<commit_message>
Mise à jour du Backlog de sprint
</commit_message>
<xml_diff>
--- a/src/docs/Backlog de sprint - #001.docx
+++ b/src/docs/Backlog de sprint - #001.docx
@@ -21,29 +21,7 @@
           <w:szCs w:val="28"/>
           <w:lang w:val="fr-CA"/>
         </w:rPr>
-        <w:t>« </w:t>
-      </w:r>
-      <w:proofErr w:type="spellStart"/>
-      <w:r>
-        <w:rPr>
-          <w:rFonts w:ascii="Arial" w:hAnsi="Arial" w:cs="Arial"/>
-          <w:b/>
-          <w:sz w:val="28"/>
-          <w:szCs w:val="28"/>
-          <w:lang w:val="fr-CA"/>
-        </w:rPr>
-        <w:t>Backlog</w:t>
-      </w:r>
-      <w:proofErr w:type="spellEnd"/>
-      <w:r>
-        <w:rPr>
-          <w:rFonts w:ascii="Arial" w:hAnsi="Arial" w:cs="Arial"/>
-          <w:b/>
-          <w:sz w:val="28"/>
-          <w:szCs w:val="28"/>
-          <w:lang w:val="fr-CA"/>
-        </w:rPr>
-        <w:t xml:space="preserve"> » de </w:t>
+        <w:t xml:space="preserve">« Backlog » de </w:t>
       </w:r>
       <w:r>
         <w:rPr>
@@ -125,7 +103,6 @@
         </w:rPr>
         <w:t xml:space="preserve">roduit : </w:t>
       </w:r>
-      <w:proofErr w:type="spellStart"/>
       <w:r>
         <w:rPr>
           <w:rFonts w:ascii="Arial" w:hAnsi="Arial" w:cs="Arial"/>
@@ -135,7 +112,6 @@
         </w:rPr>
         <w:t>Astéria</w:t>
       </w:r>
-      <w:proofErr w:type="spellEnd"/>
     </w:p>
     <w:p>
       <w:pPr>
@@ -156,7 +132,6 @@
         </w:rPr>
         <w:t xml:space="preserve">Conçu par : </w:t>
       </w:r>
-      <w:proofErr w:type="spellStart"/>
       <w:r>
         <w:rPr>
           <w:rFonts w:ascii="Arial" w:hAnsi="Arial" w:cs="Arial"/>
@@ -166,7 +141,6 @@
         </w:rPr>
         <w:t>EquBolduc</w:t>
       </w:r>
-      <w:proofErr w:type="spellEnd"/>
     </w:p>
     <w:p>
       <w:pPr>
@@ -382,16 +356,8 @@
               <w:rPr>
                 <w:lang w:val="fr-CA"/>
               </w:rPr>
-              <w:t xml:space="preserve">Simon-Pierre </w:t>
-            </w:r>
-            <w:proofErr w:type="spellStart"/>
-            <w:r>
-              <w:rPr>
-                <w:lang w:val="fr-CA"/>
-              </w:rPr>
-              <w:t>Deschênes</w:t>
-            </w:r>
-            <w:proofErr w:type="spellEnd"/>
+              <w:t>Simon-Pierre Deschênes</w:t>
+            </w:r>
           </w:p>
         </w:tc>
         <w:tc>
@@ -676,13 +642,8 @@
       <w:r>
         <w:t xml:space="preserve">Aucune couleur, </w:t>
       </w:r>
-      <w:proofErr w:type="gramStart"/>
       <w:r>
-        <w:t>indique</w:t>
-      </w:r>
-      <w:proofErr w:type="gramEnd"/>
-      <w:r>
-        <w:t xml:space="preserve"> que ces items ne sont </w:t>
+        <w:t xml:space="preserve">indique que ces items ne sont </w:t>
       </w:r>
       <w:r>
         <w:t>pas encore faits</w:t>
@@ -750,21 +711,7 @@
         <w:rPr>
           <w:lang w:val="fr-CA"/>
         </w:rPr>
-        <w:t>« </w:t>
-      </w:r>
-      <w:proofErr w:type="spellStart"/>
-      <w:r>
-        <w:rPr>
-          <w:lang w:val="fr-CA"/>
-        </w:rPr>
-        <w:t>Backlog</w:t>
-      </w:r>
-      <w:proofErr w:type="spellEnd"/>
-      <w:r>
-        <w:rPr>
-          <w:lang w:val="fr-CA"/>
-        </w:rPr>
-        <w:t xml:space="preserve"> » de </w:t>
+        <w:t xml:space="preserve">« Backlog » de </w:t>
       </w:r>
       <w:r>
         <w:rPr>
@@ -1117,21 +1064,7 @@
               <w:rPr>
                 <w:lang w:val="fr-CA"/>
               </w:rPr>
-              <w:t xml:space="preserve">S’assurer que les contrôleurs et les vues ne sont pas </w:t>
-            </w:r>
-            <w:proofErr w:type="spellStart"/>
-            <w:r>
-              <w:rPr>
-                <w:lang w:val="fr-CA"/>
-              </w:rPr>
-              <w:t>null</w:t>
-            </w:r>
-            <w:proofErr w:type="spellEnd"/>
-            <w:r>
-              <w:rPr>
-                <w:lang w:val="fr-CA"/>
-              </w:rPr>
-              <w:t>.</w:t>
+              <w:t>S’assurer que les contrôleurs et les vues ne sont pas null.</w:t>
             </w:r>
           </w:p>
           <w:p>
@@ -1354,21 +1287,7 @@
               <w:rPr>
                 <w:lang w:val="fr-CA"/>
               </w:rPr>
-              <w:t xml:space="preserve"> pas </w:t>
-            </w:r>
-            <w:proofErr w:type="spellStart"/>
-            <w:r>
-              <w:rPr>
-                <w:lang w:val="fr-CA"/>
-              </w:rPr>
-              <w:t>null</w:t>
-            </w:r>
-            <w:proofErr w:type="spellEnd"/>
-            <w:r>
-              <w:rPr>
-                <w:lang w:val="fr-CA"/>
-              </w:rPr>
-              <w:t>.</w:t>
+              <w:t xml:space="preserve"> pas null.</w:t>
             </w:r>
           </w:p>
           <w:p>
@@ -1570,21 +1489,7 @@
               <w:rPr>
                 <w:lang w:val="fr-CA"/>
               </w:rPr>
-              <w:t xml:space="preserve">’assurer que la vue n’est pas </w:t>
-            </w:r>
-            <w:proofErr w:type="spellStart"/>
-            <w:r>
-              <w:rPr>
-                <w:lang w:val="fr-CA"/>
-              </w:rPr>
-              <w:t>null</w:t>
-            </w:r>
-            <w:proofErr w:type="spellEnd"/>
-            <w:r>
-              <w:rPr>
-                <w:lang w:val="fr-CA"/>
-              </w:rPr>
-              <w:t>.</w:t>
+              <w:t>’assurer que la vue n’est pas null.</w:t>
             </w:r>
           </w:p>
           <w:p>
@@ -1700,8 +1605,6 @@
               </w:rPr>
               <w:t>Créer deux contrôleurs de test et de vue pour s’assurer que les changements s’opèrent bien.</w:t>
             </w:r>
-            <w:bookmarkStart w:id="0" w:name="_GoBack"/>
-            <w:bookmarkEnd w:id="0"/>
           </w:p>
         </w:tc>
       </w:tr>
@@ -2989,69 +2892,830 @@
               <w:pStyle w:val="Paragraphedeliste"/>
               <w:numPr>
                 <w:ilvl w:val="0"/>
-                <w:numId w:val="16"/>
+                <w:numId w:val="23"/>
               </w:numPr>
-              <w:spacing w:line="240" w:lineRule="auto"/>
-              <w:ind w:right="0"/>
-              <w:jc w:val="both"/>
-              <w:rPr>
-                <w:sz w:val="22"/>
-                <w:szCs w:val="22"/>
-              </w:rPr>
-            </w:pPr>
-            <w:r>
-              <w:rPr>
-                <w:sz w:val="22"/>
-                <w:szCs w:val="22"/>
-              </w:rPr>
+            </w:pPr>
+            <w:r>
               <w:t>Créer l’interface Corps qui sera utilisée par les vaisseaux et les planètes.</w:t>
             </w:r>
           </w:p>
           <w:p>
             <w:pPr>
-              <w:pStyle w:val="Paragraphedeliste"/>
-              <w:numPr>
-                <w:ilvl w:val="0"/>
-                <w:numId w:val="16"/>
-              </w:numPr>
-              <w:spacing w:line="240" w:lineRule="auto"/>
-              <w:ind w:right="0"/>
-              <w:jc w:val="both"/>
-              <w:rPr>
-                <w:sz w:val="22"/>
-                <w:szCs w:val="22"/>
-              </w:rPr>
-            </w:pPr>
-            <w:r>
-              <w:rPr>
-                <w:sz w:val="22"/>
-                <w:szCs w:val="22"/>
-              </w:rPr>
+              <w:pStyle w:val="Listeniveau2"/>
+              <w:rPr>
+                <w:lang w:val="fr-CA"/>
+              </w:rPr>
+            </w:pPr>
+            <w:r>
+              <w:rPr>
+                <w:lang w:val="fr-CA"/>
+              </w:rPr>
+              <w:t>Qui et temps</w:t>
+            </w:r>
+          </w:p>
+          <w:p>
+            <w:pPr>
+              <w:pStyle w:val="Listeniveau3"/>
+              <w:rPr>
+                <w:lang w:val="fr-CA"/>
+              </w:rPr>
+            </w:pPr>
+            <w:r>
+              <w:rPr>
+                <w:lang w:val="fr-CA"/>
+              </w:rPr>
+              <w:t>J.B</w:t>
+            </w:r>
+            <w:r>
+              <w:rPr>
+                <w:lang w:val="fr-CA"/>
+              </w:rPr>
+              <w:t>.</w:t>
+            </w:r>
+          </w:p>
+          <w:p>
+            <w:pPr>
+              <w:pStyle w:val="Listeniveau3"/>
+              <w:rPr>
+                <w:lang w:val="fr-CA"/>
+              </w:rPr>
+            </w:pPr>
+            <w:r>
+              <w:rPr>
+                <w:lang w:val="fr-CA"/>
+              </w:rPr>
+              <w:t>1 h</w:t>
+            </w:r>
+            <w:r>
+              <w:rPr>
+                <w:lang w:val="fr-CA"/>
+              </w:rPr>
+              <w:t>.</w:t>
+            </w:r>
+          </w:p>
+          <w:p>
+            <w:pPr>
+              <w:pStyle w:val="Listeniveau2"/>
+              <w:rPr>
+                <w:lang w:val="fr-CA"/>
+              </w:rPr>
+            </w:pPr>
+            <w:r>
+              <w:rPr>
+                <w:lang w:val="fr-CA"/>
+              </w:rPr>
+              <w:t>Préconditions</w:t>
+            </w:r>
+          </w:p>
+          <w:p>
+            <w:pPr>
+              <w:pStyle w:val="Listeniveau3"/>
+              <w:rPr>
+                <w:lang w:val="fr-CA"/>
+              </w:rPr>
+            </w:pPr>
+            <w:r>
+              <w:rPr>
+                <w:lang w:val="fr-CA"/>
+              </w:rPr>
+              <w:t>La classe Vecteur est opérationn</w:t>
+            </w:r>
+            <w:r>
+              <w:rPr>
+                <w:lang w:val="fr-CA"/>
+              </w:rPr>
+              <w:t>elle.</w:t>
+            </w:r>
+          </w:p>
+          <w:p>
+            <w:pPr>
+              <w:pStyle w:val="Listeniveau2"/>
+              <w:rPr>
+                <w:lang w:val="fr-CA"/>
+              </w:rPr>
+            </w:pPr>
+            <w:r>
+              <w:rPr>
+                <w:lang w:val="fr-CA"/>
+              </w:rPr>
+              <w:t>Règles d’affaires</w:t>
+            </w:r>
+          </w:p>
+          <w:p>
+            <w:pPr>
+              <w:pStyle w:val="Listeniveau3"/>
+              <w:rPr>
+                <w:lang w:val="fr-CA"/>
+              </w:rPr>
+            </w:pPr>
+            <w:r>
+              <w:rPr>
+                <w:lang w:val="fr-CA"/>
+              </w:rPr>
+              <w:t xml:space="preserve">Créé les méthodes </w:t>
+            </w:r>
+            <w:r>
+              <w:rPr>
+                <w:lang w:val="fr-CA"/>
+              </w:rPr>
+              <w:t>relative à la masse.</w:t>
+            </w:r>
+          </w:p>
+          <w:p>
+            <w:pPr>
+              <w:pStyle w:val="Listeniveau3"/>
+              <w:rPr>
+                <w:lang w:val="fr-CA"/>
+              </w:rPr>
+            </w:pPr>
+            <w:r>
+              <w:rPr>
+                <w:lang w:val="fr-CA"/>
+              </w:rPr>
+              <w:t>Créé les méthodes relative à la vitesse.</w:t>
+            </w:r>
+          </w:p>
+          <w:p>
+            <w:pPr>
+              <w:pStyle w:val="Listeniveau3"/>
+              <w:rPr>
+                <w:lang w:val="fr-CA"/>
+              </w:rPr>
+            </w:pPr>
+            <w:r>
+              <w:rPr>
+                <w:lang w:val="fr-CA"/>
+              </w:rPr>
+              <w:t>Créé les méthodes relative à la position.</w:t>
+            </w:r>
+          </w:p>
+          <w:p>
+            <w:pPr>
+              <w:pStyle w:val="Listeniveau3"/>
+              <w:rPr>
+                <w:lang w:val="fr-CA"/>
+              </w:rPr>
+            </w:pPr>
+            <w:r>
+              <w:rPr>
+                <w:lang w:val="fr-CA"/>
+              </w:rPr>
+              <w:t>Créé les méthodes relative aux forces.</w:t>
+            </w:r>
+          </w:p>
+          <w:p>
+            <w:pPr>
+              <w:pStyle w:val="Listeniveau2"/>
+              <w:rPr>
+                <w:lang w:val="fr-CA"/>
+              </w:rPr>
+            </w:pPr>
+            <w:r>
+              <w:rPr>
+                <w:lang w:val="fr-CA"/>
+              </w:rPr>
+              <w:t>Règles d’affaires alternatives</w:t>
+            </w:r>
+          </w:p>
+          <w:p>
+            <w:pPr>
+              <w:pStyle w:val="Listeniveau3"/>
+              <w:rPr>
+                <w:lang w:val="fr-CA"/>
+              </w:rPr>
+            </w:pPr>
+            <w:r>
+              <w:rPr>
+                <w:lang w:val="fr-CA"/>
+              </w:rPr>
+              <w:t>S</w:t>
+            </w:r>
+            <w:r>
+              <w:rPr>
+                <w:lang w:val="fr-CA"/>
+              </w:rPr>
+              <w:t>’assurer que la vue n’est pas null.</w:t>
+            </w:r>
+          </w:p>
+          <w:p>
+            <w:pPr>
+              <w:pStyle w:val="Listeniveau2"/>
+              <w:rPr>
+                <w:lang w:val="fr-CA"/>
+              </w:rPr>
+            </w:pPr>
+            <w:r>
+              <w:rPr>
+                <w:lang w:val="fr-CA"/>
+              </w:rPr>
+              <w:t>Tests d’acceptation</w:t>
+            </w:r>
+          </w:p>
+          <w:p>
+            <w:pPr>
+              <w:pStyle w:val="Listeniveau3"/>
+              <w:rPr>
+                <w:lang w:val="fr-CA"/>
+              </w:rPr>
+            </w:pPr>
+            <w:r>
+              <w:rPr>
+                <w:lang w:val="fr-CA"/>
+              </w:rPr>
+              <w:t>Créer des t</w:t>
+            </w:r>
+            <w:r>
+              <w:rPr>
+                <w:lang w:val="fr-CA"/>
+              </w:rPr>
+              <w:t>ests unitaires avec une vue bidon.</w:t>
+            </w:r>
+          </w:p>
+          <w:p>
+            <w:pPr>
+              <w:pStyle w:val="Listeniveau2"/>
+            </w:pPr>
+            <w:r>
+              <w:rPr>
+                <w:lang w:val="fr-CA"/>
+              </w:rPr>
+              <w:t>Post-conditions</w:t>
+            </w:r>
+          </w:p>
+          <w:p>
+            <w:pPr>
+              <w:pStyle w:val="Listeniveau1"/>
+            </w:pPr>
+            <w:r>
               <w:t>Créer la classe Planète qui implémente l’interface Corps.</w:t>
             </w:r>
           </w:p>
           <w:p>
             <w:pPr>
-              <w:pStyle w:val="Paragraphedeliste"/>
-              <w:numPr>
-                <w:ilvl w:val="0"/>
-                <w:numId w:val="16"/>
-              </w:numPr>
-              <w:spacing w:line="240" w:lineRule="auto"/>
-              <w:ind w:right="0"/>
-              <w:jc w:val="both"/>
-              <w:rPr>
-                <w:sz w:val="22"/>
-                <w:szCs w:val="22"/>
-              </w:rPr>
-            </w:pPr>
-            <w:r>
-              <w:rPr>
-                <w:sz w:val="22"/>
-                <w:szCs w:val="22"/>
-              </w:rPr>
+              <w:pStyle w:val="Listeniveau2"/>
+              <w:rPr>
+                <w:lang w:val="fr-CA"/>
+              </w:rPr>
+            </w:pPr>
+            <w:r>
+              <w:rPr>
+                <w:lang w:val="fr-CA"/>
+              </w:rPr>
+              <w:t>Qui et temps</w:t>
+            </w:r>
+          </w:p>
+          <w:p>
+            <w:pPr>
+              <w:pStyle w:val="Listeniveau3"/>
+              <w:rPr>
+                <w:lang w:val="fr-CA"/>
+              </w:rPr>
+            </w:pPr>
+            <w:r>
+              <w:rPr>
+                <w:lang w:val="fr-CA"/>
+              </w:rPr>
+              <w:t>J.B</w:t>
+            </w:r>
+            <w:r>
+              <w:rPr>
+                <w:lang w:val="fr-CA"/>
+              </w:rPr>
+              <w:t>.</w:t>
+            </w:r>
+          </w:p>
+          <w:p>
+            <w:pPr>
+              <w:pStyle w:val="Listeniveau3"/>
+              <w:rPr>
+                <w:lang w:val="fr-CA"/>
+              </w:rPr>
+            </w:pPr>
+            <w:r>
+              <w:rPr>
+                <w:lang w:val="fr-CA"/>
+              </w:rPr>
+              <w:t>1</w:t>
+            </w:r>
+            <w:r>
+              <w:rPr>
+                <w:lang w:val="fr-CA"/>
+              </w:rPr>
+              <w:t xml:space="preserve"> </w:t>
+            </w:r>
+            <w:r>
+              <w:rPr>
+                <w:lang w:val="fr-CA"/>
+              </w:rPr>
+              <w:t>h</w:t>
+            </w:r>
+            <w:r>
+              <w:rPr>
+                <w:lang w:val="fr-CA"/>
+              </w:rPr>
+              <w:t xml:space="preserve"> 30 min</w:t>
+            </w:r>
+            <w:r>
+              <w:rPr>
+                <w:lang w:val="fr-CA"/>
+              </w:rPr>
+              <w:t>.</w:t>
+            </w:r>
+          </w:p>
+          <w:p>
+            <w:pPr>
+              <w:pStyle w:val="Listeniveau2"/>
+              <w:rPr>
+                <w:lang w:val="fr-CA"/>
+              </w:rPr>
+            </w:pPr>
+            <w:r>
+              <w:rPr>
+                <w:lang w:val="fr-CA"/>
+              </w:rPr>
+              <w:t>Préconditions</w:t>
+            </w:r>
+          </w:p>
+          <w:p>
+            <w:pPr>
+              <w:pStyle w:val="Listeniveau3"/>
+              <w:rPr>
+                <w:lang w:val="fr-CA"/>
+              </w:rPr>
+            </w:pPr>
+            <w:r>
+              <w:rPr>
+                <w:lang w:val="fr-CA"/>
+              </w:rPr>
+              <w:t>L’interface corps est créée.</w:t>
+            </w:r>
+          </w:p>
+          <w:p>
+            <w:pPr>
+              <w:pStyle w:val="Listeniveau2"/>
+              <w:rPr>
+                <w:lang w:val="fr-CA"/>
+              </w:rPr>
+            </w:pPr>
+            <w:r>
+              <w:rPr>
+                <w:lang w:val="fr-CA"/>
+              </w:rPr>
+              <w:t>Règles d’affaires</w:t>
+            </w:r>
+          </w:p>
+          <w:p>
+            <w:pPr>
+              <w:pStyle w:val="Listeniveau3"/>
+              <w:rPr>
+                <w:lang w:val="fr-CA"/>
+              </w:rPr>
+            </w:pPr>
+            <w:r>
+              <w:rPr>
+                <w:lang w:val="fr-CA"/>
+              </w:rPr>
+              <w:t>C</w:t>
+            </w:r>
+            <w:r>
+              <w:rPr>
+                <w:lang w:val="fr-CA"/>
+              </w:rPr>
+              <w:t>réé les attributs</w:t>
+            </w:r>
+            <w:r>
+              <w:rPr>
+                <w:lang w:val="fr-CA"/>
+              </w:rPr>
+              <w:t xml:space="preserve"> de la classe</w:t>
+            </w:r>
+            <w:r>
+              <w:rPr>
+                <w:lang w:val="fr-CA"/>
+              </w:rPr>
+              <w:t xml:space="preserve"> (property)</w:t>
+            </w:r>
+            <w:r>
+              <w:rPr>
+                <w:lang w:val="fr-CA"/>
+              </w:rPr>
+              <w:t>.</w:t>
+            </w:r>
+          </w:p>
+          <w:p>
+            <w:pPr>
+              <w:pStyle w:val="Listeniveau3"/>
+              <w:rPr>
+                <w:lang w:val="fr-CA"/>
+              </w:rPr>
+            </w:pPr>
+            <w:r>
+              <w:rPr>
+                <w:lang w:val="fr-CA"/>
+              </w:rPr>
+              <w:t>Compléter les méthodes de l’interface Corps</w:t>
+            </w:r>
+            <w:r>
+              <w:rPr>
+                <w:lang w:val="fr-CA"/>
+              </w:rPr>
+              <w:t>.</w:t>
+            </w:r>
+          </w:p>
+          <w:p>
+            <w:pPr>
+              <w:pStyle w:val="Listeniveau2"/>
+              <w:rPr>
+                <w:lang w:val="fr-CA"/>
+              </w:rPr>
+            </w:pPr>
+            <w:r>
+              <w:rPr>
+                <w:lang w:val="fr-CA"/>
+              </w:rPr>
+              <w:t>Règles d’affaires alternatives</w:t>
+            </w:r>
+          </w:p>
+          <w:p>
+            <w:pPr>
+              <w:pStyle w:val="Listeniveau3"/>
+              <w:rPr>
+                <w:lang w:val="fr-CA"/>
+              </w:rPr>
+            </w:pPr>
+            <w:r>
+              <w:rPr>
+                <w:lang w:val="fr-CA"/>
+              </w:rPr>
+              <w:t>S</w:t>
+            </w:r>
+            <w:r>
+              <w:rPr>
+                <w:lang w:val="fr-CA"/>
+              </w:rPr>
+              <w:t>’assurer que l</w:t>
+            </w:r>
+            <w:r>
+              <w:rPr>
+                <w:lang w:val="fr-CA"/>
+              </w:rPr>
+              <w:t>es attributs ne sont pas null</w:t>
+            </w:r>
+          </w:p>
+          <w:p>
+            <w:pPr>
+              <w:pStyle w:val="Listeniveau2"/>
+              <w:rPr>
+                <w:lang w:val="fr-CA"/>
+              </w:rPr>
+            </w:pPr>
+            <w:r>
+              <w:rPr>
+                <w:lang w:val="fr-CA"/>
+              </w:rPr>
+              <w:t>Tests d’acceptation</w:t>
+            </w:r>
+          </w:p>
+          <w:p>
+            <w:pPr>
+              <w:pStyle w:val="Listeniveau3"/>
+              <w:rPr>
+                <w:lang w:val="fr-CA"/>
+              </w:rPr>
+            </w:pPr>
+            <w:r>
+              <w:rPr>
+                <w:lang w:val="fr-CA"/>
+              </w:rPr>
+              <w:t>Créer des t</w:t>
+            </w:r>
+            <w:r>
+              <w:rPr>
+                <w:lang w:val="fr-CA"/>
+              </w:rPr>
+              <w:t>ests unitaires avec des</w:t>
+            </w:r>
+            <w:r>
+              <w:rPr>
+                <w:lang w:val="fr-CA"/>
+              </w:rPr>
+              <w:t xml:space="preserve"> </w:t>
+            </w:r>
+            <w:r>
+              <w:rPr>
+                <w:lang w:val="fr-CA"/>
+              </w:rPr>
+              <w:t>données</w:t>
+            </w:r>
+            <w:r>
+              <w:rPr>
+                <w:lang w:val="fr-CA"/>
+              </w:rPr>
+              <w:t xml:space="preserve"> </w:t>
+            </w:r>
+            <w:r>
+              <w:rPr>
+                <w:lang w:val="fr-CA"/>
+              </w:rPr>
+              <w:t>bidon</w:t>
+            </w:r>
+            <w:r>
+              <w:rPr>
+                <w:lang w:val="fr-CA"/>
+              </w:rPr>
+              <w:t>.</w:t>
+            </w:r>
+          </w:p>
+          <w:p>
+            <w:pPr>
+              <w:pStyle w:val="Listeniveau2"/>
+            </w:pPr>
+            <w:r>
+              <w:rPr>
+                <w:lang w:val="fr-CA"/>
+              </w:rPr>
+              <w:t>Post-conditions</w:t>
+            </w:r>
+          </w:p>
+          <w:p>
+            <w:pPr>
+              <w:pStyle w:val="Listeniveau1"/>
+            </w:pPr>
+            <w:r>
               <w:t>Créer la classe Vaisseau qui implémente l’interface Corps.</w:t>
             </w:r>
+          </w:p>
+          <w:p>
+            <w:pPr>
+              <w:pStyle w:val="Listeniveau2"/>
+              <w:rPr>
+                <w:lang w:val="fr-CA"/>
+              </w:rPr>
+            </w:pPr>
+            <w:r>
+              <w:rPr>
+                <w:lang w:val="fr-CA"/>
+              </w:rPr>
+              <w:t>Qui et temps</w:t>
+            </w:r>
+          </w:p>
+          <w:p>
+            <w:pPr>
+              <w:pStyle w:val="Listeniveau3"/>
+              <w:rPr>
+                <w:lang w:val="fr-CA"/>
+              </w:rPr>
+            </w:pPr>
+            <w:r>
+              <w:rPr>
+                <w:lang w:val="fr-CA"/>
+              </w:rPr>
+              <w:t>J.B</w:t>
+            </w:r>
+            <w:r>
+              <w:rPr>
+                <w:lang w:val="fr-CA"/>
+              </w:rPr>
+              <w:t>.</w:t>
+            </w:r>
+          </w:p>
+          <w:p>
+            <w:pPr>
+              <w:pStyle w:val="Listeniveau3"/>
+              <w:rPr>
+                <w:lang w:val="fr-CA"/>
+              </w:rPr>
+            </w:pPr>
+            <w:r>
+              <w:rPr>
+                <w:lang w:val="fr-CA"/>
+              </w:rPr>
+              <w:t>1 h</w:t>
+            </w:r>
+            <w:r>
+              <w:rPr>
+                <w:lang w:val="fr-CA"/>
+              </w:rPr>
+              <w:t xml:space="preserve"> 30 min</w:t>
+            </w:r>
+            <w:r>
+              <w:rPr>
+                <w:lang w:val="fr-CA"/>
+              </w:rPr>
+              <w:t>.</w:t>
+            </w:r>
+          </w:p>
+          <w:p>
+            <w:pPr>
+              <w:pStyle w:val="Listeniveau2"/>
+              <w:rPr>
+                <w:lang w:val="fr-CA"/>
+              </w:rPr>
+            </w:pPr>
+            <w:r>
+              <w:rPr>
+                <w:lang w:val="fr-CA"/>
+              </w:rPr>
+              <w:t>Préconditions</w:t>
+            </w:r>
+          </w:p>
+          <w:p>
+            <w:pPr>
+              <w:pStyle w:val="Listeniveau3"/>
+              <w:rPr>
+                <w:lang w:val="fr-CA"/>
+              </w:rPr>
+            </w:pPr>
+            <w:r>
+              <w:rPr>
+                <w:lang w:val="fr-CA"/>
+              </w:rPr>
+              <w:t>L’interface corps est créée.</w:t>
+            </w:r>
+          </w:p>
+          <w:p>
+            <w:pPr>
+              <w:pStyle w:val="Listeniveau2"/>
+              <w:rPr>
+                <w:lang w:val="fr-CA"/>
+              </w:rPr>
+            </w:pPr>
+            <w:r>
+              <w:rPr>
+                <w:lang w:val="fr-CA"/>
+              </w:rPr>
+              <w:t>Règles d’affaires</w:t>
+            </w:r>
+          </w:p>
+          <w:p>
+            <w:pPr>
+              <w:pStyle w:val="Listeniveau3"/>
+              <w:rPr>
+                <w:lang w:val="fr-CA"/>
+              </w:rPr>
+            </w:pPr>
+            <w:r>
+              <w:rPr>
+                <w:lang w:val="fr-CA"/>
+              </w:rPr>
+              <w:t>Créé les attributs de la classe</w:t>
+            </w:r>
+            <w:r>
+              <w:rPr>
+                <w:lang w:val="fr-CA"/>
+              </w:rPr>
+              <w:t xml:space="preserve"> (property)</w:t>
+            </w:r>
+            <w:r>
+              <w:rPr>
+                <w:lang w:val="fr-CA"/>
+              </w:rPr>
+              <w:t>.</w:t>
+            </w:r>
+          </w:p>
+          <w:p>
+            <w:pPr>
+              <w:pStyle w:val="Listeniveau3"/>
+              <w:rPr>
+                <w:lang w:val="fr-CA"/>
+              </w:rPr>
+            </w:pPr>
+            <w:r>
+              <w:rPr>
+                <w:lang w:val="fr-CA"/>
+              </w:rPr>
+              <w:t>Compléter les méthodes de l’interface Corps</w:t>
+            </w:r>
+            <w:r>
+              <w:rPr>
+                <w:lang w:val="fr-CA"/>
+              </w:rPr>
+              <w:t>.</w:t>
+            </w:r>
+          </w:p>
+          <w:p>
+            <w:pPr>
+              <w:pStyle w:val="Listeniveau3"/>
+              <w:rPr>
+                <w:lang w:val="fr-CA"/>
+              </w:rPr>
+            </w:pPr>
+            <w:r>
+              <w:rPr>
+                <w:lang w:val="fr-CA"/>
+              </w:rPr>
+              <w:t>Créé les méthodes pour tourner.</w:t>
+            </w:r>
+            <w:bookmarkStart w:id="0" w:name="_GoBack"/>
+            <w:bookmarkEnd w:id="0"/>
+          </w:p>
+          <w:p>
+            <w:pPr>
+              <w:pStyle w:val="Listeniveau2"/>
+              <w:rPr>
+                <w:lang w:val="fr-CA"/>
+              </w:rPr>
+            </w:pPr>
+            <w:r>
+              <w:rPr>
+                <w:lang w:val="fr-CA"/>
+              </w:rPr>
+              <w:t>Règles d’affaires alternatives</w:t>
+            </w:r>
+          </w:p>
+          <w:p>
+            <w:pPr>
+              <w:pStyle w:val="Listeniveau3"/>
+              <w:rPr>
+                <w:lang w:val="fr-CA"/>
+              </w:rPr>
+            </w:pPr>
+            <w:r>
+              <w:rPr>
+                <w:lang w:val="fr-CA"/>
+              </w:rPr>
+              <w:t>S</w:t>
+            </w:r>
+            <w:r>
+              <w:rPr>
+                <w:lang w:val="fr-CA"/>
+              </w:rPr>
+              <w:t>’assurer que les attributs ne sont pas null</w:t>
+            </w:r>
+            <w:r>
+              <w:rPr>
+                <w:lang w:val="fr-CA"/>
+              </w:rPr>
+              <w:t xml:space="preserve"> </w:t>
+            </w:r>
+          </w:p>
+          <w:p>
+            <w:pPr>
+              <w:pStyle w:val="Listeniveau2"/>
+              <w:rPr>
+                <w:lang w:val="fr-CA"/>
+              </w:rPr>
+            </w:pPr>
+            <w:r>
+              <w:rPr>
+                <w:lang w:val="fr-CA"/>
+              </w:rPr>
+              <w:t>Tests d’acceptation</w:t>
+            </w:r>
+          </w:p>
+          <w:p>
+            <w:pPr>
+              <w:pStyle w:val="Listeniveau3"/>
+              <w:rPr>
+                <w:lang w:val="fr-CA"/>
+              </w:rPr>
+            </w:pPr>
+            <w:r>
+              <w:rPr>
+                <w:lang w:val="fr-CA"/>
+              </w:rPr>
+              <w:t xml:space="preserve">Créer </w:t>
+            </w:r>
+            <w:r>
+              <w:rPr>
+                <w:lang w:val="fr-CA"/>
+              </w:rPr>
+              <w:t>des t</w:t>
+            </w:r>
+            <w:r>
+              <w:rPr>
+                <w:lang w:val="fr-CA"/>
+              </w:rPr>
+              <w:t xml:space="preserve">ests unitaires avec des données </w:t>
+            </w:r>
+            <w:r>
+              <w:rPr>
+                <w:lang w:val="fr-CA"/>
+              </w:rPr>
+              <w:t>bidon</w:t>
+            </w:r>
+            <w:r>
+              <w:rPr>
+                <w:lang w:val="fr-CA"/>
+              </w:rPr>
+              <w:t>.</w:t>
+            </w:r>
+          </w:p>
+          <w:p>
+            <w:pPr>
+              <w:pStyle w:val="Listeniveau2"/>
+            </w:pPr>
+            <w:r>
+              <w:rPr>
+                <w:lang w:val="fr-CA"/>
+              </w:rPr>
+              <w:t>Post-conditions</w:t>
+            </w:r>
+          </w:p>
+          <w:p>
+            <w:pPr>
+              <w:pStyle w:val="Listeniveau2"/>
+            </w:pPr>
           </w:p>
         </w:tc>
       </w:tr>
@@ -3079,6 +3743,7 @@
                 <w:szCs w:val="22"/>
                 <w:lang w:val="fr-CA"/>
               </w:rPr>
+              <w:lastRenderedPageBreak/>
               <w:t>Tests d’acceptation</w:t>
             </w:r>
           </w:p>
@@ -4329,23 +4994,7 @@
                 <w:sz w:val="22"/>
                 <w:szCs w:val="22"/>
               </w:rPr>
-              <w:t xml:space="preserve">Créer la classe </w:t>
-            </w:r>
-            <w:proofErr w:type="spellStart"/>
-            <w:r>
-              <w:rPr>
-                <w:sz w:val="22"/>
-                <w:szCs w:val="22"/>
-              </w:rPr>
-              <w:t>ContrôleurMenu</w:t>
-            </w:r>
-            <w:proofErr w:type="spellEnd"/>
-            <w:r>
-              <w:rPr>
-                <w:sz w:val="22"/>
-                <w:szCs w:val="22"/>
-              </w:rPr>
-              <w:t>.</w:t>
+              <w:t>Créer la classe ContrôleurMenu.</w:t>
             </w:r>
           </w:p>
           <w:p>
@@ -4368,23 +5017,7 @@
                 <w:sz w:val="22"/>
                 <w:szCs w:val="22"/>
               </w:rPr>
-              <w:t xml:space="preserve">Créer la classe </w:t>
-            </w:r>
-            <w:proofErr w:type="spellStart"/>
-            <w:r>
-              <w:rPr>
-                <w:sz w:val="22"/>
-                <w:szCs w:val="22"/>
-              </w:rPr>
-              <w:t>VueMenu</w:t>
-            </w:r>
-            <w:proofErr w:type="spellEnd"/>
-            <w:r>
-              <w:rPr>
-                <w:sz w:val="22"/>
-                <w:szCs w:val="22"/>
-              </w:rPr>
-              <w:t>.</w:t>
+              <w:t>Créer la classe VueMenu.</w:t>
             </w:r>
           </w:p>
           <w:p>
@@ -4510,7 +5143,6 @@
                 <w:szCs w:val="22"/>
                 <w:lang w:val="fr-CA"/>
               </w:rPr>
-              <w:lastRenderedPageBreak/>
               <w:t>Complexité</w:t>
             </w:r>
           </w:p>
@@ -5151,6 +5783,95 @@
     </w:lvl>
   </w:abstractNum>
   <w:abstractNum w:abstractNumId="2">
+    <w:nsid w:val="0CD4474A"/>
+    <w:multiLevelType w:val="hybridMultilevel"/>
+    <w:tmpl w:val="6AFCE5BA"/>
+    <w:lvl w:ilvl="0" w:tplc="0C0C000F">
+      <w:start w:val="1"/>
+      <w:numFmt w:val="decimal"/>
+      <w:lvlText w:val="%1."/>
+      <w:lvlJc w:val="left"/>
+      <w:pPr>
+        <w:ind w:left="720" w:hanging="360"/>
+      </w:pPr>
+      <w:rPr>
+        <w:rFonts w:hint="default"/>
+      </w:rPr>
+    </w:lvl>
+    <w:lvl w:ilvl="1" w:tplc="0C0C0019" w:tentative="1">
+      <w:start w:val="1"/>
+      <w:numFmt w:val="lowerLetter"/>
+      <w:lvlText w:val="%2."/>
+      <w:lvlJc w:val="left"/>
+      <w:pPr>
+        <w:ind w:left="1440" w:hanging="360"/>
+      </w:pPr>
+    </w:lvl>
+    <w:lvl w:ilvl="2" w:tplc="0C0C001B" w:tentative="1">
+      <w:start w:val="1"/>
+      <w:numFmt w:val="lowerRoman"/>
+      <w:lvlText w:val="%3."/>
+      <w:lvlJc w:val="right"/>
+      <w:pPr>
+        <w:ind w:left="2160" w:hanging="180"/>
+      </w:pPr>
+    </w:lvl>
+    <w:lvl w:ilvl="3" w:tplc="0C0C000F" w:tentative="1">
+      <w:start w:val="1"/>
+      <w:numFmt w:val="decimal"/>
+      <w:lvlText w:val="%4."/>
+      <w:lvlJc w:val="left"/>
+      <w:pPr>
+        <w:ind w:left="2880" w:hanging="360"/>
+      </w:pPr>
+    </w:lvl>
+    <w:lvl w:ilvl="4" w:tplc="0C0C0019" w:tentative="1">
+      <w:start w:val="1"/>
+      <w:numFmt w:val="lowerLetter"/>
+      <w:lvlText w:val="%5."/>
+      <w:lvlJc w:val="left"/>
+      <w:pPr>
+        <w:ind w:left="3600" w:hanging="360"/>
+      </w:pPr>
+    </w:lvl>
+    <w:lvl w:ilvl="5" w:tplc="0C0C001B" w:tentative="1">
+      <w:start w:val="1"/>
+      <w:numFmt w:val="lowerRoman"/>
+      <w:lvlText w:val="%6."/>
+      <w:lvlJc w:val="right"/>
+      <w:pPr>
+        <w:ind w:left="4320" w:hanging="180"/>
+      </w:pPr>
+    </w:lvl>
+    <w:lvl w:ilvl="6" w:tplc="0C0C000F" w:tentative="1">
+      <w:start w:val="1"/>
+      <w:numFmt w:val="decimal"/>
+      <w:lvlText w:val="%7."/>
+      <w:lvlJc w:val="left"/>
+      <w:pPr>
+        <w:ind w:left="5040" w:hanging="360"/>
+      </w:pPr>
+    </w:lvl>
+    <w:lvl w:ilvl="7" w:tplc="0C0C0019" w:tentative="1">
+      <w:start w:val="1"/>
+      <w:numFmt w:val="lowerLetter"/>
+      <w:lvlText w:val="%8."/>
+      <w:lvlJc w:val="left"/>
+      <w:pPr>
+        <w:ind w:left="5760" w:hanging="360"/>
+      </w:pPr>
+    </w:lvl>
+    <w:lvl w:ilvl="8" w:tplc="0C0C001B" w:tentative="1">
+      <w:start w:val="1"/>
+      <w:numFmt w:val="lowerRoman"/>
+      <w:lvlText w:val="%9."/>
+      <w:lvlJc w:val="right"/>
+      <w:pPr>
+        <w:ind w:left="6480" w:hanging="180"/>
+      </w:pPr>
+    </w:lvl>
+  </w:abstractNum>
+  <w:abstractNum w:abstractNumId="3">
     <w:nsid w:val="0E5343AA"/>
     <w:multiLevelType w:val="hybridMultilevel"/>
     <w:tmpl w:val="327C0F16"/>
@@ -5236,7 +5957,7 @@
       </w:pPr>
     </w:lvl>
   </w:abstractNum>
-  <w:abstractNum w:abstractNumId="3">
+  <w:abstractNum w:abstractNumId="4">
     <w:nsid w:val="14F063A6"/>
     <w:multiLevelType w:val="hybridMultilevel"/>
     <w:tmpl w:val="129A09FE"/>
@@ -5322,7 +6043,7 @@
       </w:pPr>
     </w:lvl>
   </w:abstractNum>
-  <w:abstractNum w:abstractNumId="4">
+  <w:abstractNum w:abstractNumId="5">
     <w:nsid w:val="152F6974"/>
     <w:multiLevelType w:val="hybridMultilevel"/>
     <w:tmpl w:val="AC2A656A"/>
@@ -5435,7 +6156,7 @@
       </w:rPr>
     </w:lvl>
   </w:abstractNum>
-  <w:abstractNum w:abstractNumId="5">
+  <w:abstractNum w:abstractNumId="6">
     <w:nsid w:val="153263D2"/>
     <w:multiLevelType w:val="hybridMultilevel"/>
     <w:tmpl w:val="1F1E18CC"/>
@@ -5548,7 +6269,7 @@
       </w:rPr>
     </w:lvl>
   </w:abstractNum>
-  <w:abstractNum w:abstractNumId="6">
+  <w:abstractNum w:abstractNumId="7">
     <w:nsid w:val="239E1046"/>
     <w:multiLevelType w:val="hybridMultilevel"/>
     <w:tmpl w:val="E61A2828"/>
@@ -5634,7 +6355,7 @@
       </w:pPr>
     </w:lvl>
   </w:abstractNum>
-  <w:abstractNum w:abstractNumId="7">
+  <w:abstractNum w:abstractNumId="8">
     <w:nsid w:val="240C2096"/>
     <w:multiLevelType w:val="hybridMultilevel"/>
     <w:tmpl w:val="129A09FE"/>
@@ -5720,7 +6441,7 @@
       </w:pPr>
     </w:lvl>
   </w:abstractNum>
-  <w:abstractNum w:abstractNumId="8">
+  <w:abstractNum w:abstractNumId="9">
     <w:nsid w:val="46F31797"/>
     <w:multiLevelType w:val="hybridMultilevel"/>
     <w:tmpl w:val="3CDE7F1A"/>
@@ -5806,7 +6527,7 @@
       </w:pPr>
     </w:lvl>
   </w:abstractNum>
-  <w:abstractNum w:abstractNumId="9">
+  <w:abstractNum w:abstractNumId="10">
     <w:nsid w:val="498374C2"/>
     <w:multiLevelType w:val="multilevel"/>
     <w:tmpl w:val="E1307B2C"/>
@@ -5922,7 +6643,7 @@
       </w:rPr>
     </w:lvl>
   </w:abstractNum>
-  <w:abstractNum w:abstractNumId="10">
+  <w:abstractNum w:abstractNumId="11">
     <w:nsid w:val="4A567B71"/>
     <w:multiLevelType w:val="multilevel"/>
     <w:tmpl w:val="1E949134"/>
@@ -6036,7 +6757,7 @@
       </w:rPr>
     </w:lvl>
   </w:abstractNum>
-  <w:abstractNum w:abstractNumId="11">
+  <w:abstractNum w:abstractNumId="12">
     <w:nsid w:val="4B0F3264"/>
     <w:multiLevelType w:val="hybridMultilevel"/>
     <w:tmpl w:val="E460C340"/>
@@ -6149,7 +6870,7 @@
       </w:rPr>
     </w:lvl>
   </w:abstractNum>
-  <w:abstractNum w:abstractNumId="12">
+  <w:abstractNum w:abstractNumId="13">
     <w:nsid w:val="511A18BD"/>
     <w:multiLevelType w:val="hybridMultilevel"/>
     <w:tmpl w:val="5F8E451A"/>
@@ -6235,7 +6956,7 @@
       </w:pPr>
     </w:lvl>
   </w:abstractNum>
-  <w:abstractNum w:abstractNumId="13">
+  <w:abstractNum w:abstractNumId="14">
     <w:nsid w:val="676D16E1"/>
     <w:multiLevelType w:val="hybridMultilevel"/>
     <w:tmpl w:val="129A09FE"/>
@@ -6321,7 +7042,7 @@
       </w:pPr>
     </w:lvl>
   </w:abstractNum>
-  <w:abstractNum w:abstractNumId="14">
+  <w:abstractNum w:abstractNumId="15">
     <w:nsid w:val="686B2A18"/>
     <w:multiLevelType w:val="hybridMultilevel"/>
     <w:tmpl w:val="439AEFC2"/>
@@ -6434,7 +7155,7 @@
       </w:rPr>
     </w:lvl>
   </w:abstractNum>
-  <w:abstractNum w:abstractNumId="15">
+  <w:abstractNum w:abstractNumId="16">
     <w:nsid w:val="7BD57245"/>
     <w:multiLevelType w:val="hybridMultilevel"/>
     <w:tmpl w:val="129A09FE"/>
@@ -6520,7 +7241,7 @@
       </w:pPr>
     </w:lvl>
   </w:abstractNum>
-  <w:abstractNum w:abstractNumId="16">
+  <w:abstractNum w:abstractNumId="17">
     <w:nsid w:val="7F6A4C95"/>
     <w:multiLevelType w:val="hybridMultilevel"/>
     <w:tmpl w:val="C330AE12"/>
@@ -6637,22 +7358,22 @@
     <w:abstractNumId w:val="0"/>
   </w:num>
   <w:num w:numId="2">
-    <w:abstractNumId w:val="4"/>
+    <w:abstractNumId w:val="5"/>
   </w:num>
   <w:num w:numId="3">
+    <w:abstractNumId w:val="7"/>
+  </w:num>
+  <w:num w:numId="4">
+    <w:abstractNumId w:val="15"/>
+  </w:num>
+  <w:num w:numId="5">
+    <w:abstractNumId w:val="12"/>
+  </w:num>
+  <w:num w:numId="6">
     <w:abstractNumId w:val="6"/>
   </w:num>
-  <w:num w:numId="4">
-    <w:abstractNumId w:val="14"/>
-  </w:num>
-  <w:num w:numId="5">
-    <w:abstractNumId w:val="11"/>
-  </w:num>
-  <w:num w:numId="6">
-    <w:abstractNumId w:val="5"/>
-  </w:num>
   <w:num w:numId="7">
-    <w:abstractNumId w:val="16"/>
+    <w:abstractNumId w:val="17"/>
   </w:num>
   <w:num w:numId="8">
     <w:abstractNumId w:val="0"/>
@@ -6661,9 +7382,69 @@
     <w:abstractNumId w:val="0"/>
   </w:num>
   <w:num w:numId="10">
+    <w:abstractNumId w:val="11"/>
+  </w:num>
+  <w:num w:numId="11">
+    <w:abstractNumId w:val="11"/>
+    <w:lvlOverride w:ilvl="0">
+      <w:startOverride w:val="1"/>
+    </w:lvlOverride>
+    <w:lvlOverride w:ilvl="1">
+      <w:startOverride w:val="1"/>
+    </w:lvlOverride>
+    <w:lvlOverride w:ilvl="2">
+      <w:startOverride w:val="1"/>
+    </w:lvlOverride>
+    <w:lvlOverride w:ilvl="3">
+      <w:startOverride w:val="1"/>
+    </w:lvlOverride>
+    <w:lvlOverride w:ilvl="4">
+      <w:startOverride w:val="1"/>
+    </w:lvlOverride>
+    <w:lvlOverride w:ilvl="5">
+      <w:startOverride w:val="1"/>
+    </w:lvlOverride>
+    <w:lvlOverride w:ilvl="6">
+      <w:startOverride w:val="1"/>
+    </w:lvlOverride>
+    <w:lvlOverride w:ilvl="7">
+      <w:startOverride w:val="1"/>
+    </w:lvlOverride>
+    <w:lvlOverride w:ilvl="8">
+      <w:startOverride w:val="1"/>
+    </w:lvlOverride>
+  </w:num>
+  <w:num w:numId="12">
     <w:abstractNumId w:val="10"/>
   </w:num>
-  <w:num w:numId="11">
+  <w:num w:numId="13">
+    <w:abstractNumId w:val="9"/>
+  </w:num>
+  <w:num w:numId="14">
+    <w:abstractNumId w:val="16"/>
+  </w:num>
+  <w:num w:numId="15">
+    <w:abstractNumId w:val="13"/>
+  </w:num>
+  <w:num w:numId="16">
+    <w:abstractNumId w:val="8"/>
+  </w:num>
+  <w:num w:numId="17">
+    <w:abstractNumId w:val="3"/>
+  </w:num>
+  <w:num w:numId="18">
+    <w:abstractNumId w:val="14"/>
+  </w:num>
+  <w:num w:numId="19">
+    <w:abstractNumId w:val="4"/>
+  </w:num>
+  <w:num w:numId="20">
+    <w:abstractNumId w:val="1"/>
+  </w:num>
+  <w:num w:numId="21">
+    <w:abstractNumId w:val="2"/>
+  </w:num>
+  <w:num w:numId="22">
     <w:abstractNumId w:val="10"/>
     <w:lvlOverride w:ilvl="0">
       <w:startOverride w:val="1"/>
@@ -6693,32 +7474,35 @@
       <w:startOverride w:val="1"/>
     </w:lvlOverride>
   </w:num>
-  <w:num w:numId="12">
-    <w:abstractNumId w:val="9"/>
-  </w:num>
-  <w:num w:numId="13">
-    <w:abstractNumId w:val="8"/>
-  </w:num>
-  <w:num w:numId="14">
-    <w:abstractNumId w:val="15"/>
-  </w:num>
-  <w:num w:numId="15">
-    <w:abstractNumId w:val="12"/>
-  </w:num>
-  <w:num w:numId="16">
-    <w:abstractNumId w:val="7"/>
-  </w:num>
-  <w:num w:numId="17">
-    <w:abstractNumId w:val="2"/>
-  </w:num>
-  <w:num w:numId="18">
-    <w:abstractNumId w:val="13"/>
-  </w:num>
-  <w:num w:numId="19">
-    <w:abstractNumId w:val="3"/>
-  </w:num>
-  <w:num w:numId="20">
-    <w:abstractNumId w:val="1"/>
+  <w:num w:numId="23">
+    <w:abstractNumId w:val="10"/>
+    <w:lvlOverride w:ilvl="0">
+      <w:startOverride w:val="1"/>
+    </w:lvlOverride>
+    <w:lvlOverride w:ilvl="1">
+      <w:startOverride w:val="1"/>
+    </w:lvlOverride>
+    <w:lvlOverride w:ilvl="2">
+      <w:startOverride w:val="1"/>
+    </w:lvlOverride>
+    <w:lvlOverride w:ilvl="3">
+      <w:startOverride w:val="1"/>
+    </w:lvlOverride>
+    <w:lvlOverride w:ilvl="4">
+      <w:startOverride w:val="1"/>
+    </w:lvlOverride>
+    <w:lvlOverride w:ilvl="5">
+      <w:startOverride w:val="1"/>
+    </w:lvlOverride>
+    <w:lvlOverride w:ilvl="6">
+      <w:startOverride w:val="1"/>
+    </w:lvlOverride>
+    <w:lvlOverride w:ilvl="7">
+      <w:startOverride w:val="1"/>
+    </w:lvlOverride>
+    <w:lvlOverride w:ilvl="8">
+      <w:startOverride w:val="1"/>
+    </w:lvlOverride>
   </w:num>
 </w:numbering>
 </file>
@@ -7177,6 +7961,7 @@
   <w:style w:type="character" w:default="1" w:styleId="Policepardfaut">
     <w:name w:val="Default Paragraph Font"/>
     <w:uiPriority w:val="1"/>
+    <w:semiHidden/>
     <w:unhideWhenUsed/>
   </w:style>
   <w:style w:type="table" w:default="1" w:styleId="TableauNormal">

</xml_diff>

<commit_message>
Correction du backlog de sprint #1. Numérotations et exécuteur des tâches.
</commit_message>
<xml_diff>
--- a/src/docs/Backlog de sprint - #001.docx
+++ b/src/docs/Backlog de sprint - #001.docx
@@ -569,12 +569,7 @@
       </w:r>
       <w:proofErr w:type="gramEnd"/>
       <w:r>
-        <w:t xml:space="preserve"> que ces items ne so</w:t>
-      </w:r>
-      <w:bookmarkStart w:id="0" w:name="_GoBack"/>
-      <w:bookmarkEnd w:id="0"/>
-      <w:r>
-        <w:t xml:space="preserve">nt pas encore faits ou commencés, </w:t>
+        <w:t xml:space="preserve"> que ces items ne sont pas encore faits ou commencés, </w:t>
       </w:r>
       <w:r>
         <w:rPr>
@@ -1828,6 +1823,275 @@
           </w:tcPr>
           <w:p>
             <w:pPr>
+              <w:pStyle w:val="Paragraphedeliste"/>
+              <w:numPr>
+                <w:ilvl w:val="0"/>
+                <w:numId w:val="10"/>
+              </w:numPr>
+              <w:rPr>
+                <w:highlight w:val="lightGray"/>
+              </w:rPr>
+            </w:pPr>
+            <w:r>
+              <w:rPr>
+                <w:highlight w:val="lightGray"/>
+              </w:rPr>
+              <w:t>Écrire un thread qui calcule la différence de temps entre un temps x et y.</w:t>
+            </w:r>
+          </w:p>
+          <w:p>
+            <w:pPr>
+              <w:pStyle w:val="Listeniveau2"/>
+              <w:numPr>
+                <w:ilvl w:val="1"/>
+                <w:numId w:val="6"/>
+              </w:numPr>
+              <w:rPr>
+                <w:lang w:val="fr-CA"/>
+              </w:rPr>
+            </w:pPr>
+            <w:r>
+              <w:rPr>
+                <w:lang w:val="fr-CA"/>
+              </w:rPr>
+              <w:t>Qui et temps</w:t>
+            </w:r>
+          </w:p>
+          <w:p>
+            <w:pPr>
+              <w:pStyle w:val="Listeniveau3"/>
+              <w:rPr>
+                <w:lang w:val="fr-CA"/>
+              </w:rPr>
+            </w:pPr>
+            <w:r>
+              <w:rPr>
+                <w:lang w:val="fr-CA"/>
+              </w:rPr>
+              <w:t>J.S</w:t>
+            </w:r>
+          </w:p>
+          <w:p>
+            <w:pPr>
+              <w:pStyle w:val="Listeniveau3"/>
+              <w:rPr>
+                <w:lang w:val="fr-CA"/>
+              </w:rPr>
+            </w:pPr>
+            <w:r>
+              <w:rPr>
+                <w:lang w:val="fr-CA"/>
+              </w:rPr>
+              <w:t>30 min.</w:t>
+            </w:r>
+          </w:p>
+          <w:p>
+            <w:pPr>
+              <w:pStyle w:val="Listeniveau2"/>
+              <w:rPr>
+                <w:lang w:val="fr-CA"/>
+              </w:rPr>
+            </w:pPr>
+            <w:r>
+              <w:rPr>
+                <w:lang w:val="fr-CA"/>
+              </w:rPr>
+              <w:t>Préconditions</w:t>
+            </w:r>
+          </w:p>
+          <w:p>
+            <w:pPr>
+              <w:pStyle w:val="Listeniveau3"/>
+              <w:rPr>
+                <w:lang w:val="fr-CA"/>
+              </w:rPr>
+            </w:pPr>
+            <w:r>
+              <w:rPr>
+                <w:lang w:val="fr-CA"/>
+              </w:rPr>
+              <w:t>Avoir accès au contrôleur principal.</w:t>
+            </w:r>
+          </w:p>
+          <w:p>
+            <w:pPr>
+              <w:pStyle w:val="Listeniveau2"/>
+              <w:rPr>
+                <w:lang w:val="fr-CA"/>
+              </w:rPr>
+            </w:pPr>
+            <w:r>
+              <w:rPr>
+                <w:lang w:val="fr-CA"/>
+              </w:rPr>
+              <w:t>Règles d’affaires</w:t>
+            </w:r>
+          </w:p>
+          <w:p>
+            <w:pPr>
+              <w:pStyle w:val="Listeniveau3"/>
+              <w:rPr>
+                <w:lang w:val="fr-CA"/>
+              </w:rPr>
+            </w:pPr>
+            <w:r>
+              <w:rPr>
+                <w:lang w:val="fr-CA"/>
+              </w:rPr>
+              <w:t>Écrire un thread qui calcule le temps courant du système moins la valeur précédente du système.</w:t>
+            </w:r>
+          </w:p>
+          <w:p>
+            <w:pPr>
+              <w:pStyle w:val="Listeniveau3"/>
+              <w:rPr>
+                <w:lang w:val="fr-CA"/>
+              </w:rPr>
+            </w:pPr>
+            <w:r>
+              <w:rPr>
+                <w:lang w:val="fr-CA"/>
+              </w:rPr>
+              <w:t>Appeler une méthode qui mettra à jour le moteur physique.</w:t>
+            </w:r>
+          </w:p>
+          <w:p>
+            <w:pPr>
+              <w:pStyle w:val="Listeniveau2"/>
+              <w:rPr>
+                <w:lang w:val="fr-CA"/>
+              </w:rPr>
+            </w:pPr>
+            <w:r>
+              <w:rPr>
+                <w:lang w:val="fr-CA"/>
+              </w:rPr>
+              <w:t>Règles d’affaires alternatives</w:t>
+            </w:r>
+          </w:p>
+          <w:p>
+            <w:pPr>
+              <w:pStyle w:val="Listeniveau3"/>
+              <w:rPr>
+                <w:lang w:val="fr-CA"/>
+              </w:rPr>
+            </w:pPr>
+            <w:r>
+              <w:rPr>
+                <w:lang w:val="fr-CA"/>
+              </w:rPr>
+              <w:t>S’assurer que le thread s’arrête avec l’application.</w:t>
+            </w:r>
+          </w:p>
+          <w:p>
+            <w:pPr>
+              <w:pStyle w:val="Listeniveau3"/>
+              <w:rPr>
+                <w:lang w:val="fr-CA"/>
+              </w:rPr>
+            </w:pPr>
+            <w:r>
+              <w:rPr>
+                <w:lang w:val="fr-CA"/>
+              </w:rPr>
+              <w:t xml:space="preserve">S’assurer que le </w:t>
+            </w:r>
+            <w:proofErr w:type="spellStart"/>
+            <w:proofErr w:type="gramStart"/>
+            <w:r>
+              <w:rPr>
+                <w:lang w:val="fr-CA"/>
+              </w:rPr>
+              <w:t>setDaemon</w:t>
+            </w:r>
+            <w:proofErr w:type="spellEnd"/>
+            <w:r>
+              <w:rPr>
+                <w:lang w:val="fr-CA"/>
+              </w:rPr>
+              <w:t>(</w:t>
+            </w:r>
+            <w:proofErr w:type="gramEnd"/>
+            <w:r>
+              <w:rPr>
+                <w:lang w:val="fr-CA"/>
+              </w:rPr>
+              <w:t>) est vrai.</w:t>
+            </w:r>
+          </w:p>
+          <w:p>
+            <w:pPr>
+              <w:pStyle w:val="Listeniveau2"/>
+              <w:rPr>
+                <w:lang w:val="fr-CA"/>
+              </w:rPr>
+            </w:pPr>
+            <w:r>
+              <w:rPr>
+                <w:lang w:val="fr-CA"/>
+              </w:rPr>
+              <w:t>Tests d’acceptation</w:t>
+            </w:r>
+          </w:p>
+          <w:p>
+            <w:pPr>
+              <w:pStyle w:val="Listeniveau3"/>
+              <w:rPr>
+                <w:lang w:val="fr-CA"/>
+              </w:rPr>
+            </w:pPr>
+            <w:r>
+              <w:rPr>
+                <w:lang w:val="fr-CA"/>
+              </w:rPr>
+              <w:t>Avoir un thread simple, propre, facile à comprendre.</w:t>
+            </w:r>
+          </w:p>
+          <w:p>
+            <w:pPr>
+              <w:pStyle w:val="Listeniveau3"/>
+              <w:rPr>
+                <w:lang w:val="fr-CA"/>
+              </w:rPr>
+            </w:pPr>
+            <w:r>
+              <w:rPr>
+                <w:lang w:val="fr-CA"/>
+              </w:rPr>
+              <w:t>Vérifier que le thread appelle la méthode update.</w:t>
+            </w:r>
+          </w:p>
+          <w:p>
+            <w:pPr>
+              <w:pStyle w:val="Listeniveau2"/>
+              <w:rPr>
+                <w:lang w:val="fr-CA"/>
+              </w:rPr>
+            </w:pPr>
+            <w:r>
+              <w:rPr>
+                <w:lang w:val="fr-CA"/>
+              </w:rPr>
+              <w:lastRenderedPageBreak/>
+              <w:t>Post-conditions</w:t>
+            </w:r>
+          </w:p>
+          <w:p>
+            <w:pPr>
+              <w:pStyle w:val="Listeniveau3"/>
+              <w:rPr>
+                <w:lang w:val="fr-CA"/>
+              </w:rPr>
+            </w:pPr>
+            <w:r>
+              <w:rPr>
+                <w:lang w:val="fr-CA"/>
+              </w:rPr>
+              <w:t>Nous avons accès aux variables de temps partout.</w:t>
+            </w:r>
+          </w:p>
+          <w:p>
+            <w:pPr>
               <w:pStyle w:val="Listeniveau1"/>
               <w:numPr>
                 <w:ilvl w:val="0"/>
@@ -1835,265 +2099,6 @@
               </w:numPr>
             </w:pPr>
             <w:r>
-              <w:t>1. Écrire un thread qui calcule la différence de temps entre un temps x et y.</w:t>
-            </w:r>
-          </w:p>
-          <w:p>
-            <w:pPr>
-              <w:pStyle w:val="Listeniveau2"/>
-              <w:rPr>
-                <w:lang w:val="fr-CA"/>
-              </w:rPr>
-            </w:pPr>
-            <w:r>
-              <w:rPr>
-                <w:lang w:val="fr-CA"/>
-              </w:rPr>
-              <w:t>Qui et temps</w:t>
-            </w:r>
-          </w:p>
-          <w:p>
-            <w:pPr>
-              <w:pStyle w:val="Listeniveau3"/>
-              <w:rPr>
-                <w:lang w:val="fr-CA"/>
-              </w:rPr>
-            </w:pPr>
-            <w:r>
-              <w:rPr>
-                <w:lang w:val="fr-CA"/>
-              </w:rPr>
-              <w:t>J.S</w:t>
-            </w:r>
-          </w:p>
-          <w:p>
-            <w:pPr>
-              <w:pStyle w:val="Listeniveau3"/>
-              <w:rPr>
-                <w:lang w:val="fr-CA"/>
-              </w:rPr>
-            </w:pPr>
-            <w:r>
-              <w:rPr>
-                <w:lang w:val="fr-CA"/>
-              </w:rPr>
-              <w:t>30 min.</w:t>
-            </w:r>
-          </w:p>
-          <w:p>
-            <w:pPr>
-              <w:pStyle w:val="Listeniveau2"/>
-              <w:rPr>
-                <w:lang w:val="fr-CA"/>
-              </w:rPr>
-            </w:pPr>
-            <w:r>
-              <w:rPr>
-                <w:lang w:val="fr-CA"/>
-              </w:rPr>
-              <w:t>Préconditions</w:t>
-            </w:r>
-          </w:p>
-          <w:p>
-            <w:pPr>
-              <w:pStyle w:val="Listeniveau3"/>
-              <w:rPr>
-                <w:lang w:val="fr-CA"/>
-              </w:rPr>
-            </w:pPr>
-            <w:r>
-              <w:rPr>
-                <w:lang w:val="fr-CA"/>
-              </w:rPr>
-              <w:t>Avoir accès au contrôleur principal.</w:t>
-            </w:r>
-          </w:p>
-          <w:p>
-            <w:pPr>
-              <w:pStyle w:val="Listeniveau2"/>
-              <w:rPr>
-                <w:lang w:val="fr-CA"/>
-              </w:rPr>
-            </w:pPr>
-            <w:r>
-              <w:rPr>
-                <w:lang w:val="fr-CA"/>
-              </w:rPr>
-              <w:t>Règles d’affaires</w:t>
-            </w:r>
-          </w:p>
-          <w:p>
-            <w:pPr>
-              <w:pStyle w:val="Listeniveau3"/>
-              <w:rPr>
-                <w:lang w:val="fr-CA"/>
-              </w:rPr>
-            </w:pPr>
-            <w:r>
-              <w:rPr>
-                <w:lang w:val="fr-CA"/>
-              </w:rPr>
-              <w:t>Écrire un thread qui calcule le temps courant du système moins la valeur précédente du système.</w:t>
-            </w:r>
-          </w:p>
-          <w:p>
-            <w:pPr>
-              <w:pStyle w:val="Listeniveau3"/>
-              <w:rPr>
-                <w:lang w:val="fr-CA"/>
-              </w:rPr>
-            </w:pPr>
-            <w:r>
-              <w:rPr>
-                <w:lang w:val="fr-CA"/>
-              </w:rPr>
-              <w:t>Appeler une méthode qui mettra à jour le moteur physique.</w:t>
-            </w:r>
-          </w:p>
-          <w:p>
-            <w:pPr>
-              <w:pStyle w:val="Listeniveau2"/>
-              <w:rPr>
-                <w:lang w:val="fr-CA"/>
-              </w:rPr>
-            </w:pPr>
-            <w:r>
-              <w:rPr>
-                <w:lang w:val="fr-CA"/>
-              </w:rPr>
-              <w:t>Règles d’affaires alternatives</w:t>
-            </w:r>
-          </w:p>
-          <w:p>
-            <w:pPr>
-              <w:pStyle w:val="Listeniveau3"/>
-              <w:rPr>
-                <w:lang w:val="fr-CA"/>
-              </w:rPr>
-            </w:pPr>
-            <w:r>
-              <w:rPr>
-                <w:lang w:val="fr-CA"/>
-              </w:rPr>
-              <w:t>S’assurer que le thread s’arrête avec l’application.</w:t>
-            </w:r>
-          </w:p>
-          <w:p>
-            <w:pPr>
-              <w:pStyle w:val="Listeniveau3"/>
-              <w:rPr>
-                <w:lang w:val="fr-CA"/>
-              </w:rPr>
-            </w:pPr>
-            <w:r>
-              <w:rPr>
-                <w:lang w:val="fr-CA"/>
-              </w:rPr>
-              <w:t xml:space="preserve">S’assurer que le </w:t>
-            </w:r>
-            <w:proofErr w:type="spellStart"/>
-            <w:proofErr w:type="gramStart"/>
-            <w:r>
-              <w:rPr>
-                <w:lang w:val="fr-CA"/>
-              </w:rPr>
-              <w:t>setDaemon</w:t>
-            </w:r>
-            <w:proofErr w:type="spellEnd"/>
-            <w:r>
-              <w:rPr>
-                <w:lang w:val="fr-CA"/>
-              </w:rPr>
-              <w:t>(</w:t>
-            </w:r>
-            <w:proofErr w:type="gramEnd"/>
-            <w:r>
-              <w:rPr>
-                <w:lang w:val="fr-CA"/>
-              </w:rPr>
-              <w:t>) est vrai.</w:t>
-            </w:r>
-          </w:p>
-          <w:p>
-            <w:pPr>
-              <w:pStyle w:val="Listeniveau2"/>
-              <w:rPr>
-                <w:lang w:val="fr-CA"/>
-              </w:rPr>
-            </w:pPr>
-            <w:r>
-              <w:rPr>
-                <w:lang w:val="fr-CA"/>
-              </w:rPr>
-              <w:t>Tests d’acceptation</w:t>
-            </w:r>
-          </w:p>
-          <w:p>
-            <w:pPr>
-              <w:pStyle w:val="Listeniveau3"/>
-              <w:rPr>
-                <w:lang w:val="fr-CA"/>
-              </w:rPr>
-            </w:pPr>
-            <w:r>
-              <w:rPr>
-                <w:lang w:val="fr-CA"/>
-              </w:rPr>
-              <w:t>Avoir un thread simple, propre, facile à comprendre.</w:t>
-            </w:r>
-          </w:p>
-          <w:p>
-            <w:pPr>
-              <w:pStyle w:val="Listeniveau3"/>
-              <w:rPr>
-                <w:lang w:val="fr-CA"/>
-              </w:rPr>
-            </w:pPr>
-            <w:r>
-              <w:rPr>
-                <w:lang w:val="fr-CA"/>
-              </w:rPr>
-              <w:t>Vérifier que le thread appelle la méthode update.</w:t>
-            </w:r>
-          </w:p>
-          <w:p>
-            <w:pPr>
-              <w:pStyle w:val="Listeniveau2"/>
-              <w:rPr>
-                <w:lang w:val="fr-CA"/>
-              </w:rPr>
-            </w:pPr>
-            <w:r>
-              <w:rPr>
-                <w:lang w:val="fr-CA"/>
-              </w:rPr>
-              <w:t>Post-conditions</w:t>
-            </w:r>
-          </w:p>
-          <w:p>
-            <w:pPr>
-              <w:pStyle w:val="Listeniveau3"/>
-              <w:rPr>
-                <w:lang w:val="fr-CA"/>
-              </w:rPr>
-            </w:pPr>
-            <w:r>
-              <w:rPr>
-                <w:lang w:val="fr-CA"/>
-              </w:rPr>
-              <w:lastRenderedPageBreak/>
-              <w:t>Nous avons accès aux variables de temps partout.</w:t>
-            </w:r>
-          </w:p>
-          <w:p>
-            <w:pPr>
-              <w:pStyle w:val="Listeniveau1"/>
-              <w:numPr>
-                <w:ilvl w:val="0"/>
-                <w:numId w:val="0"/>
-              </w:numPr>
-            </w:pPr>
-            <w:r>
               <w:t>2. Dans le contrôleur principal, démarrer le thread.</w:t>
             </w:r>
           </w:p>
@@ -2623,9 +2628,19 @@
           </w:tcPr>
           <w:p>
             <w:pPr>
-              <w:pStyle w:val="Listeniveau1"/>
-            </w:pPr>
-            <w:r>
+              <w:pStyle w:val="Paragraphedeliste"/>
+              <w:numPr>
+                <w:ilvl w:val="0"/>
+                <w:numId w:val="11"/>
+              </w:numPr>
+              <w:rPr>
+                <w:highlight w:val="lightGray"/>
+              </w:rPr>
+            </w:pPr>
+            <w:r>
+              <w:rPr>
+                <w:highlight w:val="lightGray"/>
+              </w:rPr>
               <w:t>Implémenter l’addition, la soustraction et la multiplication par des scalaires de vecteurs.</w:t>
             </w:r>
           </w:p>
@@ -2828,8 +2843,14 @@
           <w:p>
             <w:pPr>
               <w:pStyle w:val="Paragraphedeliste"/>
-            </w:pPr>
-            <w:r>
+              <w:rPr>
+                <w:highlight w:val="lightGray"/>
+              </w:rPr>
+            </w:pPr>
+            <w:r>
+              <w:rPr>
+                <w:highlight w:val="lightGray"/>
+              </w:rPr>
               <w:t>Implémenter le produit scalaire et le produit vectoriel de vecteurs.</w:t>
             </w:r>
           </w:p>
@@ -3019,8 +3040,14 @@
           <w:p>
             <w:pPr>
               <w:pStyle w:val="Paragraphedeliste"/>
-            </w:pPr>
-            <w:r>
+              <w:rPr>
+                <w:highlight w:val="lightGray"/>
+              </w:rPr>
+            </w:pPr>
+            <w:r>
+              <w:rPr>
+                <w:highlight w:val="lightGray"/>
+              </w:rPr>
               <w:t>Implémenter la normalisation et le calcul de modules de vecteurs.</w:t>
             </w:r>
           </w:p>
@@ -4703,10 +4730,16 @@
               <w:pStyle w:val="Paragraphedeliste"/>
               <w:numPr>
                 <w:ilvl w:val="0"/>
-                <w:numId w:val="4"/>
+                <w:numId w:val="12"/>
               </w:numPr>
-            </w:pPr>
-            <w:r>
+              <w:rPr>
+                <w:highlight w:val="lightGray"/>
+              </w:rPr>
+            </w:pPr>
+            <w:r>
+              <w:rPr>
+                <w:highlight w:val="lightGray"/>
+              </w:rPr>
               <w:t>Récupérer tous les corps</w:t>
             </w:r>
           </w:p>
@@ -4731,14 +4764,26 @@
                 <w:lang w:val="fr-CA"/>
               </w:rPr>
             </w:pPr>
-          </w:p>
-          <w:p>
-            <w:pPr>
-              <w:pStyle w:val="Listeniveau3"/>
-              <w:rPr>
-                <w:lang w:val="fr-CA"/>
-              </w:rPr>
-            </w:pPr>
+            <w:r>
+              <w:rPr>
+                <w:lang w:val="fr-CA"/>
+              </w:rPr>
+              <w:t>S.-P. D.</w:t>
+            </w:r>
+          </w:p>
+          <w:p>
+            <w:pPr>
+              <w:pStyle w:val="Listeniveau3"/>
+              <w:rPr>
+                <w:lang w:val="fr-CA"/>
+              </w:rPr>
+            </w:pPr>
+            <w:r>
+              <w:rPr>
+                <w:lang w:val="fr-CA"/>
+              </w:rPr>
+              <w:t>30 min.</w:t>
+            </w:r>
           </w:p>
           <w:p>
             <w:pPr>
@@ -4963,14 +5008,26 @@
                 <w:lang w:val="fr-CA"/>
               </w:rPr>
             </w:pPr>
-          </w:p>
-          <w:p>
-            <w:pPr>
-              <w:pStyle w:val="Listeniveau3"/>
-              <w:rPr>
-                <w:lang w:val="fr-CA"/>
-              </w:rPr>
-            </w:pPr>
+            <w:r>
+              <w:rPr>
+                <w:lang w:val="fr-CA"/>
+              </w:rPr>
+              <w:t>S.-P. D.</w:t>
+            </w:r>
+          </w:p>
+          <w:p>
+            <w:pPr>
+              <w:pStyle w:val="Listeniveau3"/>
+              <w:rPr>
+                <w:lang w:val="fr-CA"/>
+              </w:rPr>
+            </w:pPr>
+            <w:r>
+              <w:rPr>
+                <w:lang w:val="fr-CA"/>
+              </w:rPr>
+              <w:t>45 min.</w:t>
+            </w:r>
           </w:p>
           <w:p>
             <w:pPr>
@@ -5353,8 +5410,14 @@
           <w:p>
             <w:pPr>
               <w:pStyle w:val="Listeniveau1"/>
-            </w:pPr>
-            <w:r>
+              <w:rPr>
+                <w:highlight w:val="lightGray"/>
+              </w:rPr>
+            </w:pPr>
+            <w:r>
+              <w:rPr>
+                <w:highlight w:val="lightGray"/>
+              </w:rPr>
               <w:t>Calculer la nouvelle position des corps.</w:t>
             </w:r>
           </w:p>
@@ -5379,14 +5442,26 @@
                 <w:lang w:val="fr-CA"/>
               </w:rPr>
             </w:pPr>
-          </w:p>
-          <w:p>
-            <w:pPr>
-              <w:pStyle w:val="Listeniveau3"/>
-              <w:rPr>
-                <w:lang w:val="fr-CA"/>
-              </w:rPr>
-            </w:pPr>
+            <w:r>
+              <w:rPr>
+                <w:lang w:val="fr-CA"/>
+              </w:rPr>
+              <w:t>S.-P. D.</w:t>
+            </w:r>
+          </w:p>
+          <w:p>
+            <w:pPr>
+              <w:pStyle w:val="Listeniveau3"/>
+              <w:rPr>
+                <w:lang w:val="fr-CA"/>
+              </w:rPr>
+            </w:pPr>
+            <w:r>
+              <w:rPr>
+                <w:lang w:val="fr-CA"/>
+              </w:rPr>
+              <w:t>30 min.</w:t>
+            </w:r>
           </w:p>
           <w:p>
             <w:pPr>
@@ -5878,14 +5953,20 @@
           </w:tcPr>
           <w:p>
             <w:pPr>
-              <w:pStyle w:val="Listeniveau1"/>
+              <w:pStyle w:val="Paragraphedeliste"/>
               <w:numPr>
                 <w:ilvl w:val="0"/>
-                <w:numId w:val="0"/>
+                <w:numId w:val="13"/>
               </w:numPr>
-            </w:pPr>
-            <w:r>
-              <w:t>1. Charger la vue.</w:t>
+              <w:rPr>
+                <w:highlight w:val="lightGray"/>
+              </w:rPr>
+            </w:pPr>
+            <w:r>
+              <w:rPr>
+                <w:highlight w:val="lightGray"/>
+              </w:rPr>
+              <w:t>Charger la vue.</w:t>
             </w:r>
           </w:p>
           <w:p>
@@ -5927,14 +6008,60 @@
               <w:rPr>
                 <w:lang w:val="fr-CA"/>
               </w:rPr>
-              <w:t xml:space="preserve">2 </w:t>
+              <w:t>30</w:t>
+            </w:r>
+            <w:r>
+              <w:rPr>
+                <w:lang w:val="fr-CA"/>
+              </w:rPr>
+              <w:t xml:space="preserve"> </w:t>
+            </w:r>
+            <w:r>
+              <w:rPr>
+                <w:lang w:val="fr-CA"/>
+              </w:rPr>
+              <w:t>min</w:t>
+            </w:r>
+            <w:r>
+              <w:rPr>
+                <w:lang w:val="fr-CA"/>
+              </w:rPr>
+              <w:t>.</w:t>
+            </w:r>
+          </w:p>
+          <w:p>
+            <w:pPr>
+              <w:pStyle w:val="Listeniveau2"/>
+              <w:rPr>
+                <w:lang w:val="fr-CA"/>
+              </w:rPr>
+            </w:pPr>
+            <w:r>
+              <w:rPr>
+                <w:lang w:val="fr-CA"/>
+              </w:rPr>
+              <w:t>Préconditions</w:t>
+            </w:r>
+          </w:p>
+          <w:p>
+            <w:pPr>
+              <w:pStyle w:val="Listeniveau3"/>
+              <w:rPr>
+                <w:lang w:val="fr-CA"/>
+              </w:rPr>
+            </w:pPr>
+            <w:r>
+              <w:rPr>
+                <w:lang w:val="fr-CA"/>
+              </w:rPr>
+              <w:t xml:space="preserve">Avoir rédigé les classes Vue et </w:t>
             </w:r>
             <w:proofErr w:type="spellStart"/>
             <w:r>
               <w:rPr>
                 <w:lang w:val="fr-CA"/>
               </w:rPr>
-              <w:t>hr</w:t>
+              <w:t>VueJeu</w:t>
             </w:r>
             <w:proofErr w:type="spellEnd"/>
             <w:r>
@@ -5955,48 +6082,6 @@
               <w:rPr>
                 <w:lang w:val="fr-CA"/>
               </w:rPr>
-              <w:t>Préconditions</w:t>
-            </w:r>
-          </w:p>
-          <w:p>
-            <w:pPr>
-              <w:pStyle w:val="Listeniveau3"/>
-              <w:rPr>
-                <w:lang w:val="fr-CA"/>
-              </w:rPr>
-            </w:pPr>
-            <w:r>
-              <w:rPr>
-                <w:lang w:val="fr-CA"/>
-              </w:rPr>
-              <w:t xml:space="preserve">Avoir rédigé les classes Vue et </w:t>
-            </w:r>
-            <w:proofErr w:type="spellStart"/>
-            <w:r>
-              <w:rPr>
-                <w:lang w:val="fr-CA"/>
-              </w:rPr>
-              <w:t>VueJeu</w:t>
-            </w:r>
-            <w:proofErr w:type="spellEnd"/>
-            <w:r>
-              <w:rPr>
-                <w:lang w:val="fr-CA"/>
-              </w:rPr>
-              <w:t>.</w:t>
-            </w:r>
-          </w:p>
-          <w:p>
-            <w:pPr>
-              <w:pStyle w:val="Listeniveau2"/>
-              <w:rPr>
-                <w:lang w:val="fr-CA"/>
-              </w:rPr>
-            </w:pPr>
-            <w:r>
-              <w:rPr>
-                <w:lang w:val="fr-CA"/>
-              </w:rPr>
               <w:t>Règles d’affaires</w:t>
             </w:r>
           </w:p>
@@ -6073,13 +6158,12 @@
           <w:p>
             <w:pPr>
               <w:pStyle w:val="Listeniveau1"/>
-              <w:numPr>
-                <w:ilvl w:val="0"/>
-                <w:numId w:val="0"/>
-              </w:numPr>
-            </w:pPr>
-            <w:r>
-              <w:t>2. Récupérer les différents nœuds à afficher.</w:t>
+            </w:pPr>
+            <w:r>
+              <w:rPr>
+                <w:highlight w:val="lightGray"/>
+              </w:rPr>
+              <w:t>Récupérer les différents nœuds à afficher.</w:t>
             </w:r>
           </w:p>
           <w:p>
@@ -6108,7 +6192,13 @@
               <w:rPr>
                 <w:lang w:val="fr-CA"/>
               </w:rPr>
-              <w:t>2hr.</w:t>
+              <w:t>30 min</w:t>
+            </w:r>
+            <w:r>
+              <w:rPr>
+                <w:lang w:val="fr-CA"/>
+              </w:rPr>
+              <w:t>.</w:t>
             </w:r>
           </w:p>
           <w:p>
@@ -6276,13 +6366,14 @@
           <w:p>
             <w:pPr>
               <w:pStyle w:val="Listeniveau1"/>
-              <w:numPr>
-                <w:ilvl w:val="0"/>
-                <w:numId w:val="0"/>
-              </w:numPr>
-            </w:pPr>
-            <w:r>
-              <w:t>3. Afficher les nœuds.</w:t>
+            </w:pPr>
+            <w:bookmarkStart w:id="0" w:name="_GoBack"/>
+            <w:bookmarkEnd w:id="0"/>
+            <w:r>
+              <w:rPr>
+                <w:highlight w:val="lightGray"/>
+              </w:rPr>
+              <w:t>Afficher les nœuds.</w:t>
             </w:r>
           </w:p>
           <w:p>
@@ -6784,7 +6875,7 @@
   <w:abstractNum w:abstractNumId="1">
     <w:nsid w:val="498374C2"/>
     <w:multiLevelType w:val="multilevel"/>
-    <w:tmpl w:val="E1307B2C"/>
+    <w:tmpl w:val="309086A8"/>
     <w:lvl w:ilvl="0">
       <w:start w:val="1"/>
       <w:numFmt w:val="decimal"/>
@@ -6795,7 +6886,61 @@
         <w:ind w:left="360" w:hanging="360"/>
       </w:pPr>
       <w:rPr>
-        <w:rFonts w:hint="default"/>
+        <w:rFonts w:ascii="Times New Roman" w:hAnsi="Times New Roman" w:cs="Times New Roman"/>
+        <w:b w:val="0"/>
+        <w:bCs w:val="0"/>
+        <w:i w:val="0"/>
+        <w:iCs w:val="0"/>
+        <w:caps w:val="0"/>
+        <w:smallCaps w:val="0"/>
+        <w:strike w:val="0"/>
+        <w:dstrike w:val="0"/>
+        <w:outline w:val="0"/>
+        <w:shadow w:val="0"/>
+        <w:emboss w:val="0"/>
+        <w:imprint w:val="0"/>
+        <w:noProof w:val="0"/>
+        <w:snapToGrid w:val="0"/>
+        <w:vanish w:val="0"/>
+        <w:color w:val="000000"/>
+        <w:spacing w:val="0"/>
+        <w:w w:val="0"/>
+        <w:kern w:val="0"/>
+        <w:position w:val="0"/>
+        <w:sz w:val="0"/>
+        <w:szCs w:val="0"/>
+        <w:u w:val="none" w:color="000000"/>
+        <w:effect w:val="none"/>
+        <w:bdr w:val="none" w:sz="0" w:space="0" w:color="000000"/>
+        <w:shd w:val="clear" w:color="000000" w:fill="000000"/>
+        <w:vertAlign w:val="baseline"/>
+        <w:em w:val="none"/>
+        <w:lang w:val="x-none" w:eastAsia="x-none" w:bidi="x-none"/>
+        <w:specVanish w:val="0"/>
+        <w14:glow w14:rad="0">
+          <w14:srgbClr w14:val="000000"/>
+        </w14:glow>
+        <w14:shadow w14:blurRad="0" w14:dist="0" w14:dir="0" w14:sx="0" w14:sy="0" w14:kx="0" w14:ky="0" w14:algn="none">
+          <w14:srgbClr w14:val="000000"/>
+        </w14:shadow>
+        <w14:reflection w14:blurRad="0" w14:stA="0" w14:stPos="0" w14:endA="0" w14:endPos="0" w14:dist="0" w14:dir="0" w14:fadeDir="0" w14:sx="0" w14:sy="0" w14:kx="0" w14:ky="0" w14:algn="none"/>
+        <w14:textOutline w14:w="0" w14:cap="rnd" w14:cmpd="sng" w14:algn="ctr">
+          <w14:noFill/>
+          <w14:prstDash w14:val="solid"/>
+          <w14:bevel/>
+        </w14:textOutline>
+        <w14:scene3d>
+          <w14:camera w14:prst="orthographicFront"/>
+          <w14:lightRig w14:rig="threePt" w14:dir="t">
+            <w14:rot w14:lat="0" w14:lon="0" w14:rev="0"/>
+          </w14:lightRig>
+        </w14:scene3d>
+        <w14:props3d w14:extrusionH="0" w14:contourW="0" w14:prstMaterial="none"/>
+        <w14:ligatures w14:val="none"/>
+        <w14:numForm w14:val="default"/>
+        <w14:numSpacing w14:val="default"/>
+        <w14:stylisticSets/>
+        <w14:cntxtAlts w14:val="0"/>
       </w:rPr>
     </w:lvl>
     <w:lvl w:ilvl="1">
@@ -7020,6 +7165,249 @@
     <w:abstractNumId w:val="0"/>
   </w:num>
   <w:num w:numId="4">
+    <w:abstractNumId w:val="1"/>
+    <w:lvlOverride w:ilvl="0">
+      <w:startOverride w:val="1"/>
+    </w:lvlOverride>
+    <w:lvlOverride w:ilvl="1">
+      <w:startOverride w:val="1"/>
+    </w:lvlOverride>
+    <w:lvlOverride w:ilvl="2">
+      <w:startOverride w:val="1"/>
+    </w:lvlOverride>
+    <w:lvlOverride w:ilvl="3">
+      <w:startOverride w:val="1"/>
+    </w:lvlOverride>
+    <w:lvlOverride w:ilvl="4">
+      <w:startOverride w:val="1"/>
+    </w:lvlOverride>
+    <w:lvlOverride w:ilvl="5">
+      <w:startOverride w:val="1"/>
+    </w:lvlOverride>
+    <w:lvlOverride w:ilvl="6">
+      <w:startOverride w:val="1"/>
+    </w:lvlOverride>
+    <w:lvlOverride w:ilvl="7">
+      <w:startOverride w:val="1"/>
+    </w:lvlOverride>
+    <w:lvlOverride w:ilvl="8">
+      <w:startOverride w:val="1"/>
+    </w:lvlOverride>
+  </w:num>
+  <w:num w:numId="5">
+    <w:abstractNumId w:val="1"/>
+    <w:lvlOverride w:ilvl="0">
+      <w:startOverride w:val="1"/>
+    </w:lvlOverride>
+    <w:lvlOverride w:ilvl="1">
+      <w:startOverride w:val="1"/>
+    </w:lvlOverride>
+    <w:lvlOverride w:ilvl="2">
+      <w:startOverride w:val="1"/>
+    </w:lvlOverride>
+    <w:lvlOverride w:ilvl="3">
+      <w:startOverride w:val="1"/>
+    </w:lvlOverride>
+    <w:lvlOverride w:ilvl="4">
+      <w:startOverride w:val="1"/>
+    </w:lvlOverride>
+    <w:lvlOverride w:ilvl="5">
+      <w:startOverride w:val="1"/>
+    </w:lvlOverride>
+    <w:lvlOverride w:ilvl="6">
+      <w:startOverride w:val="1"/>
+    </w:lvlOverride>
+    <w:lvlOverride w:ilvl="7">
+      <w:startOverride w:val="1"/>
+    </w:lvlOverride>
+    <w:lvlOverride w:ilvl="8">
+      <w:startOverride w:val="1"/>
+    </w:lvlOverride>
+  </w:num>
+  <w:num w:numId="6">
+    <w:abstractNumId w:val="1"/>
+    <w:lvlOverride w:ilvl="0">
+      <w:startOverride w:val="1"/>
+    </w:lvlOverride>
+    <w:lvlOverride w:ilvl="1">
+      <w:startOverride w:val="1"/>
+    </w:lvlOverride>
+    <w:lvlOverride w:ilvl="2">
+      <w:startOverride w:val="1"/>
+    </w:lvlOverride>
+    <w:lvlOverride w:ilvl="3">
+      <w:startOverride w:val="1"/>
+    </w:lvlOverride>
+    <w:lvlOverride w:ilvl="4">
+      <w:startOverride w:val="1"/>
+    </w:lvlOverride>
+    <w:lvlOverride w:ilvl="5">
+      <w:startOverride w:val="1"/>
+    </w:lvlOverride>
+    <w:lvlOverride w:ilvl="6">
+      <w:startOverride w:val="1"/>
+    </w:lvlOverride>
+    <w:lvlOverride w:ilvl="7">
+      <w:startOverride w:val="1"/>
+    </w:lvlOverride>
+    <w:lvlOverride w:ilvl="8">
+      <w:startOverride w:val="1"/>
+    </w:lvlOverride>
+  </w:num>
+  <w:num w:numId="7">
+    <w:abstractNumId w:val="1"/>
+    <w:lvlOverride w:ilvl="0">
+      <w:startOverride w:val="1"/>
+    </w:lvlOverride>
+    <w:lvlOverride w:ilvl="1">
+      <w:startOverride w:val="1"/>
+    </w:lvlOverride>
+    <w:lvlOverride w:ilvl="2">
+      <w:startOverride w:val="1"/>
+    </w:lvlOverride>
+    <w:lvlOverride w:ilvl="3">
+      <w:startOverride w:val="1"/>
+    </w:lvlOverride>
+    <w:lvlOverride w:ilvl="4">
+      <w:startOverride w:val="1"/>
+    </w:lvlOverride>
+    <w:lvlOverride w:ilvl="5">
+      <w:startOverride w:val="1"/>
+    </w:lvlOverride>
+    <w:lvlOverride w:ilvl="6">
+      <w:startOverride w:val="1"/>
+    </w:lvlOverride>
+    <w:lvlOverride w:ilvl="7">
+      <w:startOverride w:val="1"/>
+    </w:lvlOverride>
+    <w:lvlOverride w:ilvl="8">
+      <w:startOverride w:val="1"/>
+    </w:lvlOverride>
+  </w:num>
+  <w:num w:numId="8">
+    <w:abstractNumId w:val="1"/>
+    <w:lvlOverride w:ilvl="0">
+      <w:startOverride w:val="1"/>
+    </w:lvlOverride>
+    <w:lvlOverride w:ilvl="1">
+      <w:startOverride w:val="1"/>
+    </w:lvlOverride>
+    <w:lvlOverride w:ilvl="2">
+      <w:startOverride w:val="1"/>
+    </w:lvlOverride>
+    <w:lvlOverride w:ilvl="3">
+      <w:startOverride w:val="1"/>
+    </w:lvlOverride>
+    <w:lvlOverride w:ilvl="4">
+      <w:startOverride w:val="1"/>
+    </w:lvlOverride>
+    <w:lvlOverride w:ilvl="5">
+      <w:startOverride w:val="1"/>
+    </w:lvlOverride>
+    <w:lvlOverride w:ilvl="6">
+      <w:startOverride w:val="1"/>
+    </w:lvlOverride>
+    <w:lvlOverride w:ilvl="7">
+      <w:startOverride w:val="1"/>
+    </w:lvlOverride>
+    <w:lvlOverride w:ilvl="8">
+      <w:startOverride w:val="1"/>
+    </w:lvlOverride>
+  </w:num>
+  <w:num w:numId="9">
+    <w:abstractNumId w:val="1"/>
+  </w:num>
+  <w:num w:numId="10">
+    <w:abstractNumId w:val="1"/>
+    <w:lvlOverride w:ilvl="0">
+      <w:startOverride w:val="1"/>
+    </w:lvlOverride>
+    <w:lvlOverride w:ilvl="1">
+      <w:startOverride w:val="1"/>
+    </w:lvlOverride>
+    <w:lvlOverride w:ilvl="2">
+      <w:startOverride w:val="1"/>
+    </w:lvlOverride>
+    <w:lvlOverride w:ilvl="3">
+      <w:startOverride w:val="1"/>
+    </w:lvlOverride>
+    <w:lvlOverride w:ilvl="4">
+      <w:startOverride w:val="1"/>
+    </w:lvlOverride>
+    <w:lvlOverride w:ilvl="5">
+      <w:startOverride w:val="1"/>
+    </w:lvlOverride>
+    <w:lvlOverride w:ilvl="6">
+      <w:startOverride w:val="1"/>
+    </w:lvlOverride>
+    <w:lvlOverride w:ilvl="7">
+      <w:startOverride w:val="1"/>
+    </w:lvlOverride>
+    <w:lvlOverride w:ilvl="8">
+      <w:startOverride w:val="1"/>
+    </w:lvlOverride>
+  </w:num>
+  <w:num w:numId="11">
+    <w:abstractNumId w:val="1"/>
+    <w:lvlOverride w:ilvl="0">
+      <w:startOverride w:val="1"/>
+    </w:lvlOverride>
+    <w:lvlOverride w:ilvl="1">
+      <w:startOverride w:val="1"/>
+    </w:lvlOverride>
+    <w:lvlOverride w:ilvl="2">
+      <w:startOverride w:val="1"/>
+    </w:lvlOverride>
+    <w:lvlOverride w:ilvl="3">
+      <w:startOverride w:val="1"/>
+    </w:lvlOverride>
+    <w:lvlOverride w:ilvl="4">
+      <w:startOverride w:val="1"/>
+    </w:lvlOverride>
+    <w:lvlOverride w:ilvl="5">
+      <w:startOverride w:val="1"/>
+    </w:lvlOverride>
+    <w:lvlOverride w:ilvl="6">
+      <w:startOverride w:val="1"/>
+    </w:lvlOverride>
+    <w:lvlOverride w:ilvl="7">
+      <w:startOverride w:val="1"/>
+    </w:lvlOverride>
+    <w:lvlOverride w:ilvl="8">
+      <w:startOverride w:val="1"/>
+    </w:lvlOverride>
+  </w:num>
+  <w:num w:numId="12">
+    <w:abstractNumId w:val="1"/>
+    <w:lvlOverride w:ilvl="0">
+      <w:startOverride w:val="1"/>
+    </w:lvlOverride>
+    <w:lvlOverride w:ilvl="1">
+      <w:startOverride w:val="1"/>
+    </w:lvlOverride>
+    <w:lvlOverride w:ilvl="2">
+      <w:startOverride w:val="1"/>
+    </w:lvlOverride>
+    <w:lvlOverride w:ilvl="3">
+      <w:startOverride w:val="1"/>
+    </w:lvlOverride>
+    <w:lvlOverride w:ilvl="4">
+      <w:startOverride w:val="1"/>
+    </w:lvlOverride>
+    <w:lvlOverride w:ilvl="5">
+      <w:startOverride w:val="1"/>
+    </w:lvlOverride>
+    <w:lvlOverride w:ilvl="6">
+      <w:startOverride w:val="1"/>
+    </w:lvlOverride>
+    <w:lvlOverride w:ilvl="7">
+      <w:startOverride w:val="1"/>
+    </w:lvlOverride>
+    <w:lvlOverride w:ilvl="8">
+      <w:startOverride w:val="1"/>
+    </w:lvlOverride>
+  </w:num>
+  <w:num w:numId="13">
     <w:abstractNumId w:val="1"/>
     <w:lvlOverride w:ilvl="0">
       <w:startOverride w:val="1"/>
@@ -7522,7 +7910,6 @@
   <w:style w:type="character" w:default="1" w:styleId="Policepardfaut">
     <w:name w:val="Default Paragraph Font"/>
     <w:uiPriority w:val="1"/>
-    <w:semiHidden/>
     <w:unhideWhenUsed/>
   </w:style>
   <w:style w:type="table" w:default="1" w:styleId="TableauNormal">
@@ -7709,7 +8096,7 @@
     <w:pPr>
       <w:shd w:val="pct20" w:color="auto" w:fill="auto"/>
       <w:spacing w:before="80" w:line="276" w:lineRule="auto"/>
-      <w:ind w:left="357" w:right="0" w:hanging="357"/>
+      <w:ind w:right="0"/>
     </w:pPr>
   </w:style>
   <w:style w:type="paragraph" w:styleId="Textedebulles">
@@ -8009,7 +8396,7 @@
 </file>
 
 <file path=customXml/itemProps1.xml><?xml version="1.0" encoding="utf-8"?>
-<ds:datastoreItem xmlns:ds="http://schemas.openxmlformats.org/officeDocument/2006/customXml" ds:itemID="{C1303F66-D8A7-41AF-A3D6-35639F5432A7}">
+<ds:datastoreItem xmlns:ds="http://schemas.openxmlformats.org/officeDocument/2006/customXml" ds:itemID="{BEB52247-C3AA-49BD-9AE6-A2AB57E49BA6}">
   <ds:schemaRefs>
     <ds:schemaRef ds:uri="http://schemas.openxmlformats.org/officeDocument/2006/bibliography"/>
   </ds:schemaRefs>

</xml_diff>

<commit_message>
Tentation de récupération du document Word. Numérotation défectueuse.
</commit_message>
<xml_diff>
--- a/src/docs/Backlog de sprint - #001.docx
+++ b/src/docs/Backlog de sprint - #001.docx
@@ -21,29 +21,7 @@
           <w:szCs w:val="28"/>
           <w:lang w:val="fr-CA"/>
         </w:rPr>
-        <w:t>« </w:t>
-      </w:r>
-      <w:proofErr w:type="spellStart"/>
-      <w:r>
-        <w:rPr>
-          <w:rFonts w:ascii="Arial" w:hAnsi="Arial" w:cs="Arial"/>
-          <w:b/>
-          <w:sz w:val="28"/>
-          <w:szCs w:val="28"/>
-          <w:lang w:val="fr-CA"/>
-        </w:rPr>
-        <w:t>Backlog</w:t>
-      </w:r>
-      <w:proofErr w:type="spellEnd"/>
-      <w:r>
-        <w:rPr>
-          <w:rFonts w:ascii="Arial" w:hAnsi="Arial" w:cs="Arial"/>
-          <w:b/>
-          <w:sz w:val="28"/>
-          <w:szCs w:val="28"/>
-          <w:lang w:val="fr-CA"/>
-        </w:rPr>
-        <w:t> » de sprint #001</w:t>
+        <w:t>« Backlog » de sprint #001</w:t>
       </w:r>
     </w:p>
     <w:p>
@@ -74,19 +52,8 @@
           <w:szCs w:val="24"/>
           <w:lang w:val="fr-CA"/>
         </w:rPr>
-        <w:t xml:space="preserve">Produit : </w:t>
+        <w:t>Produit : Astéria</w:t>
       </w:r>
-      <w:proofErr w:type="spellStart"/>
-      <w:r>
-        <w:rPr>
-          <w:rFonts w:ascii="Arial" w:hAnsi="Arial" w:cs="Arial"/>
-          <w:sz w:val="24"/>
-          <w:szCs w:val="24"/>
-          <w:lang w:val="fr-CA"/>
-        </w:rPr>
-        <w:t>Astéria</w:t>
-      </w:r>
-      <w:proofErr w:type="spellEnd"/>
     </w:p>
     <w:p>
       <w:pPr>
@@ -105,19 +72,8 @@
           <w:szCs w:val="24"/>
           <w:lang w:val="fr-CA"/>
         </w:rPr>
-        <w:t xml:space="preserve">Conçu par : </w:t>
+        <w:t>Conçu par : EquBolduc</w:t>
       </w:r>
-      <w:proofErr w:type="spellStart"/>
-      <w:r>
-        <w:rPr>
-          <w:rFonts w:ascii="Arial" w:hAnsi="Arial" w:cs="Arial"/>
-          <w:sz w:val="24"/>
-          <w:szCs w:val="24"/>
-          <w:lang w:val="fr-CA"/>
-        </w:rPr>
-        <w:t>EquBolduc</w:t>
-      </w:r>
-      <w:proofErr w:type="spellEnd"/>
     </w:p>
     <w:p>
       <w:pPr>
@@ -333,16 +289,8 @@
               <w:rPr>
                 <w:lang w:val="fr-CA"/>
               </w:rPr>
-              <w:t xml:space="preserve">Simon-Pierre </w:t>
-            </w:r>
-            <w:proofErr w:type="spellStart"/>
-            <w:r>
-              <w:rPr>
-                <w:lang w:val="fr-CA"/>
-              </w:rPr>
-              <w:t>Deschênes</w:t>
-            </w:r>
-            <w:proofErr w:type="spellEnd"/>
+              <w:t>Simon-Pierre Deschênes</w:t>
+            </w:r>
           </w:p>
         </w:tc>
         <w:tc>
@@ -461,11 +409,6 @@
       </w:r>
       <w:r>
         <w:rPr>
-          <w:rStyle w:val="Titre1Car"/>
-          <w:b/>
-          <w:color w:val="5B9BD5" w:themeColor="accent1"/>
-          <w:sz w:val="26"/>
-          <w:szCs w:val="26"/>
           <w:lang w:val="fr-CA"/>
         </w:rPr>
         <w:t>é</w:t>
@@ -558,18 +501,18 @@
         </w:numPr>
       </w:pPr>
       <w:r>
-        <w:t xml:space="preserve">Aucune </w:t>
-      </w:r>
-      <w:proofErr w:type="gramStart"/>
-      <w:r>
-        <w:t>couleur</w:t>
+        <w:t>Aucune couleur</w:t>
       </w:r>
       <w:r>
-        <w:t xml:space="preserve"> indique</w:t>
+        <w:t xml:space="preserve"> </w:t>
       </w:r>
-      <w:proofErr w:type="gramEnd"/>
       <w:r>
-        <w:t xml:space="preserve"> que ces items ne sont pas encore faits ou commencés, </w:t>
+        <w:t>n’</w:t>
+      </w:r>
+      <w:bookmarkStart w:id="0" w:name="_GoBack"/>
+      <w:bookmarkEnd w:id="0"/>
+      <w:r>
+        <w:t xml:space="preserve">indique que ces items ne sont pas encore faits ou commencés, </w:t>
       </w:r>
       <w:r>
         <w:rPr>
@@ -593,21 +536,7 @@
         <w:rPr>
           <w:lang w:val="fr-CA"/>
         </w:rPr>
-        <w:t>« </w:t>
-      </w:r>
-      <w:proofErr w:type="spellStart"/>
-      <w:r>
-        <w:rPr>
-          <w:lang w:val="fr-CA"/>
-        </w:rPr>
-        <w:t>Backlog</w:t>
-      </w:r>
-      <w:proofErr w:type="spellEnd"/>
-      <w:r>
-        <w:rPr>
-          <w:lang w:val="fr-CA"/>
-        </w:rPr>
-        <w:t> » de sprint</w:t>
+        <w:t>« Backlog » de sprint</w:t>
       </w:r>
     </w:p>
     <w:tbl>
@@ -1003,21 +932,7 @@
               <w:rPr>
                 <w:lang w:val="fr-CA"/>
               </w:rPr>
-              <w:t xml:space="preserve">S’assurer que les contrôleurs et les vues ne sont pas </w:t>
-            </w:r>
-            <w:proofErr w:type="spellStart"/>
-            <w:r>
-              <w:rPr>
-                <w:lang w:val="fr-CA"/>
-              </w:rPr>
-              <w:t>null</w:t>
-            </w:r>
-            <w:proofErr w:type="spellEnd"/>
-            <w:r>
-              <w:rPr>
-                <w:lang w:val="fr-CA"/>
-              </w:rPr>
-              <w:t>.</w:t>
+              <w:t>S’assurer que les contrôleurs et les vues ne sont pas null.</w:t>
             </w:r>
           </w:p>
           <w:p>
@@ -1082,20 +997,229 @@
             </w:pPr>
             <w:r>
               <w:lastRenderedPageBreak/>
-              <w:t>Implémenter les changements entre les contrôleurs.</w:t>
-            </w:r>
-          </w:p>
-          <w:p>
-            <w:pPr>
-              <w:pStyle w:val="Listeniveau2"/>
-              <w:rPr>
-                <w:lang w:val="fr-CA"/>
-              </w:rPr>
-            </w:pPr>
-            <w:r>
-              <w:rPr>
-                <w:lang w:val="fr-CA"/>
-              </w:rPr>
+              <w:t>Implémenter</w:t>
+            </w:r>
+            <w:r>
+              <w:t xml:space="preserve"> les </w:t>
+            </w:r>
+            <w:r>
+              <w:t>changements</w:t>
+            </w:r>
+            <w:r>
+              <w:t xml:space="preserve"> entre les contrôleurs.</w:t>
+            </w:r>
+          </w:p>
+          <w:p>
+            <w:pPr>
+              <w:pStyle w:val="Paragraphedeliste"/>
+              <w:rPr>
+                <w:vanish/>
+              </w:rPr>
+            </w:pPr>
+          </w:p>
+          <w:p>
+            <w:pPr>
+              <w:pStyle w:val="Listeniveau2"/>
+            </w:pPr>
+            <w:r>
+              <w:t>Qui</w:t>
+            </w:r>
+            <w:r>
+              <w:t xml:space="preserve"> et temps</w:t>
+            </w:r>
+          </w:p>
+          <w:p>
+            <w:pPr>
+              <w:pStyle w:val="Listeniveau3"/>
+              <w:rPr>
+                <w:lang w:val="fr-CA"/>
+              </w:rPr>
+            </w:pPr>
+            <w:r>
+              <w:rPr>
+                <w:lang w:val="fr-CA"/>
+              </w:rPr>
+              <w:t>É.G.</w:t>
+            </w:r>
+          </w:p>
+          <w:p>
+            <w:pPr>
+              <w:pStyle w:val="Listeniveau3"/>
+              <w:rPr>
+                <w:lang w:val="fr-CA"/>
+              </w:rPr>
+            </w:pPr>
+            <w:r>
+              <w:rPr>
+                <w:lang w:val="fr-CA"/>
+              </w:rPr>
+              <w:t>30 min.</w:t>
+            </w:r>
+          </w:p>
+          <w:p>
+            <w:pPr>
+              <w:pStyle w:val="Listeniveau2"/>
+              <w:rPr>
+                <w:lang w:val="fr-CA"/>
+              </w:rPr>
+            </w:pPr>
+            <w:r>
+              <w:rPr>
+                <w:lang w:val="fr-CA"/>
+              </w:rPr>
+              <w:t>Préconditions</w:t>
+            </w:r>
+          </w:p>
+          <w:p>
+            <w:pPr>
+              <w:pStyle w:val="Listeniveau3"/>
+              <w:rPr>
+                <w:lang w:val="fr-CA"/>
+              </w:rPr>
+            </w:pPr>
+            <w:r>
+              <w:rPr>
+                <w:lang w:val="fr-CA"/>
+              </w:rPr>
+              <w:t>Le contrôleur principal est accessible partout.</w:t>
+            </w:r>
+          </w:p>
+          <w:p>
+            <w:pPr>
+              <w:pStyle w:val="Listeniveau2"/>
+              <w:rPr>
+                <w:lang w:val="fr-CA"/>
+              </w:rPr>
+            </w:pPr>
+            <w:r>
+              <w:rPr>
+                <w:lang w:val="fr-CA"/>
+              </w:rPr>
+              <w:t>Règles d’affaires</w:t>
+            </w:r>
+          </w:p>
+          <w:p>
+            <w:pPr>
+              <w:pStyle w:val="Listeniveau3"/>
+              <w:rPr>
+                <w:lang w:val="fr-CA"/>
+              </w:rPr>
+            </w:pPr>
+            <w:r>
+              <w:rPr>
+                <w:lang w:val="fr-CA"/>
+              </w:rPr>
+              <w:t>Charger le contrôleur.</w:t>
+            </w:r>
+          </w:p>
+          <w:p>
+            <w:pPr>
+              <w:pStyle w:val="Listeniveau3"/>
+              <w:rPr>
+                <w:lang w:val="fr-CA"/>
+              </w:rPr>
+            </w:pPr>
+            <w:r>
+              <w:rPr>
+                <w:lang w:val="fr-CA"/>
+              </w:rPr>
+              <w:t>Ajouter les écouteurs nécessaires.</w:t>
+            </w:r>
+          </w:p>
+          <w:p>
+            <w:pPr>
+              <w:pStyle w:val="Listeniveau2"/>
+              <w:rPr>
+                <w:lang w:val="fr-CA"/>
+              </w:rPr>
+            </w:pPr>
+            <w:r>
+              <w:rPr>
+                <w:lang w:val="fr-CA"/>
+              </w:rPr>
+              <w:t>Règles d’affaires alternatives</w:t>
+            </w:r>
+          </w:p>
+          <w:p>
+            <w:pPr>
+              <w:pStyle w:val="Listeniveau3"/>
+              <w:rPr>
+                <w:lang w:val="fr-CA"/>
+              </w:rPr>
+            </w:pPr>
+            <w:r>
+              <w:rPr>
+                <w:lang w:val="fr-CA"/>
+              </w:rPr>
+              <w:t>S’assurer que le contrôleur n’est pas null.</w:t>
+            </w:r>
+          </w:p>
+          <w:p>
+            <w:pPr>
+              <w:pStyle w:val="Listeniveau2"/>
+              <w:rPr>
+                <w:lang w:val="fr-CA"/>
+              </w:rPr>
+            </w:pPr>
+            <w:r>
+              <w:rPr>
+                <w:lang w:val="fr-CA"/>
+              </w:rPr>
+              <w:t>Tests d’acceptation</w:t>
+            </w:r>
+          </w:p>
+          <w:p>
+            <w:pPr>
+              <w:pStyle w:val="Listeniveau3"/>
+              <w:rPr>
+                <w:lang w:val="fr-CA"/>
+              </w:rPr>
+            </w:pPr>
+            <w:r>
+              <w:rPr>
+                <w:lang w:val="fr-CA"/>
+              </w:rPr>
+              <w:t>Créer des tests unitaires avec une classe contrôleur bidon.</w:t>
+            </w:r>
+          </w:p>
+          <w:p>
+            <w:pPr>
+              <w:pStyle w:val="Listeniveau2"/>
+              <w:rPr>
+                <w:lang w:val="fr-CA"/>
+              </w:rPr>
+            </w:pPr>
+            <w:r>
+              <w:rPr>
+                <w:lang w:val="fr-CA"/>
+              </w:rPr>
+              <w:t>Post-conditions</w:t>
+            </w:r>
+          </w:p>
+          <w:p>
+            <w:pPr>
+              <w:pStyle w:val="Listeniveau1"/>
+            </w:pPr>
+            <w:r>
+              <w:t>Implémenter</w:t>
+            </w:r>
+            <w:r>
+              <w:t xml:space="preserve"> le chargement des vues.</w:t>
+            </w:r>
+          </w:p>
+          <w:p>
+            <w:pPr>
+              <w:pStyle w:val="Paragraphedeliste"/>
+              <w:rPr>
+                <w:vanish/>
+              </w:rPr>
+            </w:pPr>
+          </w:p>
+          <w:p>
+            <w:pPr>
+              <w:pStyle w:val="Listeniveau2"/>
+            </w:pPr>
+            <w:r>
               <w:t>Qui et temps</w:t>
             </w:r>
           </w:p>
@@ -1180,21 +1304,21 @@
               <w:rPr>
                 <w:lang w:val="fr-CA"/>
               </w:rPr>
-              <w:t>Charger le contrôleur.</w:t>
-            </w:r>
-          </w:p>
-          <w:p>
-            <w:pPr>
-              <w:pStyle w:val="Listeniveau3"/>
-              <w:rPr>
-                <w:lang w:val="fr-CA"/>
-              </w:rPr>
-            </w:pPr>
-            <w:r>
-              <w:rPr>
-                <w:lang w:val="fr-CA"/>
-              </w:rPr>
-              <w:t>Ajouter les écouteurs nécessaires.</w:t>
+              <w:t>Charger le fichier FXML.</w:t>
+            </w:r>
+          </w:p>
+          <w:p>
+            <w:pPr>
+              <w:pStyle w:val="Listeniveau3"/>
+              <w:rPr>
+                <w:lang w:val="fr-CA"/>
+              </w:rPr>
+            </w:pPr>
+            <w:r>
+              <w:rPr>
+                <w:lang w:val="fr-CA"/>
+              </w:rPr>
+              <w:t>Charger le fichier CSS.</w:t>
             </w:r>
           </w:p>
           <w:p>
@@ -1222,225 +1346,7 @@
               <w:rPr>
                 <w:lang w:val="fr-CA"/>
               </w:rPr>
-              <w:t xml:space="preserve">S’assurer que le contrôleur n’est pas </w:t>
-            </w:r>
-            <w:proofErr w:type="spellStart"/>
-            <w:r>
-              <w:rPr>
-                <w:lang w:val="fr-CA"/>
-              </w:rPr>
-              <w:t>null</w:t>
-            </w:r>
-            <w:proofErr w:type="spellEnd"/>
-            <w:r>
-              <w:rPr>
-                <w:lang w:val="fr-CA"/>
-              </w:rPr>
-              <w:t>.</w:t>
-            </w:r>
-          </w:p>
-          <w:p>
-            <w:pPr>
-              <w:pStyle w:val="Listeniveau2"/>
-              <w:rPr>
-                <w:lang w:val="fr-CA"/>
-              </w:rPr>
-            </w:pPr>
-            <w:r>
-              <w:rPr>
-                <w:lang w:val="fr-CA"/>
-              </w:rPr>
-              <w:t>Tests d’acceptation</w:t>
-            </w:r>
-          </w:p>
-          <w:p>
-            <w:pPr>
-              <w:pStyle w:val="Listeniveau3"/>
-              <w:rPr>
-                <w:lang w:val="fr-CA"/>
-              </w:rPr>
-            </w:pPr>
-            <w:r>
-              <w:rPr>
-                <w:lang w:val="fr-CA"/>
-              </w:rPr>
-              <w:t>Créer des tests unitaires avec une classe contrôleur bidon.</w:t>
-            </w:r>
-          </w:p>
-          <w:p>
-            <w:pPr>
-              <w:pStyle w:val="Listeniveau2"/>
-              <w:rPr>
-                <w:lang w:val="fr-CA"/>
-              </w:rPr>
-            </w:pPr>
-            <w:r>
-              <w:rPr>
-                <w:lang w:val="fr-CA"/>
-              </w:rPr>
-              <w:t>Post-conditions</w:t>
-            </w:r>
-          </w:p>
-          <w:p>
-            <w:pPr>
-              <w:pStyle w:val="Listeniveau1"/>
-            </w:pPr>
-            <w:r>
-              <w:t>Implémenter le chargement des vues.</w:t>
-            </w:r>
-          </w:p>
-          <w:p>
-            <w:pPr>
-              <w:pStyle w:val="Listeniveau2"/>
-              <w:rPr>
-                <w:lang w:val="fr-CA"/>
-              </w:rPr>
-            </w:pPr>
-            <w:r>
-              <w:rPr>
-                <w:lang w:val="fr-CA"/>
-              </w:rPr>
-              <w:t>Qui et temps</w:t>
-            </w:r>
-          </w:p>
-          <w:p>
-            <w:pPr>
-              <w:pStyle w:val="Listeniveau3"/>
-              <w:rPr>
-                <w:lang w:val="fr-CA"/>
-              </w:rPr>
-            </w:pPr>
-            <w:r>
-              <w:rPr>
-                <w:lang w:val="fr-CA"/>
-              </w:rPr>
-              <w:t>É.G.</w:t>
-            </w:r>
-          </w:p>
-          <w:p>
-            <w:pPr>
-              <w:pStyle w:val="Listeniveau3"/>
-              <w:rPr>
-                <w:lang w:val="fr-CA"/>
-              </w:rPr>
-            </w:pPr>
-            <w:r>
-              <w:rPr>
-                <w:lang w:val="fr-CA"/>
-              </w:rPr>
-              <w:t>30 min.</w:t>
-            </w:r>
-          </w:p>
-          <w:p>
-            <w:pPr>
-              <w:pStyle w:val="Listeniveau2"/>
-              <w:rPr>
-                <w:lang w:val="fr-CA"/>
-              </w:rPr>
-            </w:pPr>
-            <w:r>
-              <w:rPr>
-                <w:lang w:val="fr-CA"/>
-              </w:rPr>
-              <w:t>Préconditions</w:t>
-            </w:r>
-          </w:p>
-          <w:p>
-            <w:pPr>
-              <w:pStyle w:val="Listeniveau3"/>
-              <w:rPr>
-                <w:lang w:val="fr-CA"/>
-              </w:rPr>
-            </w:pPr>
-            <w:r>
-              <w:rPr>
-                <w:lang w:val="fr-CA"/>
-              </w:rPr>
-              <w:t>Le contrôleur principal est accessible partout.</w:t>
-            </w:r>
-          </w:p>
-          <w:p>
-            <w:pPr>
-              <w:pStyle w:val="Listeniveau2"/>
-              <w:rPr>
-                <w:lang w:val="fr-CA"/>
-              </w:rPr>
-            </w:pPr>
-            <w:r>
-              <w:rPr>
-                <w:lang w:val="fr-CA"/>
-              </w:rPr>
-              <w:t>Règles d’affaires</w:t>
-            </w:r>
-          </w:p>
-          <w:p>
-            <w:pPr>
-              <w:pStyle w:val="Listeniveau3"/>
-              <w:rPr>
-                <w:lang w:val="fr-CA"/>
-              </w:rPr>
-            </w:pPr>
-            <w:r>
-              <w:rPr>
-                <w:lang w:val="fr-CA"/>
-              </w:rPr>
-              <w:t>Charger le fichier FXML.</w:t>
-            </w:r>
-          </w:p>
-          <w:p>
-            <w:pPr>
-              <w:pStyle w:val="Listeniveau3"/>
-              <w:rPr>
-                <w:lang w:val="fr-CA"/>
-              </w:rPr>
-            </w:pPr>
-            <w:r>
-              <w:rPr>
-                <w:lang w:val="fr-CA"/>
-              </w:rPr>
-              <w:t>Charger le fichier CSS.</w:t>
-            </w:r>
-          </w:p>
-          <w:p>
-            <w:pPr>
-              <w:pStyle w:val="Listeniveau2"/>
-              <w:rPr>
-                <w:lang w:val="fr-CA"/>
-              </w:rPr>
-            </w:pPr>
-            <w:r>
-              <w:rPr>
-                <w:lang w:val="fr-CA"/>
-              </w:rPr>
-              <w:t>Règles d’affaires alternatives</w:t>
-            </w:r>
-          </w:p>
-          <w:p>
-            <w:pPr>
-              <w:pStyle w:val="Listeniveau3"/>
-              <w:rPr>
-                <w:lang w:val="fr-CA"/>
-              </w:rPr>
-            </w:pPr>
-            <w:r>
-              <w:rPr>
-                <w:lang w:val="fr-CA"/>
-              </w:rPr>
-              <w:t xml:space="preserve">S’assurer que la vue n’est pas </w:t>
-            </w:r>
-            <w:proofErr w:type="spellStart"/>
-            <w:r>
-              <w:rPr>
-                <w:lang w:val="fr-CA"/>
-              </w:rPr>
-              <w:t>null</w:t>
-            </w:r>
-            <w:proofErr w:type="spellEnd"/>
-            <w:r>
-              <w:rPr>
-                <w:lang w:val="fr-CA"/>
-              </w:rPr>
-              <w:t>.</w:t>
+              <w:t>S’assurer que la vue n’est pas null.</w:t>
             </w:r>
           </w:p>
           <w:p>
@@ -1823,19 +1729,9 @@
           </w:tcPr>
           <w:p>
             <w:pPr>
-              <w:pStyle w:val="Paragraphedeliste"/>
-              <w:numPr>
-                <w:ilvl w:val="0"/>
-                <w:numId w:val="10"/>
-              </w:numPr>
-              <w:rPr>
-                <w:highlight w:val="lightGray"/>
-              </w:rPr>
-            </w:pPr>
-            <w:r>
-              <w:rPr>
-                <w:highlight w:val="lightGray"/>
-              </w:rPr>
+              <w:pStyle w:val="Listeniveau1"/>
+            </w:pPr>
+            <w:r>
               <w:t>Écrire un thread qui calcule la différence de temps entre un temps x et y.</w:t>
             </w:r>
           </w:p>
@@ -1844,7 +1740,7 @@
               <w:pStyle w:val="Listeniveau2"/>
               <w:numPr>
                 <w:ilvl w:val="1"/>
-                <w:numId w:val="6"/>
+                <w:numId w:val="22"/>
               </w:numPr>
               <w:rPr>
                 <w:lang w:val="fr-CA"/>
@@ -1994,29 +1890,7 @@
               <w:rPr>
                 <w:lang w:val="fr-CA"/>
               </w:rPr>
-              <w:t xml:space="preserve">S’assurer que le </w:t>
-            </w:r>
-            <w:proofErr w:type="spellStart"/>
-            <w:proofErr w:type="gramStart"/>
-            <w:r>
-              <w:rPr>
-                <w:lang w:val="fr-CA"/>
-              </w:rPr>
-              <w:t>setDaemon</w:t>
-            </w:r>
-            <w:proofErr w:type="spellEnd"/>
-            <w:r>
-              <w:rPr>
-                <w:lang w:val="fr-CA"/>
-              </w:rPr>
-              <w:t>(</w:t>
-            </w:r>
-            <w:proofErr w:type="gramEnd"/>
-            <w:r>
-              <w:rPr>
-                <w:lang w:val="fr-CA"/>
-              </w:rPr>
-              <w:t>) est vrai.</w:t>
+              <w:t>S’assurer que le setDaemon() est vrai.</w:t>
             </w:r>
           </w:p>
           <w:p>
@@ -2072,7 +1946,210 @@
               <w:rPr>
                 <w:lang w:val="fr-CA"/>
               </w:rPr>
+              <w:t>Post-conditions</w:t>
+            </w:r>
+          </w:p>
+          <w:p>
+            <w:pPr>
+              <w:pStyle w:val="Listeniveau3"/>
+              <w:rPr>
+                <w:lang w:val="fr-CA"/>
+              </w:rPr>
+            </w:pPr>
+            <w:r>
+              <w:rPr>
+                <w:lang w:val="fr-CA"/>
+              </w:rPr>
               <w:lastRenderedPageBreak/>
+              <w:t>Nous avons accès aux variables de temps partout.</w:t>
+            </w:r>
+          </w:p>
+          <w:p>
+            <w:pPr>
+              <w:pStyle w:val="Listeniveau1"/>
+            </w:pPr>
+            <w:r>
+              <w:t>Dans</w:t>
+            </w:r>
+            <w:r>
+              <w:t xml:space="preserve"> le contrôleur </w:t>
+            </w:r>
+            <w:r>
+              <w:t>principal</w:t>
+            </w:r>
+            <w:r>
+              <w:t>, démarrer le thread.</w:t>
+            </w:r>
+          </w:p>
+          <w:p>
+            <w:pPr>
+              <w:pStyle w:val="Listeniveau2"/>
+              <w:numPr>
+                <w:ilvl w:val="1"/>
+                <w:numId w:val="36"/>
+              </w:numPr>
+              <w:rPr>
+                <w:lang w:val="fr-CA"/>
+              </w:rPr>
+            </w:pPr>
+            <w:r>
+              <w:rPr>
+                <w:lang w:val="fr-CA"/>
+              </w:rPr>
+              <w:t>Qui et temps</w:t>
+            </w:r>
+          </w:p>
+          <w:p>
+            <w:pPr>
+              <w:pStyle w:val="Listeniveau3"/>
+              <w:rPr>
+                <w:lang w:val="fr-CA"/>
+              </w:rPr>
+            </w:pPr>
+            <w:r>
+              <w:rPr>
+                <w:lang w:val="fr-CA"/>
+              </w:rPr>
+              <w:t>J.S.</w:t>
+            </w:r>
+          </w:p>
+          <w:p>
+            <w:pPr>
+              <w:pStyle w:val="Listeniveau3"/>
+              <w:rPr>
+                <w:lang w:val="fr-CA"/>
+              </w:rPr>
+            </w:pPr>
+            <w:r>
+              <w:rPr>
+                <w:lang w:val="fr-CA"/>
+              </w:rPr>
+              <w:t>30 min.</w:t>
+            </w:r>
+          </w:p>
+          <w:p>
+            <w:pPr>
+              <w:pStyle w:val="Listeniveau2"/>
+              <w:rPr>
+                <w:lang w:val="fr-CA"/>
+              </w:rPr>
+            </w:pPr>
+            <w:r>
+              <w:rPr>
+                <w:lang w:val="fr-CA"/>
+              </w:rPr>
+              <w:t>Préconditions</w:t>
+            </w:r>
+          </w:p>
+          <w:p>
+            <w:pPr>
+              <w:pStyle w:val="Listeniveau3"/>
+              <w:rPr>
+                <w:lang w:val="fr-CA"/>
+              </w:rPr>
+            </w:pPr>
+            <w:r>
+              <w:rPr>
+                <w:lang w:val="fr-CA"/>
+              </w:rPr>
+              <w:t>Le thread doit être écrit et doit retourner sa valeur de temps du système.</w:t>
+            </w:r>
+          </w:p>
+          <w:p>
+            <w:pPr>
+              <w:pStyle w:val="Listeniveau2"/>
+              <w:rPr>
+                <w:lang w:val="fr-CA"/>
+              </w:rPr>
+            </w:pPr>
+            <w:r>
+              <w:rPr>
+                <w:lang w:val="fr-CA"/>
+              </w:rPr>
+              <w:t>Règles d’affaires</w:t>
+            </w:r>
+          </w:p>
+          <w:p>
+            <w:pPr>
+              <w:pStyle w:val="Listeniveau3"/>
+              <w:rPr>
+                <w:lang w:val="fr-CA"/>
+              </w:rPr>
+            </w:pPr>
+            <w:r>
+              <w:rPr>
+                <w:lang w:val="fr-CA"/>
+              </w:rPr>
+              <w:t>Démarrer le thread.</w:t>
+            </w:r>
+          </w:p>
+          <w:p>
+            <w:pPr>
+              <w:pStyle w:val="Listeniveau3"/>
+              <w:rPr>
+                <w:lang w:val="fr-CA"/>
+              </w:rPr>
+            </w:pPr>
+            <w:r>
+              <w:rPr>
+                <w:lang w:val="fr-CA"/>
+              </w:rPr>
+              <w:t>Lui donner un sleep de 5 millisecondes pour ne pas le surcharger.</w:t>
+            </w:r>
+          </w:p>
+          <w:p>
+            <w:pPr>
+              <w:pStyle w:val="Listeniveau2"/>
+              <w:rPr>
+                <w:lang w:val="fr-CA"/>
+              </w:rPr>
+            </w:pPr>
+            <w:r>
+              <w:rPr>
+                <w:lang w:val="fr-CA"/>
+              </w:rPr>
+              <w:t>Règles d’affaires alternatives</w:t>
+            </w:r>
+          </w:p>
+          <w:p>
+            <w:pPr>
+              <w:pStyle w:val="Listeniveau2"/>
+              <w:rPr>
+                <w:lang w:val="fr-CA"/>
+              </w:rPr>
+            </w:pPr>
+            <w:r>
+              <w:rPr>
+                <w:lang w:val="fr-CA"/>
+              </w:rPr>
+              <w:t>Tests d’acceptation</w:t>
+            </w:r>
+          </w:p>
+          <w:p>
+            <w:pPr>
+              <w:pStyle w:val="Listeniveau3"/>
+              <w:rPr>
+                <w:lang w:val="fr-CA"/>
+              </w:rPr>
+            </w:pPr>
+            <w:r>
+              <w:rPr>
+                <w:lang w:val="fr-CA"/>
+              </w:rPr>
+              <w:t>Vérifier que le thread est en vie.</w:t>
+            </w:r>
+          </w:p>
+          <w:p>
+            <w:pPr>
+              <w:pStyle w:val="Listeniveau2"/>
+              <w:rPr>
+                <w:lang w:val="fr-CA"/>
+              </w:rPr>
+            </w:pPr>
+            <w:r>
+              <w:rPr>
+                <w:lang w:val="fr-CA"/>
+              </w:rPr>
               <w:t>Post-conditions</w:t>
             </w:r>
           </w:p>
@@ -2087,24 +2164,362 @@
               <w:rPr>
                 <w:lang w:val="fr-CA"/>
               </w:rPr>
-              <w:t>Nous avons accès aux variables de temps partout.</w:t>
-            </w:r>
-          </w:p>
+              <w:t>3.18.1. Les valeurs de temps sont accessibles.</w:t>
+            </w:r>
+          </w:p>
+        </w:tc>
+      </w:tr>
+      <w:tr>
+        <w:tc>
+          <w:tcPr>
+            <w:tcW w:w="2263" w:type="dxa"/>
+          </w:tcPr>
+          <w:p>
+            <w:pPr>
+              <w:rPr>
+                <w:sz w:val="22"/>
+                <w:szCs w:val="22"/>
+                <w:lang w:val="fr-CA"/>
+              </w:rPr>
+            </w:pPr>
+            <w:r>
+              <w:rPr>
+                <w:sz w:val="22"/>
+                <w:szCs w:val="22"/>
+                <w:lang w:val="fr-CA"/>
+              </w:rPr>
+              <w:lastRenderedPageBreak/>
+              <w:t>Tests d’acceptation</w:t>
+            </w:r>
+          </w:p>
+        </w:tc>
+        <w:tc>
+          <w:tcPr>
+            <w:tcW w:w="8051" w:type="dxa"/>
+          </w:tcPr>
+          <w:p>
+            <w:pPr>
+              <w:rPr>
+                <w:sz w:val="22"/>
+                <w:szCs w:val="22"/>
+                <w:lang w:val="fr-CA"/>
+              </w:rPr>
+            </w:pPr>
+            <w:r>
+              <w:rPr>
+                <w:sz w:val="22"/>
+                <w:szCs w:val="22"/>
+                <w:lang w:val="fr-CA"/>
+              </w:rPr>
+              <w:t>Demander d’afficher le nombre de secondes ou minutes qui se sont écoulées entre deux appels de la méthode.</w:t>
+            </w:r>
+          </w:p>
+        </w:tc>
+      </w:tr>
+      <w:tr>
+        <w:tc>
+          <w:tcPr>
+            <w:tcW w:w="2263" w:type="dxa"/>
+          </w:tcPr>
+          <w:p>
+            <w:pPr>
+              <w:rPr>
+                <w:sz w:val="22"/>
+                <w:szCs w:val="22"/>
+                <w:lang w:val="fr-CA"/>
+              </w:rPr>
+            </w:pPr>
+            <w:r>
+              <w:rPr>
+                <w:sz w:val="22"/>
+                <w:szCs w:val="22"/>
+                <w:lang w:val="fr-CA"/>
+              </w:rPr>
+              <w:t>Complexité</w:t>
+            </w:r>
+          </w:p>
+        </w:tc>
+        <w:tc>
+          <w:tcPr>
+            <w:tcW w:w="8051" w:type="dxa"/>
+          </w:tcPr>
+          <w:p>
+            <w:pPr>
+              <w:rPr>
+                <w:sz w:val="22"/>
+                <w:szCs w:val="22"/>
+                <w:lang w:val="fr-CA"/>
+              </w:rPr>
+            </w:pPr>
+            <w:r>
+              <w:rPr>
+                <w:sz w:val="22"/>
+                <w:szCs w:val="22"/>
+                <w:lang w:val="fr-CA"/>
+              </w:rPr>
+              <w:t>2</w:t>
+            </w:r>
+          </w:p>
+        </w:tc>
+      </w:tr>
+      <w:tr>
+        <w:tc>
+          <w:tcPr>
+            <w:tcW w:w="2263" w:type="dxa"/>
+          </w:tcPr>
+          <w:p>
+            <w:pPr>
+              <w:rPr>
+                <w:sz w:val="22"/>
+                <w:szCs w:val="22"/>
+                <w:lang w:val="fr-CA"/>
+              </w:rPr>
+            </w:pPr>
+            <w:r>
+              <w:rPr>
+                <w:sz w:val="22"/>
+                <w:szCs w:val="22"/>
+                <w:lang w:val="fr-CA"/>
+              </w:rPr>
+              <w:t>Effort</w:t>
+            </w:r>
+          </w:p>
+        </w:tc>
+        <w:tc>
+          <w:tcPr>
+            <w:tcW w:w="8051" w:type="dxa"/>
+          </w:tcPr>
+          <w:p>
+            <w:pPr>
+              <w:rPr>
+                <w:sz w:val="22"/>
+                <w:szCs w:val="22"/>
+                <w:lang w:val="fr-CA"/>
+              </w:rPr>
+            </w:pPr>
+            <w:r>
+              <w:rPr>
+                <w:sz w:val="22"/>
+                <w:szCs w:val="22"/>
+                <w:lang w:val="fr-CA"/>
+              </w:rPr>
+              <w:t>1</w:t>
+            </w:r>
+          </w:p>
+        </w:tc>
+      </w:tr>
+      <w:tr>
+        <w:tc>
+          <w:tcPr>
+            <w:tcW w:w="2263" w:type="dxa"/>
+          </w:tcPr>
+          <w:p>
+            <w:pPr>
+              <w:rPr>
+                <w:sz w:val="22"/>
+                <w:szCs w:val="22"/>
+                <w:lang w:val="fr-CA"/>
+              </w:rPr>
+            </w:pPr>
+            <w:r>
+              <w:rPr>
+                <w:sz w:val="22"/>
+                <w:szCs w:val="22"/>
+                <w:lang w:val="fr-CA"/>
+              </w:rPr>
+              <w:t>Commentaires</w:t>
+            </w:r>
+          </w:p>
+        </w:tc>
+        <w:tc>
+          <w:tcPr>
+            <w:tcW w:w="8051" w:type="dxa"/>
+          </w:tcPr>
+          <w:p>
+            <w:pPr>
+              <w:rPr>
+                <w:sz w:val="22"/>
+                <w:szCs w:val="22"/>
+                <w:lang w:val="fr-CA"/>
+              </w:rPr>
+            </w:pPr>
+          </w:p>
+        </w:tc>
+      </w:tr>
+      <w:tr>
+        <w:tc>
+          <w:tcPr>
+            <w:tcW w:w="10314" w:type="dxa"/>
+            <w:gridSpan w:val="2"/>
+            <w:shd w:val="clear" w:color="auto" w:fill="E7E6E6" w:themeFill="background2"/>
+          </w:tcPr>
+          <w:p>
+            <w:pPr>
+              <w:jc w:val="center"/>
+              <w:rPr>
+                <w:b/>
+                <w:sz w:val="22"/>
+                <w:szCs w:val="22"/>
+                <w:lang w:val="fr-CA"/>
+              </w:rPr>
+            </w:pPr>
+            <w:r>
+              <w:rPr>
+                <w:b/>
+                <w:sz w:val="22"/>
+                <w:szCs w:val="22"/>
+                <w:lang w:val="fr-CA"/>
+              </w:rPr>
+              <w:t>Scénario #4</w:t>
+            </w:r>
+          </w:p>
+        </w:tc>
+      </w:tr>
+      <w:tr>
+        <w:tc>
+          <w:tcPr>
+            <w:tcW w:w="2263" w:type="dxa"/>
+          </w:tcPr>
+          <w:p>
+            <w:pPr>
+              <w:rPr>
+                <w:sz w:val="22"/>
+                <w:szCs w:val="22"/>
+                <w:lang w:val="fr-CA"/>
+              </w:rPr>
+            </w:pPr>
+            <w:r>
+              <w:rPr>
+                <w:sz w:val="22"/>
+                <w:szCs w:val="22"/>
+                <w:lang w:val="fr-CA"/>
+              </w:rPr>
+              <w:t>Acteurs</w:t>
+            </w:r>
+          </w:p>
+        </w:tc>
+        <w:tc>
+          <w:tcPr>
+            <w:tcW w:w="8051" w:type="dxa"/>
+          </w:tcPr>
+          <w:p>
+            <w:pPr>
+              <w:rPr>
+                <w:sz w:val="22"/>
+                <w:szCs w:val="22"/>
+                <w:lang w:val="fr-CA"/>
+              </w:rPr>
+            </w:pPr>
+            <w:r>
+              <w:rPr>
+                <w:sz w:val="22"/>
+                <w:szCs w:val="22"/>
+                <w:lang w:val="fr-CA"/>
+              </w:rPr>
+              <w:t>Développeurs</w:t>
+            </w:r>
+          </w:p>
+        </w:tc>
+      </w:tr>
+      <w:tr>
+        <w:tc>
+          <w:tcPr>
+            <w:tcW w:w="2263" w:type="dxa"/>
+          </w:tcPr>
+          <w:p>
+            <w:pPr>
+              <w:rPr>
+                <w:sz w:val="22"/>
+                <w:szCs w:val="22"/>
+                <w:lang w:val="fr-CA"/>
+              </w:rPr>
+            </w:pPr>
+            <w:r>
+              <w:rPr>
+                <w:sz w:val="22"/>
+                <w:szCs w:val="22"/>
+                <w:lang w:val="fr-CA"/>
+              </w:rPr>
+              <w:t>Scénario</w:t>
+            </w:r>
+          </w:p>
+        </w:tc>
+        <w:tc>
+          <w:tcPr>
+            <w:tcW w:w="8051" w:type="dxa"/>
+          </w:tcPr>
+          <w:p>
+            <w:pPr>
+              <w:rPr>
+                <w:sz w:val="22"/>
+                <w:szCs w:val="22"/>
+                <w:lang w:val="fr-CA"/>
+              </w:rPr>
+            </w:pPr>
+            <w:r>
+              <w:rPr>
+                <w:sz w:val="22"/>
+                <w:szCs w:val="22"/>
+                <w:highlight w:val="green"/>
+                <w:lang w:val="fr-CA"/>
+              </w:rPr>
+              <w:t>En tant que développeur, je veux utiliser une classe Vecteur afin d’illustrer les mouvements entre les différents corps.</w:t>
+            </w:r>
+          </w:p>
+        </w:tc>
+      </w:tr>
+      <w:tr>
+        <w:tc>
+          <w:tcPr>
+            <w:tcW w:w="2263" w:type="dxa"/>
+          </w:tcPr>
+          <w:p>
+            <w:pPr>
+              <w:rPr>
+                <w:sz w:val="22"/>
+                <w:szCs w:val="22"/>
+                <w:lang w:val="fr-CA"/>
+              </w:rPr>
+            </w:pPr>
+            <w:r>
+              <w:rPr>
+                <w:sz w:val="22"/>
+                <w:szCs w:val="22"/>
+                <w:lang w:val="fr-CA"/>
+              </w:rPr>
+              <w:t>Description</w:t>
+            </w:r>
+          </w:p>
+        </w:tc>
+        <w:tc>
+          <w:tcPr>
+            <w:tcW w:w="8051" w:type="dxa"/>
+          </w:tcPr>
           <w:p>
             <w:pPr>
               <w:pStyle w:val="Listeniveau1"/>
               <w:numPr>
                 <w:ilvl w:val="0"/>
-                <w:numId w:val="0"/>
+                <w:numId w:val="37"/>
               </w:numPr>
-            </w:pPr>
-            <w:r>
-              <w:t>2. Dans le contrôleur principal, démarrer le thread.</w:t>
-            </w:r>
-          </w:p>
-          <w:p>
-            <w:pPr>
-              <w:pStyle w:val="Listeniveau2"/>
+              <w:rPr>
+                <w:highlight w:val="lightGray"/>
+              </w:rPr>
+            </w:pPr>
+            <w:r>
+              <w:rPr>
+                <w:highlight w:val="lightGray"/>
+              </w:rPr>
+              <w:t>Implémenter l’addition, la soustraction et la multiplication par des scalaires de vecteurs.</w:t>
+            </w:r>
+          </w:p>
+          <w:p>
+            <w:pPr>
+              <w:pStyle w:val="Listeniveau2"/>
+              <w:numPr>
+                <w:ilvl w:val="1"/>
+                <w:numId w:val="23"/>
+              </w:numPr>
               <w:rPr>
                 <w:lang w:val="fr-CA"/>
               </w:rPr>
@@ -2127,21 +2542,221 @@
               <w:rPr>
                 <w:lang w:val="fr-CA"/>
               </w:rPr>
-              <w:t>J.S.</w:t>
-            </w:r>
-          </w:p>
-          <w:p>
-            <w:pPr>
-              <w:pStyle w:val="Listeniveau3"/>
-              <w:rPr>
-                <w:lang w:val="fr-CA"/>
-              </w:rPr>
-            </w:pPr>
-            <w:r>
-              <w:rPr>
-                <w:lang w:val="fr-CA"/>
-              </w:rPr>
-              <w:t>30 min.</w:t>
+              <w:t>S.-P.D.</w:t>
+            </w:r>
+          </w:p>
+          <w:p>
+            <w:pPr>
+              <w:pStyle w:val="Listeniveau3"/>
+              <w:rPr>
+                <w:lang w:val="fr-CA"/>
+              </w:rPr>
+            </w:pPr>
+            <w:r>
+              <w:rPr>
+                <w:lang w:val="fr-CA"/>
+              </w:rPr>
+              <w:t>20 min.</w:t>
+            </w:r>
+          </w:p>
+          <w:p>
+            <w:pPr>
+              <w:pStyle w:val="Listeniveau2"/>
+              <w:rPr>
+                <w:lang w:val="fr-CA"/>
+              </w:rPr>
+            </w:pPr>
+            <w:r>
+              <w:rPr>
+                <w:lang w:val="fr-CA"/>
+              </w:rPr>
+              <w:t xml:space="preserve"> Préconditions</w:t>
+            </w:r>
+          </w:p>
+          <w:p>
+            <w:pPr>
+              <w:pStyle w:val="Listeniveau2"/>
+              <w:rPr>
+                <w:lang w:val="fr-CA"/>
+              </w:rPr>
+            </w:pPr>
+            <w:r>
+              <w:rPr>
+                <w:lang w:val="fr-CA"/>
+              </w:rPr>
+              <w:t>Règles d’affaires</w:t>
+            </w:r>
+          </w:p>
+          <w:p>
+            <w:pPr>
+              <w:pStyle w:val="Listeniveau3"/>
+              <w:rPr>
+                <w:lang w:val="fr-CA"/>
+              </w:rPr>
+            </w:pPr>
+            <w:r>
+              <w:rPr>
+                <w:lang w:val="fr-CA"/>
+              </w:rPr>
+              <w:t>Créer une méthode qui additionne le vecteur attribut à celui passé en paramètre.</w:t>
+            </w:r>
+          </w:p>
+          <w:p>
+            <w:pPr>
+              <w:pStyle w:val="Listeniveau3"/>
+              <w:rPr>
+                <w:lang w:val="fr-CA"/>
+              </w:rPr>
+            </w:pPr>
+            <w:r>
+              <w:rPr>
+                <w:lang w:val="fr-CA"/>
+              </w:rPr>
+              <w:t>Créer une méthode qui soustrait le vecteur attribut à celui passé en paramètre.</w:t>
+            </w:r>
+          </w:p>
+          <w:p>
+            <w:pPr>
+              <w:pStyle w:val="Listeniveau3"/>
+              <w:rPr>
+                <w:lang w:val="fr-CA"/>
+              </w:rPr>
+            </w:pPr>
+            <w:r>
+              <w:rPr>
+                <w:lang w:val="fr-CA"/>
+              </w:rPr>
+              <w:t>Créer une méthode qui multiplie le vecteur attribut par un scalaire passé en paramètre.</w:t>
+            </w:r>
+          </w:p>
+          <w:p>
+            <w:pPr>
+              <w:pStyle w:val="Listeniveau2"/>
+              <w:rPr>
+                <w:lang w:val="fr-CA"/>
+              </w:rPr>
+            </w:pPr>
+            <w:r>
+              <w:rPr>
+                <w:lang w:val="fr-CA"/>
+              </w:rPr>
+              <w:t>Règles d’affaires alternatives</w:t>
+            </w:r>
+          </w:p>
+          <w:p>
+            <w:pPr>
+              <w:pStyle w:val="Listeniveau3"/>
+              <w:rPr>
+                <w:lang w:val="fr-CA"/>
+              </w:rPr>
+            </w:pPr>
+            <w:r>
+              <w:rPr>
+                <w:lang w:val="fr-CA"/>
+              </w:rPr>
+              <w:t>S’assurer que les vecteurs passés en paramètre ne sont pas null.</w:t>
+            </w:r>
+          </w:p>
+          <w:p>
+            <w:pPr>
+              <w:pStyle w:val="Listeniveau2"/>
+              <w:rPr>
+                <w:lang w:val="fr-CA"/>
+              </w:rPr>
+            </w:pPr>
+            <w:r>
+              <w:rPr>
+                <w:lang w:val="fr-CA"/>
+              </w:rPr>
+              <w:t>Tests d’acceptation</w:t>
+            </w:r>
+          </w:p>
+          <w:p>
+            <w:pPr>
+              <w:pStyle w:val="Listeniveau3"/>
+              <w:rPr>
+                <w:lang w:val="fr-CA"/>
+              </w:rPr>
+            </w:pPr>
+            <w:r>
+              <w:rPr>
+                <w:lang w:val="fr-CA"/>
+              </w:rPr>
+              <w:t>Additionner, soustraire et multiplier par des scalaires des vecteurs et vérifier la cohérence des résultats.</w:t>
+            </w:r>
+          </w:p>
+          <w:p>
+            <w:pPr>
+              <w:pStyle w:val="Listeniveau2"/>
+              <w:rPr>
+                <w:lang w:val="fr-CA"/>
+              </w:rPr>
+            </w:pPr>
+            <w:r>
+              <w:rPr>
+                <w:lang w:val="fr-CA"/>
+              </w:rPr>
+              <w:t>Post-conditions</w:t>
+            </w:r>
+          </w:p>
+          <w:p>
+            <w:pPr>
+              <w:pStyle w:val="Listeniveau1"/>
+              <w:rPr>
+                <w:highlight w:val="lightGray"/>
+              </w:rPr>
+            </w:pPr>
+            <w:r>
+              <w:rPr>
+                <w:highlight w:val="lightGray"/>
+              </w:rPr>
+              <w:t>Implémenter le produit scalaire et le produit vectoriel de vecteurs.</w:t>
+            </w:r>
+          </w:p>
+          <w:p>
+            <w:pPr>
+              <w:pStyle w:val="Listeniveau2"/>
+              <w:numPr>
+                <w:ilvl w:val="1"/>
+                <w:numId w:val="24"/>
+              </w:numPr>
+              <w:rPr>
+                <w:lang w:val="fr-CA"/>
+              </w:rPr>
+            </w:pPr>
+            <w:r>
+              <w:rPr>
+                <w:lang w:val="fr-CA"/>
+              </w:rPr>
+              <w:t>Qui et temps</w:t>
+            </w:r>
+          </w:p>
+          <w:p>
+            <w:pPr>
+              <w:pStyle w:val="Listeniveau3"/>
+              <w:rPr>
+                <w:lang w:val="fr-CA"/>
+              </w:rPr>
+            </w:pPr>
+            <w:r>
+              <w:rPr>
+                <w:lang w:val="fr-CA"/>
+              </w:rPr>
+              <w:t>S.-P.D.</w:t>
+            </w:r>
+          </w:p>
+          <w:p>
+            <w:pPr>
+              <w:pStyle w:val="Listeniveau3"/>
+              <w:rPr>
+                <w:lang w:val="fr-CA"/>
+              </w:rPr>
+            </w:pPr>
+            <w:r>
+              <w:rPr>
+                <w:lang w:val="fr-CA"/>
+              </w:rPr>
+              <w:t>20 min.</w:t>
             </w:r>
           </w:p>
           <w:p>
@@ -2160,20 +2775,6 @@
           </w:p>
           <w:p>
             <w:pPr>
-              <w:pStyle w:val="Listeniveau3"/>
-              <w:rPr>
-                <w:lang w:val="fr-CA"/>
-              </w:rPr>
-            </w:pPr>
-            <w:r>
-              <w:rPr>
-                <w:lang w:val="fr-CA"/>
-              </w:rPr>
-              <w:t>Le thread doit être écrit et doit retourner sa valeur de temps du système.</w:t>
-            </w:r>
-          </w:p>
-          <w:p>
-            <w:pPr>
               <w:pStyle w:val="Listeniveau2"/>
               <w:rPr>
                 <w:lang w:val="fr-CA"/>
@@ -2197,35 +2798,21 @@
               <w:rPr>
                 <w:lang w:val="fr-CA"/>
               </w:rPr>
-              <w:t>Démarrer le thread.</w:t>
-            </w:r>
-          </w:p>
-          <w:p>
-            <w:pPr>
-              <w:pStyle w:val="Listeniveau3"/>
-              <w:rPr>
-                <w:lang w:val="fr-CA"/>
-              </w:rPr>
-            </w:pPr>
-            <w:r>
-              <w:rPr>
-                <w:lang w:val="fr-CA"/>
-              </w:rPr>
-              <w:t xml:space="preserve">Lui donner un </w:t>
-            </w:r>
-            <w:proofErr w:type="spellStart"/>
-            <w:r>
-              <w:rPr>
-                <w:lang w:val="fr-CA"/>
-              </w:rPr>
-              <w:t>sleep</w:t>
-            </w:r>
-            <w:proofErr w:type="spellEnd"/>
-            <w:r>
-              <w:rPr>
-                <w:lang w:val="fr-CA"/>
-              </w:rPr>
-              <w:t xml:space="preserve"> de 5 millisecondes pour ne pas le surcharger.</w:t>
+              <w:t>Créer une méthode qui fait un produit scalaire du vecteur attribut avec celui passé en paramètre.</w:t>
+            </w:r>
+          </w:p>
+          <w:p>
+            <w:pPr>
+              <w:pStyle w:val="Listeniveau3"/>
+              <w:rPr>
+                <w:lang w:val="fr-CA"/>
+              </w:rPr>
+            </w:pPr>
+            <w:r>
+              <w:rPr>
+                <w:lang w:val="fr-CA"/>
+              </w:rPr>
+              <w:t>Créer une méthode qui fait un produit vectoriel du vecteur attribut avec celui passé en paramètre.</w:t>
             </w:r>
           </w:p>
           <w:p>
@@ -2244,6 +2831,20 @@
           </w:p>
           <w:p>
             <w:pPr>
+              <w:pStyle w:val="Listeniveau3"/>
+              <w:rPr>
+                <w:lang w:val="fr-CA"/>
+              </w:rPr>
+            </w:pPr>
+            <w:r>
+              <w:rPr>
+                <w:lang w:val="fr-CA"/>
+              </w:rPr>
+              <w:t>S’assurer que les vecteurs passés en paramètre ne sont pas null.</w:t>
+            </w:r>
+          </w:p>
+          <w:p>
+            <w:pPr>
               <w:pStyle w:val="Listeniveau2"/>
               <w:rPr>
                 <w:lang w:val="fr-CA"/>
@@ -2267,7 +2868,8 @@
               <w:rPr>
                 <w:lang w:val="fr-CA"/>
               </w:rPr>
-              <w:t>Vérifier que le thread est en vie.</w:t>
+              <w:lastRenderedPageBreak/>
+              <w:t>Faire des produits scalaires et vectoriels de vecteurs et vérifier la cohérence des résultats.</w:t>
             </w:r>
           </w:p>
           <w:p>
@@ -2286,16 +2888,178 @@
           </w:p>
           <w:p>
             <w:pPr>
-              <w:pStyle w:val="Listeniveau3"/>
-              <w:rPr>
-                <w:lang w:val="fr-CA"/>
-              </w:rPr>
-            </w:pPr>
-            <w:r>
-              <w:rPr>
-                <w:lang w:val="fr-CA"/>
-              </w:rPr>
-              <w:t>3.18.1. Les valeurs de temps sont accessibles.</w:t>
+              <w:pStyle w:val="Listeniveau1"/>
+              <w:rPr>
+                <w:highlight w:val="lightGray"/>
+              </w:rPr>
+            </w:pPr>
+            <w:r>
+              <w:rPr>
+                <w:highlight w:val="lightGray"/>
+              </w:rPr>
+              <w:t>Implémenter la normalisation et le calcul de modules de vecteurs.</w:t>
+            </w:r>
+          </w:p>
+          <w:p>
+            <w:pPr>
+              <w:pStyle w:val="Listeniveau2"/>
+              <w:numPr>
+                <w:ilvl w:val="1"/>
+                <w:numId w:val="25"/>
+              </w:numPr>
+              <w:rPr>
+                <w:lang w:val="fr-CA"/>
+              </w:rPr>
+            </w:pPr>
+            <w:r>
+              <w:rPr>
+                <w:lang w:val="fr-CA"/>
+              </w:rPr>
+              <w:t>Qui et temps</w:t>
+            </w:r>
+          </w:p>
+          <w:p>
+            <w:pPr>
+              <w:pStyle w:val="Listeniveau3"/>
+              <w:rPr>
+                <w:lang w:val="fr-CA"/>
+              </w:rPr>
+            </w:pPr>
+            <w:r>
+              <w:rPr>
+                <w:lang w:val="fr-CA"/>
+              </w:rPr>
+              <w:t>S.-P.D.</w:t>
+            </w:r>
+          </w:p>
+          <w:p>
+            <w:pPr>
+              <w:pStyle w:val="Listeniveau3"/>
+              <w:rPr>
+                <w:lang w:val="fr-CA"/>
+              </w:rPr>
+            </w:pPr>
+            <w:r>
+              <w:rPr>
+                <w:lang w:val="fr-CA"/>
+              </w:rPr>
+              <w:t>20 min.</w:t>
+            </w:r>
+          </w:p>
+          <w:p>
+            <w:pPr>
+              <w:pStyle w:val="Listeniveau2"/>
+              <w:rPr>
+                <w:lang w:val="fr-CA"/>
+              </w:rPr>
+            </w:pPr>
+            <w:r>
+              <w:rPr>
+                <w:lang w:val="fr-CA"/>
+              </w:rPr>
+              <w:t>Préconditions</w:t>
+            </w:r>
+          </w:p>
+          <w:p>
+            <w:pPr>
+              <w:pStyle w:val="Listeniveau2"/>
+              <w:rPr>
+                <w:lang w:val="fr-CA"/>
+              </w:rPr>
+            </w:pPr>
+            <w:r>
+              <w:rPr>
+                <w:lang w:val="fr-CA"/>
+              </w:rPr>
+              <w:t>Règles d’affaires</w:t>
+            </w:r>
+          </w:p>
+          <w:p>
+            <w:pPr>
+              <w:pStyle w:val="Listeniveau3"/>
+              <w:rPr>
+                <w:lang w:val="fr-CA"/>
+              </w:rPr>
+            </w:pPr>
+            <w:r>
+              <w:rPr>
+                <w:lang w:val="fr-CA"/>
+              </w:rPr>
+              <w:t>Créer une méthode qui crée un vecteur de longueur 1 dans la même direction que le vecteur attribut.</w:t>
+            </w:r>
+          </w:p>
+          <w:p>
+            <w:pPr>
+              <w:pStyle w:val="Listeniveau3"/>
+              <w:rPr>
+                <w:lang w:val="fr-CA"/>
+              </w:rPr>
+            </w:pPr>
+            <w:r>
+              <w:rPr>
+                <w:lang w:val="fr-CA"/>
+              </w:rPr>
+              <w:t>Créer une méthode qui calcule la longueur du vecteur attribut.</w:t>
+            </w:r>
+          </w:p>
+          <w:p>
+            <w:pPr>
+              <w:pStyle w:val="Listeniveau2"/>
+              <w:rPr>
+                <w:lang w:val="fr-CA"/>
+              </w:rPr>
+            </w:pPr>
+            <w:r>
+              <w:rPr>
+                <w:lang w:val="fr-CA"/>
+              </w:rPr>
+              <w:t>Règles d’affaires alternatives</w:t>
+            </w:r>
+          </w:p>
+          <w:p>
+            <w:pPr>
+              <w:pStyle w:val="Listeniveau2"/>
+              <w:rPr>
+                <w:lang w:val="fr-CA"/>
+              </w:rPr>
+            </w:pPr>
+            <w:r>
+              <w:rPr>
+                <w:lang w:val="fr-CA"/>
+              </w:rPr>
+              <w:t>Tests d’acceptation</w:t>
+            </w:r>
+          </w:p>
+          <w:p>
+            <w:pPr>
+              <w:pStyle w:val="Listeniveau3"/>
+              <w:rPr>
+                <w:sz w:val="22"/>
+                <w:szCs w:val="22"/>
+                <w:lang w:val="fr-CA"/>
+              </w:rPr>
+            </w:pPr>
+            <w:r>
+              <w:rPr>
+                <w:lang w:val="fr-CA"/>
+              </w:rPr>
+              <w:t>Normaliser et faire le calcul de modules de vecteurs et vérifier la cohérence des résultats.</w:t>
+            </w:r>
+          </w:p>
+          <w:p>
+            <w:pPr>
+              <w:pStyle w:val="Listeniveau2"/>
+              <w:rPr>
+                <w:sz w:val="22"/>
+                <w:szCs w:val="22"/>
+                <w:lang w:val="fr-CA"/>
+              </w:rPr>
+            </w:pPr>
+            <w:r>
+              <w:rPr>
+                <w:lang w:val="fr-CA"/>
+              </w:rPr>
+              <w:t>Post-conditions</w:t>
             </w:r>
           </w:p>
         </w:tc>
@@ -2342,7 +3106,7 @@
                 <w:szCs w:val="22"/>
                 <w:lang w:val="fr-CA"/>
               </w:rPr>
-              <w:t>Demander d’afficher le nombre de secondes ou minutes qui se sont écoulées entre deux appels de la méthode.</w:t>
+              <w:t>Effectuer différentes opérations vectorielles et vérifier la cohérence des résultats via des tests unitaires.</w:t>
             </w:r>
           </w:p>
         </w:tc>
@@ -2388,7 +3152,7 @@
                 <w:szCs w:val="22"/>
                 <w:lang w:val="fr-CA"/>
               </w:rPr>
-              <w:t>2</w:t>
+              <w:t>1</w:t>
             </w:r>
           </w:p>
         </w:tc>
@@ -2501,7 +3265,7 @@
                 <w:szCs w:val="22"/>
                 <w:lang w:val="fr-CA"/>
               </w:rPr>
-              <w:t>Scénario #4</w:t>
+              <w:t>Scénario #5</w:t>
             </w:r>
           </w:p>
         </w:tc>
@@ -2594,7 +3358,7 @@
                 <w:highlight w:val="green"/>
                 <w:lang w:val="fr-CA"/>
               </w:rPr>
-              <w:t>En tant que développeur, je veux utiliser une classe Vecteur afin d’illustrer les mouvements entre les différents corps.</w:t>
+              <w:t>En tant que développeur, je veux pouvoir travailler avec des corps physiques qui seront soit statiques, soit en mouvement.</w:t>
             </w:r>
           </w:p>
         </w:tc>
@@ -2628,923 +3392,11 @@
           </w:tcPr>
           <w:p>
             <w:pPr>
-              <w:pStyle w:val="Paragraphedeliste"/>
+              <w:pStyle w:val="Listeniveau1"/>
               <w:numPr>
                 <w:ilvl w:val="0"/>
-                <w:numId w:val="11"/>
+                <w:numId w:val="38"/>
               </w:numPr>
-              <w:rPr>
-                <w:highlight w:val="lightGray"/>
-              </w:rPr>
-            </w:pPr>
-            <w:r>
-              <w:rPr>
-                <w:highlight w:val="lightGray"/>
-              </w:rPr>
-              <w:t>Implémenter l’addition, la soustraction et la multiplication par des scalaires de vecteurs.</w:t>
-            </w:r>
-          </w:p>
-          <w:p>
-            <w:pPr>
-              <w:pStyle w:val="Listeniveau2"/>
-              <w:rPr>
-                <w:lang w:val="fr-CA"/>
-              </w:rPr>
-            </w:pPr>
-            <w:r>
-              <w:rPr>
-                <w:lang w:val="fr-CA"/>
-              </w:rPr>
-              <w:t>Qui et temps</w:t>
-            </w:r>
-          </w:p>
-          <w:p>
-            <w:pPr>
-              <w:pStyle w:val="Listeniveau3"/>
-              <w:rPr>
-                <w:lang w:val="fr-CA"/>
-              </w:rPr>
-            </w:pPr>
-            <w:r>
-              <w:rPr>
-                <w:lang w:val="fr-CA"/>
-              </w:rPr>
-              <w:t>S.-P.D.</w:t>
-            </w:r>
-          </w:p>
-          <w:p>
-            <w:pPr>
-              <w:pStyle w:val="Listeniveau3"/>
-              <w:rPr>
-                <w:lang w:val="fr-CA"/>
-              </w:rPr>
-            </w:pPr>
-            <w:r>
-              <w:rPr>
-                <w:lang w:val="fr-CA"/>
-              </w:rPr>
-              <w:t>20 min.</w:t>
-            </w:r>
-          </w:p>
-          <w:p>
-            <w:pPr>
-              <w:pStyle w:val="Listeniveau2"/>
-              <w:rPr>
-                <w:lang w:val="fr-CA"/>
-              </w:rPr>
-            </w:pPr>
-            <w:r>
-              <w:rPr>
-                <w:lang w:val="fr-CA"/>
-              </w:rPr>
-              <w:t xml:space="preserve"> Préconditions</w:t>
-            </w:r>
-          </w:p>
-          <w:p>
-            <w:pPr>
-              <w:pStyle w:val="Listeniveau2"/>
-              <w:rPr>
-                <w:lang w:val="fr-CA"/>
-              </w:rPr>
-            </w:pPr>
-            <w:r>
-              <w:rPr>
-                <w:lang w:val="fr-CA"/>
-              </w:rPr>
-              <w:t>Règles d’affaires</w:t>
-            </w:r>
-          </w:p>
-          <w:p>
-            <w:pPr>
-              <w:pStyle w:val="Listeniveau3"/>
-              <w:rPr>
-                <w:lang w:val="fr-CA"/>
-              </w:rPr>
-            </w:pPr>
-            <w:r>
-              <w:rPr>
-                <w:lang w:val="fr-CA"/>
-              </w:rPr>
-              <w:t>Créer une méthode qui additionne le vecteur attribut à celui passé en paramètre.</w:t>
-            </w:r>
-          </w:p>
-          <w:p>
-            <w:pPr>
-              <w:pStyle w:val="Listeniveau3"/>
-              <w:rPr>
-                <w:lang w:val="fr-CA"/>
-              </w:rPr>
-            </w:pPr>
-            <w:r>
-              <w:rPr>
-                <w:lang w:val="fr-CA"/>
-              </w:rPr>
-              <w:t>Créer une méthode qui soustrait le vecteur attribut à celui passé en paramètre.</w:t>
-            </w:r>
-          </w:p>
-          <w:p>
-            <w:pPr>
-              <w:pStyle w:val="Listeniveau3"/>
-              <w:rPr>
-                <w:lang w:val="fr-CA"/>
-              </w:rPr>
-            </w:pPr>
-            <w:r>
-              <w:rPr>
-                <w:lang w:val="fr-CA"/>
-              </w:rPr>
-              <w:t>Créer une méthode qui multiplie le vecteur attribut par un scalaire passé en paramètre.</w:t>
-            </w:r>
-          </w:p>
-          <w:p>
-            <w:pPr>
-              <w:pStyle w:val="Listeniveau2"/>
-              <w:rPr>
-                <w:lang w:val="fr-CA"/>
-              </w:rPr>
-            </w:pPr>
-            <w:r>
-              <w:rPr>
-                <w:lang w:val="fr-CA"/>
-              </w:rPr>
-              <w:t>Règles d’affaires alternatives</w:t>
-            </w:r>
-          </w:p>
-          <w:p>
-            <w:pPr>
-              <w:pStyle w:val="Listeniveau3"/>
-              <w:rPr>
-                <w:lang w:val="fr-CA"/>
-              </w:rPr>
-            </w:pPr>
-            <w:r>
-              <w:rPr>
-                <w:lang w:val="fr-CA"/>
-              </w:rPr>
-              <w:t xml:space="preserve">S’assurer que les vecteurs passés en paramètre ne sont pas </w:t>
-            </w:r>
-            <w:proofErr w:type="spellStart"/>
-            <w:r>
-              <w:rPr>
-                <w:lang w:val="fr-CA"/>
-              </w:rPr>
-              <w:t>null</w:t>
-            </w:r>
-            <w:proofErr w:type="spellEnd"/>
-            <w:r>
-              <w:rPr>
-                <w:lang w:val="fr-CA"/>
-              </w:rPr>
-              <w:t>.</w:t>
-            </w:r>
-          </w:p>
-          <w:p>
-            <w:pPr>
-              <w:pStyle w:val="Listeniveau2"/>
-              <w:rPr>
-                <w:lang w:val="fr-CA"/>
-              </w:rPr>
-            </w:pPr>
-            <w:r>
-              <w:rPr>
-                <w:lang w:val="fr-CA"/>
-              </w:rPr>
-              <w:t>Tests d’acceptation</w:t>
-            </w:r>
-          </w:p>
-          <w:p>
-            <w:pPr>
-              <w:pStyle w:val="Listeniveau3"/>
-              <w:rPr>
-                <w:lang w:val="fr-CA"/>
-              </w:rPr>
-            </w:pPr>
-            <w:r>
-              <w:rPr>
-                <w:lang w:val="fr-CA"/>
-              </w:rPr>
-              <w:t>Additionner, soustraire et multiplier par des scalaires des vecteurs et vérifier la cohérence des résultats.</w:t>
-            </w:r>
-          </w:p>
-          <w:p>
-            <w:pPr>
-              <w:pStyle w:val="Listeniveau2"/>
-              <w:rPr>
-                <w:lang w:val="fr-CA"/>
-              </w:rPr>
-            </w:pPr>
-            <w:r>
-              <w:rPr>
-                <w:lang w:val="fr-CA"/>
-              </w:rPr>
-              <w:t>Post-conditions</w:t>
-            </w:r>
-          </w:p>
-          <w:p>
-            <w:pPr>
-              <w:pStyle w:val="Paragraphedeliste"/>
-              <w:rPr>
-                <w:highlight w:val="lightGray"/>
-              </w:rPr>
-            </w:pPr>
-            <w:r>
-              <w:rPr>
-                <w:highlight w:val="lightGray"/>
-              </w:rPr>
-              <w:t>Implémenter le produit scalaire et le produit vectoriel de vecteurs.</w:t>
-            </w:r>
-          </w:p>
-          <w:p>
-            <w:pPr>
-              <w:pStyle w:val="Listeniveau2"/>
-              <w:rPr>
-                <w:lang w:val="fr-CA"/>
-              </w:rPr>
-            </w:pPr>
-            <w:r>
-              <w:rPr>
-                <w:lang w:val="fr-CA"/>
-              </w:rPr>
-              <w:t>Qui et temps</w:t>
-            </w:r>
-          </w:p>
-          <w:p>
-            <w:pPr>
-              <w:pStyle w:val="Listeniveau3"/>
-              <w:rPr>
-                <w:lang w:val="fr-CA"/>
-              </w:rPr>
-            </w:pPr>
-            <w:r>
-              <w:rPr>
-                <w:lang w:val="fr-CA"/>
-              </w:rPr>
-              <w:t>S.-P.D.</w:t>
-            </w:r>
-          </w:p>
-          <w:p>
-            <w:pPr>
-              <w:pStyle w:val="Listeniveau3"/>
-              <w:rPr>
-                <w:lang w:val="fr-CA"/>
-              </w:rPr>
-            </w:pPr>
-            <w:r>
-              <w:rPr>
-                <w:lang w:val="fr-CA"/>
-              </w:rPr>
-              <w:t>20 min.</w:t>
-            </w:r>
-          </w:p>
-          <w:p>
-            <w:pPr>
-              <w:pStyle w:val="Listeniveau2"/>
-              <w:rPr>
-                <w:lang w:val="fr-CA"/>
-              </w:rPr>
-            </w:pPr>
-            <w:r>
-              <w:rPr>
-                <w:lang w:val="fr-CA"/>
-              </w:rPr>
-              <w:t>Préconditions</w:t>
-            </w:r>
-          </w:p>
-          <w:p>
-            <w:pPr>
-              <w:pStyle w:val="Listeniveau2"/>
-              <w:rPr>
-                <w:lang w:val="fr-CA"/>
-              </w:rPr>
-            </w:pPr>
-            <w:r>
-              <w:rPr>
-                <w:lang w:val="fr-CA"/>
-              </w:rPr>
-              <w:t>Règles d’affaires</w:t>
-            </w:r>
-          </w:p>
-          <w:p>
-            <w:pPr>
-              <w:pStyle w:val="Listeniveau3"/>
-              <w:rPr>
-                <w:lang w:val="fr-CA"/>
-              </w:rPr>
-            </w:pPr>
-            <w:r>
-              <w:rPr>
-                <w:lang w:val="fr-CA"/>
-              </w:rPr>
-              <w:t>Créer une méthode qui fait un produit scalaire du vecteur attribut avec celui passé en paramètre.</w:t>
-            </w:r>
-          </w:p>
-          <w:p>
-            <w:pPr>
-              <w:pStyle w:val="Listeniveau3"/>
-              <w:rPr>
-                <w:lang w:val="fr-CA"/>
-              </w:rPr>
-            </w:pPr>
-            <w:r>
-              <w:rPr>
-                <w:lang w:val="fr-CA"/>
-              </w:rPr>
-              <w:t>Créer une méthode qui fait un produit vectoriel du vecteur attribut avec celui passé en paramètre.</w:t>
-            </w:r>
-          </w:p>
-          <w:p>
-            <w:pPr>
-              <w:pStyle w:val="Listeniveau2"/>
-              <w:rPr>
-                <w:lang w:val="fr-CA"/>
-              </w:rPr>
-            </w:pPr>
-            <w:r>
-              <w:rPr>
-                <w:lang w:val="fr-CA"/>
-              </w:rPr>
-              <w:t>Règles d’affaires alternatives</w:t>
-            </w:r>
-          </w:p>
-          <w:p>
-            <w:pPr>
-              <w:pStyle w:val="Listeniveau3"/>
-              <w:rPr>
-                <w:lang w:val="fr-CA"/>
-              </w:rPr>
-            </w:pPr>
-            <w:r>
-              <w:rPr>
-                <w:lang w:val="fr-CA"/>
-              </w:rPr>
-              <w:t xml:space="preserve">S’assurer que les vecteurs passés en paramètre ne sont pas </w:t>
-            </w:r>
-            <w:proofErr w:type="spellStart"/>
-            <w:r>
-              <w:rPr>
-                <w:lang w:val="fr-CA"/>
-              </w:rPr>
-              <w:t>null</w:t>
-            </w:r>
-            <w:proofErr w:type="spellEnd"/>
-            <w:r>
-              <w:rPr>
-                <w:lang w:val="fr-CA"/>
-              </w:rPr>
-              <w:t>.</w:t>
-            </w:r>
-          </w:p>
-          <w:p>
-            <w:pPr>
-              <w:pStyle w:val="Listeniveau2"/>
-              <w:rPr>
-                <w:lang w:val="fr-CA"/>
-              </w:rPr>
-            </w:pPr>
-            <w:r>
-              <w:rPr>
-                <w:lang w:val="fr-CA"/>
-              </w:rPr>
-              <w:t>Tests d’acceptation</w:t>
-            </w:r>
-          </w:p>
-          <w:p>
-            <w:pPr>
-              <w:pStyle w:val="Listeniveau3"/>
-              <w:rPr>
-                <w:lang w:val="fr-CA"/>
-              </w:rPr>
-            </w:pPr>
-            <w:r>
-              <w:rPr>
-                <w:lang w:val="fr-CA"/>
-              </w:rPr>
-              <w:lastRenderedPageBreak/>
-              <w:t>Faire des produits scalaires et vectoriels de vecteurs et vérifier la cohérence des résultats.</w:t>
-            </w:r>
-          </w:p>
-          <w:p>
-            <w:pPr>
-              <w:pStyle w:val="Listeniveau2"/>
-              <w:rPr>
-                <w:lang w:val="fr-CA"/>
-              </w:rPr>
-            </w:pPr>
-            <w:r>
-              <w:rPr>
-                <w:lang w:val="fr-CA"/>
-              </w:rPr>
-              <w:t>Post-conditions</w:t>
-            </w:r>
-          </w:p>
-          <w:p>
-            <w:pPr>
-              <w:pStyle w:val="Paragraphedeliste"/>
-              <w:rPr>
-                <w:highlight w:val="lightGray"/>
-              </w:rPr>
-            </w:pPr>
-            <w:r>
-              <w:rPr>
-                <w:highlight w:val="lightGray"/>
-              </w:rPr>
-              <w:t>Implémenter la normalisation et le calcul de modules de vecteurs.</w:t>
-            </w:r>
-          </w:p>
-          <w:p>
-            <w:pPr>
-              <w:pStyle w:val="Listeniveau2"/>
-              <w:rPr>
-                <w:lang w:val="fr-CA"/>
-              </w:rPr>
-            </w:pPr>
-            <w:r>
-              <w:rPr>
-                <w:lang w:val="fr-CA"/>
-              </w:rPr>
-              <w:t>Qui et temps</w:t>
-            </w:r>
-          </w:p>
-          <w:p>
-            <w:pPr>
-              <w:pStyle w:val="Listeniveau3"/>
-              <w:rPr>
-                <w:lang w:val="fr-CA"/>
-              </w:rPr>
-            </w:pPr>
-            <w:r>
-              <w:rPr>
-                <w:lang w:val="fr-CA"/>
-              </w:rPr>
-              <w:t>S.-P.D.</w:t>
-            </w:r>
-          </w:p>
-          <w:p>
-            <w:pPr>
-              <w:pStyle w:val="Listeniveau3"/>
-              <w:rPr>
-                <w:lang w:val="fr-CA"/>
-              </w:rPr>
-            </w:pPr>
-            <w:r>
-              <w:rPr>
-                <w:lang w:val="fr-CA"/>
-              </w:rPr>
-              <w:t>20 min.</w:t>
-            </w:r>
-          </w:p>
-          <w:p>
-            <w:pPr>
-              <w:pStyle w:val="Listeniveau2"/>
-              <w:rPr>
-                <w:lang w:val="fr-CA"/>
-              </w:rPr>
-            </w:pPr>
-            <w:r>
-              <w:rPr>
-                <w:lang w:val="fr-CA"/>
-              </w:rPr>
-              <w:t>Préconditions</w:t>
-            </w:r>
-          </w:p>
-          <w:p>
-            <w:pPr>
-              <w:pStyle w:val="Listeniveau2"/>
-              <w:rPr>
-                <w:lang w:val="fr-CA"/>
-              </w:rPr>
-            </w:pPr>
-            <w:r>
-              <w:rPr>
-                <w:lang w:val="fr-CA"/>
-              </w:rPr>
-              <w:t>Règles d’affaires</w:t>
-            </w:r>
-          </w:p>
-          <w:p>
-            <w:pPr>
-              <w:pStyle w:val="Listeniveau3"/>
-              <w:rPr>
-                <w:lang w:val="fr-CA"/>
-              </w:rPr>
-            </w:pPr>
-            <w:r>
-              <w:rPr>
-                <w:lang w:val="fr-CA"/>
-              </w:rPr>
-              <w:t>Créer une méthode qui crée un vecteur de longueur 1 dans la même direction que le vecteur attribut.</w:t>
-            </w:r>
-          </w:p>
-          <w:p>
-            <w:pPr>
-              <w:pStyle w:val="Listeniveau3"/>
-              <w:rPr>
-                <w:lang w:val="fr-CA"/>
-              </w:rPr>
-            </w:pPr>
-            <w:r>
-              <w:rPr>
-                <w:lang w:val="fr-CA"/>
-              </w:rPr>
-              <w:t>Créer une méthode qui calcule la longueur du vecteur attribut.</w:t>
-            </w:r>
-          </w:p>
-          <w:p>
-            <w:pPr>
-              <w:pStyle w:val="Listeniveau2"/>
-              <w:rPr>
-                <w:lang w:val="fr-CA"/>
-              </w:rPr>
-            </w:pPr>
-            <w:r>
-              <w:rPr>
-                <w:lang w:val="fr-CA"/>
-              </w:rPr>
-              <w:t>Règles d’affaires alternatives</w:t>
-            </w:r>
-          </w:p>
-          <w:p>
-            <w:pPr>
-              <w:pStyle w:val="Listeniveau2"/>
-              <w:rPr>
-                <w:lang w:val="fr-CA"/>
-              </w:rPr>
-            </w:pPr>
-            <w:r>
-              <w:rPr>
-                <w:lang w:val="fr-CA"/>
-              </w:rPr>
-              <w:t>Tests d’acceptation</w:t>
-            </w:r>
-          </w:p>
-          <w:p>
-            <w:pPr>
-              <w:pStyle w:val="Listeniveau3"/>
-              <w:rPr>
-                <w:sz w:val="22"/>
-                <w:szCs w:val="22"/>
-                <w:lang w:val="fr-CA"/>
-              </w:rPr>
-            </w:pPr>
-            <w:r>
-              <w:rPr>
-                <w:lang w:val="fr-CA"/>
-              </w:rPr>
-              <w:t>Normaliser et faire le calcul de modules de vecteurs et vérifier la cohérence des résultats.</w:t>
-            </w:r>
-          </w:p>
-          <w:p>
-            <w:pPr>
-              <w:pStyle w:val="Listeniveau2"/>
-              <w:rPr>
-                <w:sz w:val="22"/>
-                <w:szCs w:val="22"/>
-                <w:lang w:val="fr-CA"/>
-              </w:rPr>
-            </w:pPr>
-            <w:r>
-              <w:rPr>
-                <w:lang w:val="fr-CA"/>
-              </w:rPr>
-              <w:t>Post-conditions</w:t>
-            </w:r>
-          </w:p>
-        </w:tc>
-      </w:tr>
-      <w:tr>
-        <w:tc>
-          <w:tcPr>
-            <w:tcW w:w="2263" w:type="dxa"/>
-          </w:tcPr>
-          <w:p>
-            <w:pPr>
-              <w:rPr>
-                <w:sz w:val="22"/>
-                <w:szCs w:val="22"/>
-                <w:lang w:val="fr-CA"/>
-              </w:rPr>
-            </w:pPr>
-            <w:r>
-              <w:rPr>
-                <w:sz w:val="22"/>
-                <w:szCs w:val="22"/>
-                <w:lang w:val="fr-CA"/>
-              </w:rPr>
-              <w:lastRenderedPageBreak/>
-              <w:t>Tests d’acceptation</w:t>
-            </w:r>
-          </w:p>
-        </w:tc>
-        <w:tc>
-          <w:tcPr>
-            <w:tcW w:w="8051" w:type="dxa"/>
-          </w:tcPr>
-          <w:p>
-            <w:pPr>
-              <w:rPr>
-                <w:sz w:val="22"/>
-                <w:szCs w:val="22"/>
-                <w:lang w:val="fr-CA"/>
-              </w:rPr>
-            </w:pPr>
-            <w:r>
-              <w:rPr>
-                <w:sz w:val="22"/>
-                <w:szCs w:val="22"/>
-                <w:lang w:val="fr-CA"/>
-              </w:rPr>
-              <w:t>Effectuer différentes opérations vectorielles et vérifier la cohérence des résultats via des tests unitaires.</w:t>
-            </w:r>
-          </w:p>
-        </w:tc>
-      </w:tr>
-      <w:tr>
-        <w:tc>
-          <w:tcPr>
-            <w:tcW w:w="2263" w:type="dxa"/>
-          </w:tcPr>
-          <w:p>
-            <w:pPr>
-              <w:rPr>
-                <w:sz w:val="22"/>
-                <w:szCs w:val="22"/>
-                <w:lang w:val="fr-CA"/>
-              </w:rPr>
-            </w:pPr>
-            <w:r>
-              <w:rPr>
-                <w:sz w:val="22"/>
-                <w:szCs w:val="22"/>
-                <w:lang w:val="fr-CA"/>
-              </w:rPr>
-              <w:t>Complexité</w:t>
-            </w:r>
-          </w:p>
-        </w:tc>
-        <w:tc>
-          <w:tcPr>
-            <w:tcW w:w="8051" w:type="dxa"/>
-          </w:tcPr>
-          <w:p>
-            <w:pPr>
-              <w:rPr>
-                <w:sz w:val="22"/>
-                <w:szCs w:val="22"/>
-                <w:lang w:val="fr-CA"/>
-              </w:rPr>
-            </w:pPr>
-            <w:r>
-              <w:rPr>
-                <w:sz w:val="22"/>
-                <w:szCs w:val="22"/>
-                <w:lang w:val="fr-CA"/>
-              </w:rPr>
-              <w:t>1</w:t>
-            </w:r>
-          </w:p>
-        </w:tc>
-      </w:tr>
-      <w:tr>
-        <w:tc>
-          <w:tcPr>
-            <w:tcW w:w="2263" w:type="dxa"/>
-          </w:tcPr>
-          <w:p>
-            <w:pPr>
-              <w:rPr>
-                <w:sz w:val="22"/>
-                <w:szCs w:val="22"/>
-                <w:lang w:val="fr-CA"/>
-              </w:rPr>
-            </w:pPr>
-            <w:r>
-              <w:rPr>
-                <w:sz w:val="22"/>
-                <w:szCs w:val="22"/>
-                <w:lang w:val="fr-CA"/>
-              </w:rPr>
-              <w:t>Effort</w:t>
-            </w:r>
-          </w:p>
-        </w:tc>
-        <w:tc>
-          <w:tcPr>
-            <w:tcW w:w="8051" w:type="dxa"/>
-          </w:tcPr>
-          <w:p>
-            <w:pPr>
-              <w:rPr>
-                <w:sz w:val="22"/>
-                <w:szCs w:val="22"/>
-                <w:lang w:val="fr-CA"/>
-              </w:rPr>
-            </w:pPr>
-            <w:r>
-              <w:rPr>
-                <w:sz w:val="22"/>
-                <w:szCs w:val="22"/>
-                <w:lang w:val="fr-CA"/>
-              </w:rPr>
-              <w:t>1</w:t>
-            </w:r>
-          </w:p>
-        </w:tc>
-      </w:tr>
-      <w:tr>
-        <w:tc>
-          <w:tcPr>
-            <w:tcW w:w="2263" w:type="dxa"/>
-          </w:tcPr>
-          <w:p>
-            <w:pPr>
-              <w:rPr>
-                <w:sz w:val="22"/>
-                <w:szCs w:val="22"/>
-                <w:lang w:val="fr-CA"/>
-              </w:rPr>
-            </w:pPr>
-            <w:r>
-              <w:rPr>
-                <w:sz w:val="22"/>
-                <w:szCs w:val="22"/>
-                <w:lang w:val="fr-CA"/>
-              </w:rPr>
-              <w:t>Commentaires</w:t>
-            </w:r>
-          </w:p>
-        </w:tc>
-        <w:tc>
-          <w:tcPr>
-            <w:tcW w:w="8051" w:type="dxa"/>
-          </w:tcPr>
-          <w:p>
-            <w:pPr>
-              <w:rPr>
-                <w:sz w:val="22"/>
-                <w:szCs w:val="22"/>
-                <w:lang w:val="fr-CA"/>
-              </w:rPr>
-            </w:pPr>
-          </w:p>
-        </w:tc>
-      </w:tr>
-      <w:tr>
-        <w:tc>
-          <w:tcPr>
-            <w:tcW w:w="10314" w:type="dxa"/>
-            <w:gridSpan w:val="2"/>
-            <w:shd w:val="clear" w:color="auto" w:fill="E7E6E6" w:themeFill="background2"/>
-          </w:tcPr>
-          <w:p>
-            <w:pPr>
-              <w:jc w:val="center"/>
-              <w:rPr>
-                <w:b/>
-                <w:sz w:val="22"/>
-                <w:szCs w:val="22"/>
-                <w:lang w:val="fr-CA"/>
-              </w:rPr>
-            </w:pPr>
-            <w:r>
-              <w:rPr>
-                <w:b/>
-                <w:sz w:val="22"/>
-                <w:szCs w:val="22"/>
-                <w:lang w:val="fr-CA"/>
-              </w:rPr>
-              <w:t>Scénario #5</w:t>
-            </w:r>
-          </w:p>
-        </w:tc>
-      </w:tr>
-      <w:tr>
-        <w:tc>
-          <w:tcPr>
-            <w:tcW w:w="2263" w:type="dxa"/>
-          </w:tcPr>
-          <w:p>
-            <w:pPr>
-              <w:rPr>
-                <w:sz w:val="22"/>
-                <w:szCs w:val="22"/>
-                <w:lang w:val="fr-CA"/>
-              </w:rPr>
-            </w:pPr>
-            <w:r>
-              <w:rPr>
-                <w:sz w:val="22"/>
-                <w:szCs w:val="22"/>
-                <w:lang w:val="fr-CA"/>
-              </w:rPr>
-              <w:t>Acteurs</w:t>
-            </w:r>
-          </w:p>
-        </w:tc>
-        <w:tc>
-          <w:tcPr>
-            <w:tcW w:w="8051" w:type="dxa"/>
-          </w:tcPr>
-          <w:p>
-            <w:pPr>
-              <w:rPr>
-                <w:sz w:val="22"/>
-                <w:szCs w:val="22"/>
-                <w:lang w:val="fr-CA"/>
-              </w:rPr>
-            </w:pPr>
-            <w:r>
-              <w:rPr>
-                <w:sz w:val="22"/>
-                <w:szCs w:val="22"/>
-                <w:lang w:val="fr-CA"/>
-              </w:rPr>
-              <w:t>Développeurs</w:t>
-            </w:r>
-          </w:p>
-        </w:tc>
-      </w:tr>
-      <w:tr>
-        <w:tc>
-          <w:tcPr>
-            <w:tcW w:w="2263" w:type="dxa"/>
-          </w:tcPr>
-          <w:p>
-            <w:pPr>
-              <w:rPr>
-                <w:sz w:val="22"/>
-                <w:szCs w:val="22"/>
-                <w:lang w:val="fr-CA"/>
-              </w:rPr>
-            </w:pPr>
-            <w:r>
-              <w:rPr>
-                <w:sz w:val="22"/>
-                <w:szCs w:val="22"/>
-                <w:lang w:val="fr-CA"/>
-              </w:rPr>
-              <w:t>Scénario</w:t>
-            </w:r>
-          </w:p>
-        </w:tc>
-        <w:tc>
-          <w:tcPr>
-            <w:tcW w:w="8051" w:type="dxa"/>
-          </w:tcPr>
-          <w:p>
-            <w:pPr>
-              <w:rPr>
-                <w:sz w:val="22"/>
-                <w:szCs w:val="22"/>
-                <w:lang w:val="fr-CA"/>
-              </w:rPr>
-            </w:pPr>
-            <w:r>
-              <w:rPr>
-                <w:sz w:val="22"/>
-                <w:szCs w:val="22"/>
-                <w:highlight w:val="green"/>
-                <w:lang w:val="fr-CA"/>
-              </w:rPr>
-              <w:t>En tant que développeur, je veux pouvoir travailler avec des corps physiques qui seront soit statiques, soit en mouvement.</w:t>
-            </w:r>
-          </w:p>
-        </w:tc>
-      </w:tr>
-      <w:tr>
-        <w:tc>
-          <w:tcPr>
-            <w:tcW w:w="2263" w:type="dxa"/>
-          </w:tcPr>
-          <w:p>
-            <w:pPr>
-              <w:rPr>
-                <w:sz w:val="22"/>
-                <w:szCs w:val="22"/>
-                <w:lang w:val="fr-CA"/>
-              </w:rPr>
-            </w:pPr>
-            <w:r>
-              <w:rPr>
-                <w:sz w:val="22"/>
-                <w:szCs w:val="22"/>
-                <w:lang w:val="fr-CA"/>
-              </w:rPr>
-              <w:t>Description</w:t>
-            </w:r>
-          </w:p>
-        </w:tc>
-        <w:tc>
-          <w:tcPr>
-            <w:tcW w:w="8051" w:type="dxa"/>
-          </w:tcPr>
-          <w:p>
-            <w:pPr>
-              <w:pStyle w:val="Paragraphedeliste"/>
-              <w:numPr>
-                <w:ilvl w:val="0"/>
-                <w:numId w:val="4"/>
-              </w:numPr>
-              <w:spacing w:line="273" w:lineRule="auto"/>
             </w:pPr>
             <w:r>
               <w:t>Créer l’interface Corps qui sera utilisée par les vaisseaux et les planètes.</w:t>
@@ -3763,21 +3615,7 @@
               <w:rPr>
                 <w:lang w:val="fr-CA"/>
               </w:rPr>
-              <w:t xml:space="preserve">S’assurer que la vue n’est pas </w:t>
-            </w:r>
-            <w:proofErr w:type="spellStart"/>
-            <w:r>
-              <w:rPr>
-                <w:lang w:val="fr-CA"/>
-              </w:rPr>
-              <w:t>null</w:t>
-            </w:r>
-            <w:proofErr w:type="spellEnd"/>
-            <w:r>
-              <w:rPr>
-                <w:lang w:val="fr-CA"/>
-              </w:rPr>
-              <w:t>.</w:t>
+              <w:t>S’assurer que la vue n’est pas null.</w:t>
             </w:r>
           </w:p>
           <w:p>
@@ -3837,11 +3675,6 @@
           <w:p>
             <w:pPr>
               <w:pStyle w:val="Listeniveau1"/>
-              <w:numPr>
-                <w:ilvl w:val="0"/>
-                <w:numId w:val="4"/>
-              </w:numPr>
-              <w:ind w:left="357" w:hanging="357"/>
             </w:pPr>
             <w:r>
               <w:t>Créer la classe Planète qui implémente l’interface Corps.</w:t>
@@ -3970,21 +3803,7 @@
               <w:rPr>
                 <w:lang w:val="fr-CA"/>
               </w:rPr>
-              <w:t>Créé les attributs de la classe (</w:t>
-            </w:r>
-            <w:proofErr w:type="spellStart"/>
-            <w:r>
-              <w:rPr>
-                <w:lang w:val="fr-CA"/>
-              </w:rPr>
-              <w:t>property</w:t>
-            </w:r>
-            <w:proofErr w:type="spellEnd"/>
-            <w:r>
-              <w:rPr>
-                <w:lang w:val="fr-CA"/>
-              </w:rPr>
-              <w:t>).</w:t>
+              <w:t>Créé les attributs de la classe (property).</w:t>
             </w:r>
           </w:p>
           <w:p>
@@ -4038,16 +3857,8 @@
               <w:rPr>
                 <w:lang w:val="fr-CA"/>
               </w:rPr>
-              <w:t xml:space="preserve">S’assurer que les attributs ne sont pas </w:t>
-            </w:r>
-            <w:proofErr w:type="spellStart"/>
-            <w:r>
-              <w:rPr>
-                <w:lang w:val="fr-CA"/>
-              </w:rPr>
-              <w:t>null</w:t>
-            </w:r>
-            <w:proofErr w:type="spellEnd"/>
+              <w:t>S’assurer que les attributs ne sont pas null</w:t>
+            </w:r>
           </w:p>
           <w:p>
             <w:pPr>
@@ -4082,7 +3893,6 @@
               <w:rPr>
                 <w:lang w:val="fr-CA"/>
               </w:rPr>
-              <w:lastRenderedPageBreak/>
               <w:t>Créer des tests unitaires avec des données bidon.</w:t>
             </w:r>
           </w:p>
@@ -4101,17 +3911,13 @@
               <w:rPr>
                 <w:lang w:val="fr-CA"/>
               </w:rPr>
+              <w:lastRenderedPageBreak/>
               <w:t>Post-conditions</w:t>
             </w:r>
           </w:p>
           <w:p>
             <w:pPr>
               <w:pStyle w:val="Listeniveau1"/>
-              <w:numPr>
-                <w:ilvl w:val="0"/>
-                <w:numId w:val="4"/>
-              </w:numPr>
-              <w:ind w:left="357" w:hanging="357"/>
             </w:pPr>
             <w:r>
               <w:t>Créer la classe Vaisseau qui implémente l’interface Corps.</w:t>
@@ -4240,21 +4046,7 @@
               <w:rPr>
                 <w:lang w:val="fr-CA"/>
               </w:rPr>
-              <w:t>Créé les attributs de la classe (</w:t>
-            </w:r>
-            <w:proofErr w:type="spellStart"/>
-            <w:r>
-              <w:rPr>
-                <w:lang w:val="fr-CA"/>
-              </w:rPr>
-              <w:t>property</w:t>
-            </w:r>
-            <w:proofErr w:type="spellEnd"/>
-            <w:r>
-              <w:rPr>
-                <w:lang w:val="fr-CA"/>
-              </w:rPr>
-              <w:t>).</w:t>
+              <w:t>Créé les attributs de la classe (property).</w:t>
             </w:r>
           </w:p>
           <w:p>
@@ -4326,21 +4118,7 @@
               <w:rPr>
                 <w:lang w:val="fr-CA"/>
               </w:rPr>
-              <w:t xml:space="preserve">S’assurer que les attributs ne sont pas </w:t>
-            </w:r>
-            <w:proofErr w:type="spellStart"/>
-            <w:r>
-              <w:rPr>
-                <w:lang w:val="fr-CA"/>
-              </w:rPr>
-              <w:t>null</w:t>
-            </w:r>
-            <w:proofErr w:type="spellEnd"/>
-            <w:r>
-              <w:rPr>
-                <w:lang w:val="fr-CA"/>
-              </w:rPr>
-              <w:t xml:space="preserve"> </w:t>
+              <w:t xml:space="preserve">S’assurer que les attributs ne sont pas null </w:t>
             </w:r>
           </w:p>
           <w:p>
@@ -4727,10 +4505,10 @@
           </w:tcPr>
           <w:p>
             <w:pPr>
-              <w:pStyle w:val="Paragraphedeliste"/>
+              <w:pStyle w:val="Listeniveau1"/>
               <w:numPr>
                 <w:ilvl w:val="0"/>
-                <w:numId w:val="12"/>
+                <w:numId w:val="39"/>
               </w:numPr>
               <w:rPr>
                 <w:highlight w:val="lightGray"/>
@@ -4746,6 +4524,10 @@
           <w:p>
             <w:pPr>
               <w:pStyle w:val="Listeniveau2"/>
+              <w:numPr>
+                <w:ilvl w:val="1"/>
+                <w:numId w:val="26"/>
+              </w:numPr>
               <w:rPr>
                 <w:lang w:val="fr-CA"/>
               </w:rPr>
@@ -4934,21 +4716,7 @@
               <w:rPr>
                 <w:lang w:val="fr-CA"/>
               </w:rPr>
-              <w:t xml:space="preserve">Imprimer dans un </w:t>
-            </w:r>
-            <w:proofErr w:type="spellStart"/>
-            <w:r>
-              <w:rPr>
-                <w:lang w:val="fr-CA"/>
-              </w:rPr>
-              <w:t>syso</w:t>
-            </w:r>
-            <w:proofErr w:type="spellEnd"/>
-            <w:r>
-              <w:rPr>
-                <w:lang w:val="fr-CA"/>
-              </w:rPr>
-              <w:t xml:space="preserve"> tous les corps récupérés et vérifier manuellement.</w:t>
+              <w:t>Imprimer dans un syso tous les corps récupérés et vérifier manuellement.</w:t>
             </w:r>
           </w:p>
           <w:p>
@@ -4990,6 +4758,10 @@
           <w:p>
             <w:pPr>
               <w:pStyle w:val="Listeniveau2"/>
+              <w:numPr>
+                <w:ilvl w:val="1"/>
+                <w:numId w:val="27"/>
+              </w:numPr>
               <w:rPr>
                 <w:lang w:val="fr-CA"/>
               </w:rPr>
@@ -5082,21 +4854,7 @@
               <w:rPr>
                 <w:lang w:val="fr-CA"/>
               </w:rPr>
-              <w:t xml:space="preserve">Dans une boucle </w:t>
-            </w:r>
-            <w:proofErr w:type="spellStart"/>
-            <w:r>
-              <w:rPr>
-                <w:lang w:val="fr-CA"/>
-              </w:rPr>
-              <w:t>foreach</w:t>
-            </w:r>
-            <w:proofErr w:type="spellEnd"/>
-            <w:r>
-              <w:rPr>
-                <w:lang w:val="fr-CA"/>
-              </w:rPr>
-              <w:t>, itérer chaque corps (définit par x).</w:t>
+              <w:t>Dans une boucle foreach, itérer chaque corps (définit par x).</w:t>
             </w:r>
           </w:p>
           <w:p>
@@ -5114,16 +4872,8 @@
               <w:rPr>
                 <w:lang w:val="fr-CA"/>
               </w:rPr>
-              <w:t xml:space="preserve">Si le corps n’est pas statique, itérer tous les autre corps (définit par y) dans une autre boucle </w:t>
-            </w:r>
-            <w:proofErr w:type="spellStart"/>
-            <w:r>
-              <w:rPr>
-                <w:lang w:val="fr-CA"/>
-              </w:rPr>
-              <w:t>foreach</w:t>
-            </w:r>
-            <w:proofErr w:type="spellEnd"/>
+              <w:t>Si le corps n’est pas statique, itérer tous les autre corps (définit par y) dans une autre boucle foreach</w:t>
+            </w:r>
             <w:r>
               <w:rPr>
                 <w:lang w:val="fr-CA"/>
@@ -5362,21 +5112,7 @@
               <w:rPr>
                 <w:lang w:val="fr-CA"/>
               </w:rPr>
-              <w:t xml:space="preserve">À l’aide de planètes placées aléatoirement, vérifier par </w:t>
-            </w:r>
-            <w:proofErr w:type="spellStart"/>
-            <w:r>
-              <w:rPr>
-                <w:lang w:val="fr-CA"/>
-              </w:rPr>
-              <w:t>syso</w:t>
-            </w:r>
-            <w:proofErr w:type="spellEnd"/>
-            <w:r>
-              <w:rPr>
-                <w:lang w:val="fr-CA"/>
-              </w:rPr>
-              <w:t xml:space="preserve"> que les vitesses des corps sont mises à jour de manières réalistes. </w:t>
+              <w:t xml:space="preserve">À l’aide de planètes placées aléatoirement, vérifier par syso que les vitesses des corps sont mises à jour de manières réalistes. </w:t>
             </w:r>
           </w:p>
           <w:p>
@@ -5418,12 +5154,28 @@
               <w:rPr>
                 <w:highlight w:val="lightGray"/>
               </w:rPr>
-              <w:t>Calculer la nouvelle position des corps.</w:t>
-            </w:r>
-          </w:p>
-          <w:p>
-            <w:pPr>
-              <w:pStyle w:val="Listeniveau2"/>
+              <w:t xml:space="preserve">Calculer la </w:t>
+            </w:r>
+            <w:r>
+              <w:rPr>
+                <w:highlight w:val="lightGray"/>
+              </w:rPr>
+              <w:t>nouvelle</w:t>
+            </w:r>
+            <w:r>
+              <w:rPr>
+                <w:highlight w:val="lightGray"/>
+              </w:rPr>
+              <w:t xml:space="preserve"> position des corps.</w:t>
+            </w:r>
+          </w:p>
+          <w:p>
+            <w:pPr>
+              <w:pStyle w:val="Listeniveau2"/>
+              <w:numPr>
+                <w:ilvl w:val="1"/>
+                <w:numId w:val="28"/>
+              </w:numPr>
               <w:rPr>
                 <w:lang w:val="fr-CA"/>
               </w:rPr>
@@ -5953,10 +5705,10 @@
           </w:tcPr>
           <w:p>
             <w:pPr>
-              <w:pStyle w:val="Paragraphedeliste"/>
+              <w:pStyle w:val="Listeniveau1"/>
               <w:numPr>
                 <w:ilvl w:val="0"/>
-                <w:numId w:val="13"/>
+                <w:numId w:val="40"/>
               </w:numPr>
               <w:rPr>
                 <w:highlight w:val="lightGray"/>
@@ -5972,6 +5724,10 @@
           <w:p>
             <w:pPr>
               <w:pStyle w:val="Listeniveau2"/>
+              <w:numPr>
+                <w:ilvl w:val="1"/>
+                <w:numId w:val="29"/>
+              </w:numPr>
               <w:rPr>
                 <w:lang w:val="fr-CA"/>
               </w:rPr>
@@ -6054,16 +5810,162 @@
               <w:rPr>
                 <w:lang w:val="fr-CA"/>
               </w:rPr>
-              <w:t xml:space="preserve">Avoir rédigé les classes Vue et </w:t>
-            </w:r>
-            <w:proofErr w:type="spellStart"/>
-            <w:r>
-              <w:rPr>
-                <w:lang w:val="fr-CA"/>
-              </w:rPr>
-              <w:t>VueJeu</w:t>
-            </w:r>
-            <w:proofErr w:type="spellEnd"/>
+              <w:t>Avoir rédigé les classes Vue et VueJeu.</w:t>
+            </w:r>
+          </w:p>
+          <w:p>
+            <w:pPr>
+              <w:pStyle w:val="Listeniveau2"/>
+              <w:rPr>
+                <w:lang w:val="fr-CA"/>
+              </w:rPr>
+            </w:pPr>
+            <w:r>
+              <w:rPr>
+                <w:lang w:val="fr-CA"/>
+              </w:rPr>
+              <w:t>Règles d’affaires</w:t>
+            </w:r>
+          </w:p>
+          <w:p>
+            <w:pPr>
+              <w:pStyle w:val="Listeniveau3"/>
+              <w:rPr>
+                <w:lang w:val="fr-CA"/>
+              </w:rPr>
+            </w:pPr>
+            <w:r>
+              <w:rPr>
+                <w:lang w:val="fr-CA"/>
+              </w:rPr>
+              <w:t>S’assurer que les fichiers FXML sont rédigés et chargeables.</w:t>
+            </w:r>
+          </w:p>
+          <w:p>
+            <w:pPr>
+              <w:pStyle w:val="Listeniveau2"/>
+              <w:rPr>
+                <w:lang w:val="fr-CA"/>
+              </w:rPr>
+            </w:pPr>
+            <w:r>
+              <w:rPr>
+                <w:lang w:val="fr-CA"/>
+              </w:rPr>
+              <w:t>Tests d’acceptation</w:t>
+            </w:r>
+          </w:p>
+          <w:p>
+            <w:pPr>
+              <w:pStyle w:val="Listeniveau3"/>
+              <w:rPr>
+                <w:lang w:val="fr-CA"/>
+              </w:rPr>
+            </w:pPr>
+            <w:r>
+              <w:rPr>
+                <w:lang w:val="fr-CA"/>
+              </w:rPr>
+              <w:t>Récupérer les FXML, et s’assurer que ce soit les bons.</w:t>
+            </w:r>
+          </w:p>
+          <w:p>
+            <w:pPr>
+              <w:pStyle w:val="Listeniveau2"/>
+              <w:rPr>
+                <w:lang w:val="fr-CA"/>
+              </w:rPr>
+            </w:pPr>
+            <w:r>
+              <w:rPr>
+                <w:lang w:val="fr-CA"/>
+              </w:rPr>
+              <w:t>Post-conditions</w:t>
+            </w:r>
+          </w:p>
+          <w:p>
+            <w:pPr>
+              <w:pStyle w:val="Listeniveau3"/>
+              <w:rPr>
+                <w:lang w:val="fr-CA"/>
+              </w:rPr>
+            </w:pPr>
+            <w:r>
+              <w:rPr>
+                <w:lang w:val="fr-CA"/>
+              </w:rPr>
+              <w:t>Nous avons accès aux deux vues de notre application.</w:t>
+            </w:r>
+          </w:p>
+          <w:p>
+            <w:pPr>
+              <w:pStyle w:val="Listeniveau1"/>
+            </w:pPr>
+            <w:r>
+              <w:rPr>
+                <w:highlight w:val="lightGray"/>
+              </w:rPr>
+              <w:t xml:space="preserve">Récupérer les différents </w:t>
+            </w:r>
+            <w:r>
+              <w:rPr>
+                <w:highlight w:val="lightGray"/>
+              </w:rPr>
+              <w:t>nœuds</w:t>
+            </w:r>
+            <w:r>
+              <w:rPr>
+                <w:highlight w:val="lightGray"/>
+              </w:rPr>
+              <w:t xml:space="preserve"> à afficher.</w:t>
+            </w:r>
+          </w:p>
+          <w:p>
+            <w:pPr>
+              <w:pStyle w:val="Listeniveau2"/>
+              <w:numPr>
+                <w:ilvl w:val="1"/>
+                <w:numId w:val="31"/>
+              </w:numPr>
+              <w:rPr>
+                <w:lang w:val="fr-CA"/>
+              </w:rPr>
+            </w:pPr>
+            <w:r>
+              <w:rPr>
+                <w:lang w:val="fr-CA"/>
+              </w:rPr>
+              <w:lastRenderedPageBreak/>
+              <w:t>Qui et temps</w:t>
+            </w:r>
+          </w:p>
+          <w:p>
+            <w:pPr>
+              <w:pStyle w:val="Listeniveau3"/>
+              <w:rPr>
+                <w:lang w:val="fr-CA"/>
+              </w:rPr>
+            </w:pPr>
+            <w:r>
+              <w:rPr>
+                <w:lang w:val="fr-CA"/>
+              </w:rPr>
+              <w:t>J.S.</w:t>
+            </w:r>
+          </w:p>
+          <w:p>
+            <w:pPr>
+              <w:pStyle w:val="Listeniveau3"/>
+              <w:rPr>
+                <w:lang w:val="fr-CA"/>
+              </w:rPr>
+            </w:pPr>
+            <w:r>
+              <w:rPr>
+                <w:lang w:val="fr-CA"/>
+              </w:rPr>
+              <w:t>30 min</w:t>
+            </w:r>
             <w:r>
               <w:rPr>
                 <w:lang w:val="fr-CA"/>
@@ -6082,6 +5984,34 @@
               <w:rPr>
                 <w:lang w:val="fr-CA"/>
               </w:rPr>
+              <w:t>Préconditions</w:t>
+            </w:r>
+          </w:p>
+          <w:p>
+            <w:pPr>
+              <w:pStyle w:val="Listeniveau3"/>
+              <w:rPr>
+                <w:lang w:val="fr-CA"/>
+              </w:rPr>
+            </w:pPr>
+            <w:r>
+              <w:rPr>
+                <w:lang w:val="fr-CA"/>
+              </w:rPr>
+              <w:t>Avoir accès aux classes métiers qui sont fonctionnelles.</w:t>
+            </w:r>
+          </w:p>
+          <w:p>
+            <w:pPr>
+              <w:pStyle w:val="Listeniveau2"/>
+              <w:rPr>
+                <w:lang w:val="fr-CA"/>
+              </w:rPr>
+            </w:pPr>
+            <w:r>
+              <w:rPr>
+                <w:lang w:val="fr-CA"/>
+              </w:rPr>
               <w:t>Règles d’affaires</w:t>
             </w:r>
           </w:p>
@@ -6096,7 +6026,49 @@
               <w:rPr>
                 <w:lang w:val="fr-CA"/>
               </w:rPr>
-              <w:t>S’assurer que les fichiers FXML sont rédigés et chargeables.</w:t>
+              <w:t>Charger le contrôleur.</w:t>
+            </w:r>
+          </w:p>
+          <w:p>
+            <w:pPr>
+              <w:pStyle w:val="Listeniveau3"/>
+              <w:rPr>
+                <w:lang w:val="fr-CA"/>
+              </w:rPr>
+            </w:pPr>
+            <w:r>
+              <w:rPr>
+                <w:lang w:val="fr-CA"/>
+              </w:rPr>
+              <w:t>Appeler la méthode retrouverCorps().</w:t>
+            </w:r>
+          </w:p>
+          <w:p>
+            <w:pPr>
+              <w:pStyle w:val="Listeniveau3"/>
+              <w:rPr>
+                <w:lang w:val="fr-CA"/>
+              </w:rPr>
+            </w:pPr>
+            <w:r>
+              <w:rPr>
+                <w:lang w:val="fr-CA"/>
+              </w:rPr>
+              <w:t>Vérifier que les corps héritent de Dessinable.</w:t>
+            </w:r>
+          </w:p>
+          <w:p>
+            <w:pPr>
+              <w:pStyle w:val="Listeniveau2"/>
+              <w:rPr>
+                <w:lang w:val="fr-CA"/>
+              </w:rPr>
+            </w:pPr>
+            <w:r>
+              <w:rPr>
+                <w:lang w:val="fr-CA"/>
+              </w:rPr>
+              <w:t>Règles d’affaires alternatives.</w:t>
             </w:r>
           </w:p>
           <w:p>
@@ -6115,44 +6087,16 @@
           </w:p>
           <w:p>
             <w:pPr>
-              <w:pStyle w:val="Listeniveau3"/>
-              <w:rPr>
-                <w:lang w:val="fr-CA"/>
-              </w:rPr>
-            </w:pPr>
-            <w:r>
-              <w:rPr>
-                <w:lang w:val="fr-CA"/>
-              </w:rPr>
-              <w:t>Récupérer les FXML, et s’assurer que ce soit les bons.</w:t>
-            </w:r>
-          </w:p>
-          <w:p>
-            <w:pPr>
-              <w:pStyle w:val="Listeniveau2"/>
-              <w:rPr>
-                <w:lang w:val="fr-CA"/>
-              </w:rPr>
-            </w:pPr>
-            <w:r>
-              <w:rPr>
-                <w:lang w:val="fr-CA"/>
-              </w:rPr>
-              <w:t>Post-conditions</w:t>
-            </w:r>
-          </w:p>
-          <w:p>
-            <w:pPr>
-              <w:pStyle w:val="Listeniveau3"/>
-              <w:rPr>
-                <w:lang w:val="fr-CA"/>
-              </w:rPr>
-            </w:pPr>
-            <w:r>
-              <w:rPr>
-                <w:lang w:val="fr-CA"/>
-              </w:rPr>
-              <w:t>Nous avons accès aux deux vues de notre application.</w:t>
+              <w:pStyle w:val="Listeniveau2"/>
+              <w:rPr>
+                <w:lang w:val="fr-CA"/>
+              </w:rPr>
+            </w:pPr>
+            <w:r>
+              <w:rPr>
+                <w:lang w:val="fr-CA"/>
+              </w:rPr>
+              <w:t>Vérifier que les corps sont dans la liste.</w:t>
             </w:r>
           </w:p>
           <w:p>
@@ -6163,21 +6107,50 @@
               <w:rPr>
                 <w:highlight w:val="lightGray"/>
               </w:rPr>
-              <w:t>Récupérer les différents nœuds à afficher.</w:t>
-            </w:r>
-          </w:p>
-          <w:p>
-            <w:pPr>
-              <w:pStyle w:val="Listeniveau3"/>
-              <w:rPr>
-                <w:lang w:val="fr-CA"/>
-              </w:rPr>
-            </w:pPr>
-            <w:r>
-              <w:rPr>
-                <w:lang w:val="fr-CA"/>
-              </w:rPr>
-              <w:lastRenderedPageBreak/>
+              <w:t xml:space="preserve">Afficher les </w:t>
+            </w:r>
+            <w:r>
+              <w:rPr>
+                <w:highlight w:val="lightGray"/>
+              </w:rPr>
+              <w:t>nœuds</w:t>
+            </w:r>
+            <w:r>
+              <w:rPr>
+                <w:highlight w:val="lightGray"/>
+              </w:rPr>
+              <w:t>.</w:t>
+            </w:r>
+          </w:p>
+          <w:p>
+            <w:pPr>
+              <w:pStyle w:val="Listeniveau2"/>
+              <w:numPr>
+                <w:ilvl w:val="1"/>
+                <w:numId w:val="30"/>
+              </w:numPr>
+              <w:rPr>
+                <w:lang w:val="fr-CA"/>
+              </w:rPr>
+            </w:pPr>
+            <w:r>
+              <w:rPr>
+                <w:lang w:val="fr-CA"/>
+              </w:rPr>
+              <w:t>Qui et temps</w:t>
+            </w:r>
+          </w:p>
+          <w:p>
+            <w:pPr>
+              <w:pStyle w:val="Listeniveau3"/>
+              <w:rPr>
+                <w:lang w:val="fr-CA"/>
+              </w:rPr>
+            </w:pPr>
+            <w:r>
+              <w:rPr>
+                <w:lang w:val="fr-CA"/>
+              </w:rPr>
               <w:t>J.S.</w:t>
             </w:r>
           </w:p>
@@ -6192,13 +6165,7 @@
               <w:rPr>
                 <w:lang w:val="fr-CA"/>
               </w:rPr>
-              <w:t>30 min</w:t>
-            </w:r>
-            <w:r>
-              <w:rPr>
-                <w:lang w:val="fr-CA"/>
-              </w:rPr>
-              <w:t>.</w:t>
+              <w:t>30 min.</w:t>
             </w:r>
           </w:p>
           <w:p>
@@ -6226,7 +6193,7 @@
               <w:rPr>
                 <w:lang w:val="fr-CA"/>
               </w:rPr>
-              <w:t>Avoir accès aux classes métiers qui sont fonctionnelles.</w:t>
+              <w:t>Avoir accès à la liste de nœuds.</w:t>
             </w:r>
           </w:p>
           <w:p>
@@ -6254,238 +6221,7 @@
               <w:rPr>
                 <w:lang w:val="fr-CA"/>
               </w:rPr>
-              <w:t>Charger le contrôleur.</w:t>
-            </w:r>
-          </w:p>
-          <w:p>
-            <w:pPr>
-              <w:pStyle w:val="Listeniveau3"/>
-              <w:rPr>
-                <w:lang w:val="fr-CA"/>
-              </w:rPr>
-            </w:pPr>
-            <w:r>
-              <w:rPr>
-                <w:lang w:val="fr-CA"/>
-              </w:rPr>
-              <w:t xml:space="preserve">Appeler la méthode </w:t>
-            </w:r>
-            <w:proofErr w:type="spellStart"/>
-            <w:proofErr w:type="gramStart"/>
-            <w:r>
-              <w:rPr>
-                <w:lang w:val="fr-CA"/>
-              </w:rPr>
-              <w:t>retrouverCorps</w:t>
-            </w:r>
-            <w:proofErr w:type="spellEnd"/>
-            <w:r>
-              <w:rPr>
-                <w:lang w:val="fr-CA"/>
-              </w:rPr>
-              <w:t>(</w:t>
-            </w:r>
-            <w:proofErr w:type="gramEnd"/>
-            <w:r>
-              <w:rPr>
-                <w:lang w:val="fr-CA"/>
-              </w:rPr>
-              <w:t>).</w:t>
-            </w:r>
-          </w:p>
-          <w:p>
-            <w:pPr>
-              <w:pStyle w:val="Listeniveau3"/>
-              <w:rPr>
-                <w:lang w:val="fr-CA"/>
-              </w:rPr>
-            </w:pPr>
-            <w:r>
-              <w:rPr>
-                <w:lang w:val="fr-CA"/>
-              </w:rPr>
-              <w:t xml:space="preserve">Vérifier que les corps héritent de </w:t>
-            </w:r>
-            <w:proofErr w:type="spellStart"/>
-            <w:r>
-              <w:rPr>
-                <w:lang w:val="fr-CA"/>
-              </w:rPr>
-              <w:t>Dessinable</w:t>
-            </w:r>
-            <w:proofErr w:type="spellEnd"/>
-            <w:r>
-              <w:rPr>
-                <w:lang w:val="fr-CA"/>
-              </w:rPr>
-              <w:t>.</w:t>
-            </w:r>
-          </w:p>
-          <w:p>
-            <w:pPr>
-              <w:pStyle w:val="Listeniveau2"/>
-              <w:rPr>
-                <w:lang w:val="fr-CA"/>
-              </w:rPr>
-            </w:pPr>
-            <w:r>
-              <w:rPr>
-                <w:lang w:val="fr-CA"/>
-              </w:rPr>
-              <w:t>Règles d’affaires alternatives.</w:t>
-            </w:r>
-          </w:p>
-          <w:p>
-            <w:pPr>
-              <w:pStyle w:val="Listeniveau2"/>
-              <w:rPr>
-                <w:lang w:val="fr-CA"/>
-              </w:rPr>
-            </w:pPr>
-            <w:r>
-              <w:rPr>
-                <w:lang w:val="fr-CA"/>
-              </w:rPr>
-              <w:t>Tests d’acceptation</w:t>
-            </w:r>
-          </w:p>
-          <w:p>
-            <w:pPr>
-              <w:pStyle w:val="Listeniveau2"/>
-              <w:rPr>
-                <w:lang w:val="fr-CA"/>
-              </w:rPr>
-            </w:pPr>
-            <w:r>
-              <w:rPr>
-                <w:lang w:val="fr-CA"/>
-              </w:rPr>
-              <w:t>Vérifier que les corps sont dans la liste.</w:t>
-            </w:r>
-          </w:p>
-          <w:p>
-            <w:pPr>
-              <w:pStyle w:val="Listeniveau1"/>
-            </w:pPr>
-            <w:bookmarkStart w:id="0" w:name="_GoBack"/>
-            <w:bookmarkEnd w:id="0"/>
-            <w:r>
-              <w:rPr>
-                <w:highlight w:val="lightGray"/>
-              </w:rPr>
-              <w:t>Afficher les nœuds.</w:t>
-            </w:r>
-          </w:p>
-          <w:p>
-            <w:pPr>
-              <w:pStyle w:val="Listeniveau2"/>
-              <w:rPr>
-                <w:lang w:val="fr-CA"/>
-              </w:rPr>
-            </w:pPr>
-            <w:r>
-              <w:rPr>
-                <w:lang w:val="fr-CA"/>
-              </w:rPr>
-              <w:t>Qui et temps</w:t>
-            </w:r>
-          </w:p>
-          <w:p>
-            <w:pPr>
-              <w:pStyle w:val="Listeniveau3"/>
-              <w:rPr>
-                <w:lang w:val="fr-CA"/>
-              </w:rPr>
-            </w:pPr>
-            <w:r>
-              <w:rPr>
-                <w:lang w:val="fr-CA"/>
-              </w:rPr>
-              <w:t>J.S.</w:t>
-            </w:r>
-          </w:p>
-          <w:p>
-            <w:pPr>
-              <w:pStyle w:val="Listeniveau3"/>
-              <w:rPr>
-                <w:lang w:val="fr-CA"/>
-              </w:rPr>
-            </w:pPr>
-            <w:r>
-              <w:rPr>
-                <w:lang w:val="fr-CA"/>
-              </w:rPr>
-              <w:t>30 min.</w:t>
-            </w:r>
-          </w:p>
-          <w:p>
-            <w:pPr>
-              <w:pStyle w:val="Listeniveau2"/>
-              <w:rPr>
-                <w:lang w:val="fr-CA"/>
-              </w:rPr>
-            </w:pPr>
-            <w:r>
-              <w:rPr>
-                <w:lang w:val="fr-CA"/>
-              </w:rPr>
-              <w:t>Préconditions</w:t>
-            </w:r>
-          </w:p>
-          <w:p>
-            <w:pPr>
-              <w:pStyle w:val="Listeniveau3"/>
-              <w:rPr>
-                <w:lang w:val="fr-CA"/>
-              </w:rPr>
-            </w:pPr>
-            <w:r>
-              <w:rPr>
-                <w:lang w:val="fr-CA"/>
-              </w:rPr>
-              <w:t>Avoir accès à la liste de nœuds.</w:t>
-            </w:r>
-          </w:p>
-          <w:p>
-            <w:pPr>
-              <w:pStyle w:val="Listeniveau2"/>
-              <w:rPr>
-                <w:lang w:val="fr-CA"/>
-              </w:rPr>
-            </w:pPr>
-            <w:r>
-              <w:rPr>
-                <w:lang w:val="fr-CA"/>
-              </w:rPr>
-              <w:t>Règles d’affaires</w:t>
-            </w:r>
-          </w:p>
-          <w:p>
-            <w:pPr>
-              <w:pStyle w:val="Listeniveau3"/>
-              <w:rPr>
-                <w:lang w:val="fr-CA"/>
-              </w:rPr>
-            </w:pPr>
-            <w:r>
-              <w:rPr>
-                <w:lang w:val="fr-CA"/>
-              </w:rPr>
-              <w:t xml:space="preserve">Récupérer la liste de </w:t>
-            </w:r>
-            <w:proofErr w:type="spellStart"/>
-            <w:r>
-              <w:rPr>
-                <w:lang w:val="fr-CA"/>
-              </w:rPr>
-              <w:t>noeuds</w:t>
-            </w:r>
-            <w:proofErr w:type="spellEnd"/>
-            <w:r>
-              <w:rPr>
-                <w:lang w:val="fr-CA"/>
-              </w:rPr>
-              <w:t>.</w:t>
+              <w:t>Récupérer la liste de noeuds.</w:t>
             </w:r>
           </w:p>
           <w:p>
@@ -6873,9 +6609,181 @@
     </w:lvl>
   </w:abstractNum>
   <w:abstractNum w:abstractNumId="1">
+    <w:nsid w:val="13CB7A4E"/>
+    <w:multiLevelType w:val="hybridMultilevel"/>
+    <w:tmpl w:val="3D6CBC3C"/>
+    <w:lvl w:ilvl="0" w:tplc="0C0C000F">
+      <w:start w:val="1"/>
+      <w:numFmt w:val="decimal"/>
+      <w:lvlText w:val="%1."/>
+      <w:lvlJc w:val="left"/>
+      <w:pPr>
+        <w:ind w:left="720" w:hanging="360"/>
+      </w:pPr>
+    </w:lvl>
+    <w:lvl w:ilvl="1" w:tplc="0C0C0019" w:tentative="1">
+      <w:start w:val="1"/>
+      <w:numFmt w:val="lowerLetter"/>
+      <w:lvlText w:val="%2."/>
+      <w:lvlJc w:val="left"/>
+      <w:pPr>
+        <w:ind w:left="1440" w:hanging="360"/>
+      </w:pPr>
+    </w:lvl>
+    <w:lvl w:ilvl="2" w:tplc="0C0C001B" w:tentative="1">
+      <w:start w:val="1"/>
+      <w:numFmt w:val="lowerRoman"/>
+      <w:lvlText w:val="%3."/>
+      <w:lvlJc w:val="right"/>
+      <w:pPr>
+        <w:ind w:left="2160" w:hanging="180"/>
+      </w:pPr>
+    </w:lvl>
+    <w:lvl w:ilvl="3" w:tplc="0C0C000F" w:tentative="1">
+      <w:start w:val="1"/>
+      <w:numFmt w:val="decimal"/>
+      <w:lvlText w:val="%4."/>
+      <w:lvlJc w:val="left"/>
+      <w:pPr>
+        <w:ind w:left="2880" w:hanging="360"/>
+      </w:pPr>
+    </w:lvl>
+    <w:lvl w:ilvl="4" w:tplc="0C0C0019" w:tentative="1">
+      <w:start w:val="1"/>
+      <w:numFmt w:val="lowerLetter"/>
+      <w:lvlText w:val="%5."/>
+      <w:lvlJc w:val="left"/>
+      <w:pPr>
+        <w:ind w:left="3600" w:hanging="360"/>
+      </w:pPr>
+    </w:lvl>
+    <w:lvl w:ilvl="5" w:tplc="0C0C001B" w:tentative="1">
+      <w:start w:val="1"/>
+      <w:numFmt w:val="lowerRoman"/>
+      <w:lvlText w:val="%6."/>
+      <w:lvlJc w:val="right"/>
+      <w:pPr>
+        <w:ind w:left="4320" w:hanging="180"/>
+      </w:pPr>
+    </w:lvl>
+    <w:lvl w:ilvl="6" w:tplc="0C0C000F" w:tentative="1">
+      <w:start w:val="1"/>
+      <w:numFmt w:val="decimal"/>
+      <w:lvlText w:val="%7."/>
+      <w:lvlJc w:val="left"/>
+      <w:pPr>
+        <w:ind w:left="5040" w:hanging="360"/>
+      </w:pPr>
+    </w:lvl>
+    <w:lvl w:ilvl="7" w:tplc="0C0C0019" w:tentative="1">
+      <w:start w:val="1"/>
+      <w:numFmt w:val="lowerLetter"/>
+      <w:lvlText w:val="%8."/>
+      <w:lvlJc w:val="left"/>
+      <w:pPr>
+        <w:ind w:left="5760" w:hanging="360"/>
+      </w:pPr>
+    </w:lvl>
+    <w:lvl w:ilvl="8" w:tplc="0C0C001B" w:tentative="1">
+      <w:start w:val="1"/>
+      <w:numFmt w:val="lowerRoman"/>
+      <w:lvlText w:val="%9."/>
+      <w:lvlJc w:val="right"/>
+      <w:pPr>
+        <w:ind w:left="6480" w:hanging="180"/>
+      </w:pPr>
+    </w:lvl>
+  </w:abstractNum>
+  <w:abstractNum w:abstractNumId="2">
+    <w:nsid w:val="38457CFF"/>
+    <w:multiLevelType w:val="hybridMultilevel"/>
+    <w:tmpl w:val="3D6CBC3C"/>
+    <w:lvl w:ilvl="0" w:tplc="0C0C000F">
+      <w:start w:val="1"/>
+      <w:numFmt w:val="decimal"/>
+      <w:lvlText w:val="%1."/>
+      <w:lvlJc w:val="left"/>
+      <w:pPr>
+        <w:ind w:left="720" w:hanging="360"/>
+      </w:pPr>
+    </w:lvl>
+    <w:lvl w:ilvl="1" w:tplc="0C0C0019" w:tentative="1">
+      <w:start w:val="1"/>
+      <w:numFmt w:val="lowerLetter"/>
+      <w:lvlText w:val="%2."/>
+      <w:lvlJc w:val="left"/>
+      <w:pPr>
+        <w:ind w:left="1440" w:hanging="360"/>
+      </w:pPr>
+    </w:lvl>
+    <w:lvl w:ilvl="2" w:tplc="0C0C001B" w:tentative="1">
+      <w:start w:val="1"/>
+      <w:numFmt w:val="lowerRoman"/>
+      <w:lvlText w:val="%3."/>
+      <w:lvlJc w:val="right"/>
+      <w:pPr>
+        <w:ind w:left="2160" w:hanging="180"/>
+      </w:pPr>
+    </w:lvl>
+    <w:lvl w:ilvl="3" w:tplc="0C0C000F" w:tentative="1">
+      <w:start w:val="1"/>
+      <w:numFmt w:val="decimal"/>
+      <w:lvlText w:val="%4."/>
+      <w:lvlJc w:val="left"/>
+      <w:pPr>
+        <w:ind w:left="2880" w:hanging="360"/>
+      </w:pPr>
+    </w:lvl>
+    <w:lvl w:ilvl="4" w:tplc="0C0C0019" w:tentative="1">
+      <w:start w:val="1"/>
+      <w:numFmt w:val="lowerLetter"/>
+      <w:lvlText w:val="%5."/>
+      <w:lvlJc w:val="left"/>
+      <w:pPr>
+        <w:ind w:left="3600" w:hanging="360"/>
+      </w:pPr>
+    </w:lvl>
+    <w:lvl w:ilvl="5" w:tplc="0C0C001B" w:tentative="1">
+      <w:start w:val="1"/>
+      <w:numFmt w:val="lowerRoman"/>
+      <w:lvlText w:val="%6."/>
+      <w:lvlJc w:val="right"/>
+      <w:pPr>
+        <w:ind w:left="4320" w:hanging="180"/>
+      </w:pPr>
+    </w:lvl>
+    <w:lvl w:ilvl="6" w:tplc="0C0C000F" w:tentative="1">
+      <w:start w:val="1"/>
+      <w:numFmt w:val="decimal"/>
+      <w:lvlText w:val="%7."/>
+      <w:lvlJc w:val="left"/>
+      <w:pPr>
+        <w:ind w:left="5040" w:hanging="360"/>
+      </w:pPr>
+    </w:lvl>
+    <w:lvl w:ilvl="7" w:tplc="0C0C0019" w:tentative="1">
+      <w:start w:val="1"/>
+      <w:numFmt w:val="lowerLetter"/>
+      <w:lvlText w:val="%8."/>
+      <w:lvlJc w:val="left"/>
+      <w:pPr>
+        <w:ind w:left="5760" w:hanging="360"/>
+      </w:pPr>
+    </w:lvl>
+    <w:lvl w:ilvl="8" w:tplc="0C0C001B" w:tentative="1">
+      <w:start w:val="1"/>
+      <w:numFmt w:val="lowerRoman"/>
+      <w:lvlText w:val="%9."/>
+      <w:lvlJc w:val="right"/>
+      <w:pPr>
+        <w:ind w:left="6480" w:hanging="180"/>
+      </w:pPr>
+    </w:lvl>
+  </w:abstractNum>
+  <w:abstractNum w:abstractNumId="3">
     <w:nsid w:val="498374C2"/>
     <w:multiLevelType w:val="multilevel"/>
-    <w:tmpl w:val="309086A8"/>
+    <w:tmpl w:val="894826FC"/>
     <w:lvl w:ilvl="0">
       <w:start w:val="1"/>
       <w:numFmt w:val="decimal"/>
@@ -6886,7 +6794,7 @@
         <w:ind w:left="360" w:hanging="360"/>
       </w:pPr>
       <w:rPr>
-        <w:rFonts w:ascii="Times New Roman" w:hAnsi="Times New Roman" w:cs="Times New Roman"/>
+        <w:rFonts w:ascii="Times New Roman" w:hAnsi="Times New Roman" w:cs="Times New Roman" w:hint="default"/>
         <w:b w:val="0"/>
         <w:bCs w:val="0"/>
         <w:i w:val="0"/>
@@ -7042,7 +6950,7 @@
       </w:rPr>
     </w:lvl>
   </w:abstractNum>
-  <w:abstractNum w:abstractNumId="2">
+  <w:abstractNum w:abstractNumId="4">
     <w:nsid w:val="4B0F3264"/>
     <w:multiLevelType w:val="hybridMultilevel"/>
     <w:tmpl w:val="E460C340"/>
@@ -7155,17 +7063,104 @@
       </w:rPr>
     </w:lvl>
   </w:abstractNum>
+  <w:abstractNum w:abstractNumId="5">
+    <w:nsid w:val="4EDF007F"/>
+    <w:multiLevelType w:val="hybridMultilevel"/>
+    <w:tmpl w:val="74E01784"/>
+    <w:lvl w:ilvl="0" w:tplc="5C640086">
+      <w:start w:val="1"/>
+      <w:numFmt w:val="decimal"/>
+      <w:pStyle w:val="Listeniveau1"/>
+      <w:lvlText w:val="%1."/>
+      <w:lvlJc w:val="left"/>
+      <w:pPr>
+        <w:ind w:left="720" w:hanging="360"/>
+      </w:pPr>
+    </w:lvl>
+    <w:lvl w:ilvl="1" w:tplc="0C0C0019">
+      <w:start w:val="1"/>
+      <w:numFmt w:val="lowerLetter"/>
+      <w:lvlText w:val="%2."/>
+      <w:lvlJc w:val="left"/>
+      <w:pPr>
+        <w:ind w:left="1440" w:hanging="360"/>
+      </w:pPr>
+    </w:lvl>
+    <w:lvl w:ilvl="2" w:tplc="0C0C001B">
+      <w:start w:val="1"/>
+      <w:numFmt w:val="lowerRoman"/>
+      <w:lvlText w:val="%3."/>
+      <w:lvlJc w:val="right"/>
+      <w:pPr>
+        <w:ind w:left="2160" w:hanging="180"/>
+      </w:pPr>
+    </w:lvl>
+    <w:lvl w:ilvl="3" w:tplc="0C0C000F" w:tentative="1">
+      <w:start w:val="1"/>
+      <w:numFmt w:val="decimal"/>
+      <w:lvlText w:val="%4."/>
+      <w:lvlJc w:val="left"/>
+      <w:pPr>
+        <w:ind w:left="2880" w:hanging="360"/>
+      </w:pPr>
+    </w:lvl>
+    <w:lvl w:ilvl="4" w:tplc="0C0C0019" w:tentative="1">
+      <w:start w:val="1"/>
+      <w:numFmt w:val="lowerLetter"/>
+      <w:lvlText w:val="%5."/>
+      <w:lvlJc w:val="left"/>
+      <w:pPr>
+        <w:ind w:left="3600" w:hanging="360"/>
+      </w:pPr>
+    </w:lvl>
+    <w:lvl w:ilvl="5" w:tplc="0C0C001B" w:tentative="1">
+      <w:start w:val="1"/>
+      <w:numFmt w:val="lowerRoman"/>
+      <w:lvlText w:val="%6."/>
+      <w:lvlJc w:val="right"/>
+      <w:pPr>
+        <w:ind w:left="4320" w:hanging="180"/>
+      </w:pPr>
+    </w:lvl>
+    <w:lvl w:ilvl="6" w:tplc="0C0C000F" w:tentative="1">
+      <w:start w:val="1"/>
+      <w:numFmt w:val="decimal"/>
+      <w:lvlText w:val="%7."/>
+      <w:lvlJc w:val="left"/>
+      <w:pPr>
+        <w:ind w:left="5040" w:hanging="360"/>
+      </w:pPr>
+    </w:lvl>
+    <w:lvl w:ilvl="7" w:tplc="0C0C0019" w:tentative="1">
+      <w:start w:val="1"/>
+      <w:numFmt w:val="lowerLetter"/>
+      <w:lvlText w:val="%8."/>
+      <w:lvlJc w:val="left"/>
+      <w:pPr>
+        <w:ind w:left="5760" w:hanging="360"/>
+      </w:pPr>
+    </w:lvl>
+    <w:lvl w:ilvl="8" w:tplc="0C0C001B" w:tentative="1">
+      <w:start w:val="1"/>
+      <w:numFmt w:val="lowerRoman"/>
+      <w:lvlText w:val="%9."/>
+      <w:lvlJc w:val="right"/>
+      <w:pPr>
+        <w:ind w:left="6480" w:hanging="180"/>
+      </w:pPr>
+    </w:lvl>
+  </w:abstractNum>
   <w:num w:numId="1">
-    <w:abstractNumId w:val="2"/>
+    <w:abstractNumId w:val="4"/>
   </w:num>
   <w:num w:numId="2">
-    <w:abstractNumId w:val="1"/>
+    <w:abstractNumId w:val="3"/>
   </w:num>
   <w:num w:numId="3">
     <w:abstractNumId w:val="0"/>
   </w:num>
   <w:num w:numId="4">
-    <w:abstractNumId w:val="1"/>
+    <w:abstractNumId w:val="3"/>
     <w:lvlOverride w:ilvl="0">
       <w:startOverride w:val="1"/>
     </w:lvlOverride>
@@ -7195,7 +7190,7 @@
     </w:lvlOverride>
   </w:num>
   <w:num w:numId="5">
-    <w:abstractNumId w:val="1"/>
+    <w:abstractNumId w:val="3"/>
     <w:lvlOverride w:ilvl="0">
       <w:startOverride w:val="1"/>
     </w:lvlOverride>
@@ -7225,7 +7220,7 @@
     </w:lvlOverride>
   </w:num>
   <w:num w:numId="6">
-    <w:abstractNumId w:val="1"/>
+    <w:abstractNumId w:val="3"/>
     <w:lvlOverride w:ilvl="0">
       <w:startOverride w:val="1"/>
     </w:lvlOverride>
@@ -7255,7 +7250,7 @@
     </w:lvlOverride>
   </w:num>
   <w:num w:numId="7">
-    <w:abstractNumId w:val="1"/>
+    <w:abstractNumId w:val="3"/>
     <w:lvlOverride w:ilvl="0">
       <w:startOverride w:val="1"/>
     </w:lvlOverride>
@@ -7285,7 +7280,7 @@
     </w:lvlOverride>
   </w:num>
   <w:num w:numId="8">
-    <w:abstractNumId w:val="1"/>
+    <w:abstractNumId w:val="3"/>
     <w:lvlOverride w:ilvl="0">
       <w:startOverride w:val="1"/>
     </w:lvlOverride>
@@ -7315,10 +7310,181 @@
     </w:lvlOverride>
   </w:num>
   <w:num w:numId="9">
+    <w:abstractNumId w:val="3"/>
+  </w:num>
+  <w:num w:numId="10">
+    <w:abstractNumId w:val="3"/>
+    <w:lvlOverride w:ilvl="0">
+      <w:startOverride w:val="1"/>
+    </w:lvlOverride>
+    <w:lvlOverride w:ilvl="1">
+      <w:startOverride w:val="1"/>
+    </w:lvlOverride>
+    <w:lvlOverride w:ilvl="2">
+      <w:startOverride w:val="1"/>
+    </w:lvlOverride>
+    <w:lvlOverride w:ilvl="3">
+      <w:startOverride w:val="1"/>
+    </w:lvlOverride>
+    <w:lvlOverride w:ilvl="4">
+      <w:startOverride w:val="1"/>
+    </w:lvlOverride>
+    <w:lvlOverride w:ilvl="5">
+      <w:startOverride w:val="1"/>
+    </w:lvlOverride>
+    <w:lvlOverride w:ilvl="6">
+      <w:startOverride w:val="1"/>
+    </w:lvlOverride>
+    <w:lvlOverride w:ilvl="7">
+      <w:startOverride w:val="1"/>
+    </w:lvlOverride>
+    <w:lvlOverride w:ilvl="8">
+      <w:startOverride w:val="1"/>
+    </w:lvlOverride>
+  </w:num>
+  <w:num w:numId="11">
+    <w:abstractNumId w:val="3"/>
+    <w:lvlOverride w:ilvl="0">
+      <w:startOverride w:val="1"/>
+    </w:lvlOverride>
+    <w:lvlOverride w:ilvl="1">
+      <w:startOverride w:val="1"/>
+    </w:lvlOverride>
+    <w:lvlOverride w:ilvl="2">
+      <w:startOverride w:val="1"/>
+    </w:lvlOverride>
+    <w:lvlOverride w:ilvl="3">
+      <w:startOverride w:val="1"/>
+    </w:lvlOverride>
+    <w:lvlOverride w:ilvl="4">
+      <w:startOverride w:val="1"/>
+    </w:lvlOverride>
+    <w:lvlOverride w:ilvl="5">
+      <w:startOverride w:val="1"/>
+    </w:lvlOverride>
+    <w:lvlOverride w:ilvl="6">
+      <w:startOverride w:val="1"/>
+    </w:lvlOverride>
+    <w:lvlOverride w:ilvl="7">
+      <w:startOverride w:val="1"/>
+    </w:lvlOverride>
+    <w:lvlOverride w:ilvl="8">
+      <w:startOverride w:val="1"/>
+    </w:lvlOverride>
+  </w:num>
+  <w:num w:numId="12">
+    <w:abstractNumId w:val="3"/>
+    <w:lvlOverride w:ilvl="0">
+      <w:startOverride w:val="1"/>
+    </w:lvlOverride>
+    <w:lvlOverride w:ilvl="1">
+      <w:startOverride w:val="1"/>
+    </w:lvlOverride>
+    <w:lvlOverride w:ilvl="2">
+      <w:startOverride w:val="1"/>
+    </w:lvlOverride>
+    <w:lvlOverride w:ilvl="3">
+      <w:startOverride w:val="1"/>
+    </w:lvlOverride>
+    <w:lvlOverride w:ilvl="4">
+      <w:startOverride w:val="1"/>
+    </w:lvlOverride>
+    <w:lvlOverride w:ilvl="5">
+      <w:startOverride w:val="1"/>
+    </w:lvlOverride>
+    <w:lvlOverride w:ilvl="6">
+      <w:startOverride w:val="1"/>
+    </w:lvlOverride>
+    <w:lvlOverride w:ilvl="7">
+      <w:startOverride w:val="1"/>
+    </w:lvlOverride>
+    <w:lvlOverride w:ilvl="8">
+      <w:startOverride w:val="1"/>
+    </w:lvlOverride>
+  </w:num>
+  <w:num w:numId="13">
+    <w:abstractNumId w:val="3"/>
+    <w:lvlOverride w:ilvl="0">
+      <w:startOverride w:val="1"/>
+    </w:lvlOverride>
+    <w:lvlOverride w:ilvl="1">
+      <w:startOverride w:val="1"/>
+    </w:lvlOverride>
+    <w:lvlOverride w:ilvl="2">
+      <w:startOverride w:val="1"/>
+    </w:lvlOverride>
+    <w:lvlOverride w:ilvl="3">
+      <w:startOverride w:val="1"/>
+    </w:lvlOverride>
+    <w:lvlOverride w:ilvl="4">
+      <w:startOverride w:val="1"/>
+    </w:lvlOverride>
+    <w:lvlOverride w:ilvl="5">
+      <w:startOverride w:val="1"/>
+    </w:lvlOverride>
+    <w:lvlOverride w:ilvl="6">
+      <w:startOverride w:val="1"/>
+    </w:lvlOverride>
+    <w:lvlOverride w:ilvl="7">
+      <w:startOverride w:val="1"/>
+    </w:lvlOverride>
+    <w:lvlOverride w:ilvl="8">
+      <w:startOverride w:val="1"/>
+    </w:lvlOverride>
+  </w:num>
+  <w:num w:numId="14">
+    <w:abstractNumId w:val="2"/>
+  </w:num>
+  <w:num w:numId="15">
+    <w:abstractNumId w:val="3"/>
+  </w:num>
+  <w:num w:numId="16">
+    <w:abstractNumId w:val="3"/>
+  </w:num>
+  <w:num w:numId="17">
+    <w:abstractNumId w:val="3"/>
+  </w:num>
+  <w:num w:numId="18">
+    <w:abstractNumId w:val="3"/>
+    <w:lvlOverride w:ilvl="0">
+      <w:startOverride w:val="3"/>
+    </w:lvlOverride>
+    <w:lvlOverride w:ilvl="1">
+      <w:startOverride w:val="1"/>
+    </w:lvlOverride>
+    <w:lvlOverride w:ilvl="2">
+      <w:startOverride w:val="1"/>
+    </w:lvlOverride>
+    <w:lvlOverride w:ilvl="3">
+      <w:startOverride w:val="1"/>
+    </w:lvlOverride>
+    <w:lvlOverride w:ilvl="4">
+      <w:startOverride w:val="1"/>
+    </w:lvlOverride>
+    <w:lvlOverride w:ilvl="5">
+      <w:startOverride w:val="1"/>
+    </w:lvlOverride>
+    <w:lvlOverride w:ilvl="6">
+      <w:startOverride w:val="1"/>
+    </w:lvlOverride>
+    <w:lvlOverride w:ilvl="7">
+      <w:startOverride w:val="1"/>
+    </w:lvlOverride>
+    <w:lvlOverride w:ilvl="8">
+      <w:startOverride w:val="1"/>
+    </w:lvlOverride>
+  </w:num>
+  <w:num w:numId="19">
     <w:abstractNumId w:val="1"/>
   </w:num>
-  <w:num w:numId="10">
-    <w:abstractNumId w:val="1"/>
+  <w:num w:numId="20">
+    <w:abstractNumId w:val="5"/>
+  </w:num>
+  <w:num w:numId="21">
+    <w:abstractNumId w:val="5"/>
+  </w:num>
+  <w:num w:numId="22">
+    <w:abstractNumId w:val="3"/>
     <w:lvlOverride w:ilvl="0">
       <w:startOverride w:val="1"/>
     </w:lvlOverride>
@@ -7347,8 +7513,8 @@
       <w:startOverride w:val="1"/>
     </w:lvlOverride>
   </w:num>
-  <w:num w:numId="11">
-    <w:abstractNumId w:val="1"/>
+  <w:num w:numId="23">
+    <w:abstractNumId w:val="3"/>
     <w:lvlOverride w:ilvl="0">
       <w:startOverride w:val="1"/>
     </w:lvlOverride>
@@ -7377,8 +7543,8 @@
       <w:startOverride w:val="1"/>
     </w:lvlOverride>
   </w:num>
-  <w:num w:numId="12">
-    <w:abstractNumId w:val="1"/>
+  <w:num w:numId="24">
+    <w:abstractNumId w:val="3"/>
     <w:lvlOverride w:ilvl="0">
       <w:startOverride w:val="1"/>
     </w:lvlOverride>
@@ -7407,8 +7573,8 @@
       <w:startOverride w:val="1"/>
     </w:lvlOverride>
   </w:num>
-  <w:num w:numId="13">
-    <w:abstractNumId w:val="1"/>
+  <w:num w:numId="25">
+    <w:abstractNumId w:val="3"/>
     <w:lvlOverride w:ilvl="0">
       <w:startOverride w:val="1"/>
     </w:lvlOverride>
@@ -7434,6 +7600,285 @@
       <w:startOverride w:val="1"/>
     </w:lvlOverride>
     <w:lvlOverride w:ilvl="8">
+      <w:startOverride w:val="1"/>
+    </w:lvlOverride>
+  </w:num>
+  <w:num w:numId="26">
+    <w:abstractNumId w:val="3"/>
+    <w:lvlOverride w:ilvl="0">
+      <w:startOverride w:val="1"/>
+    </w:lvlOverride>
+    <w:lvlOverride w:ilvl="1">
+      <w:startOverride w:val="1"/>
+    </w:lvlOverride>
+    <w:lvlOverride w:ilvl="2">
+      <w:startOverride w:val="1"/>
+    </w:lvlOverride>
+    <w:lvlOverride w:ilvl="3">
+      <w:startOverride w:val="1"/>
+    </w:lvlOverride>
+    <w:lvlOverride w:ilvl="4">
+      <w:startOverride w:val="1"/>
+    </w:lvlOverride>
+    <w:lvlOverride w:ilvl="5">
+      <w:startOverride w:val="1"/>
+    </w:lvlOverride>
+    <w:lvlOverride w:ilvl="6">
+      <w:startOverride w:val="1"/>
+    </w:lvlOverride>
+    <w:lvlOverride w:ilvl="7">
+      <w:startOverride w:val="1"/>
+    </w:lvlOverride>
+    <w:lvlOverride w:ilvl="8">
+      <w:startOverride w:val="1"/>
+    </w:lvlOverride>
+  </w:num>
+  <w:num w:numId="27">
+    <w:abstractNumId w:val="3"/>
+    <w:lvlOverride w:ilvl="0">
+      <w:startOverride w:val="1"/>
+    </w:lvlOverride>
+    <w:lvlOverride w:ilvl="1">
+      <w:startOverride w:val="1"/>
+    </w:lvlOverride>
+    <w:lvlOverride w:ilvl="2">
+      <w:startOverride w:val="1"/>
+    </w:lvlOverride>
+    <w:lvlOverride w:ilvl="3">
+      <w:startOverride w:val="1"/>
+    </w:lvlOverride>
+    <w:lvlOverride w:ilvl="4">
+      <w:startOverride w:val="1"/>
+    </w:lvlOverride>
+    <w:lvlOverride w:ilvl="5">
+      <w:startOverride w:val="1"/>
+    </w:lvlOverride>
+    <w:lvlOverride w:ilvl="6">
+      <w:startOverride w:val="1"/>
+    </w:lvlOverride>
+    <w:lvlOverride w:ilvl="7">
+      <w:startOverride w:val="1"/>
+    </w:lvlOverride>
+    <w:lvlOverride w:ilvl="8">
+      <w:startOverride w:val="1"/>
+    </w:lvlOverride>
+  </w:num>
+  <w:num w:numId="28">
+    <w:abstractNumId w:val="3"/>
+    <w:lvlOverride w:ilvl="0">
+      <w:startOverride w:val="1"/>
+    </w:lvlOverride>
+    <w:lvlOverride w:ilvl="1">
+      <w:startOverride w:val="1"/>
+    </w:lvlOverride>
+    <w:lvlOverride w:ilvl="2">
+      <w:startOverride w:val="1"/>
+    </w:lvlOverride>
+    <w:lvlOverride w:ilvl="3">
+      <w:startOverride w:val="1"/>
+    </w:lvlOverride>
+    <w:lvlOverride w:ilvl="4">
+      <w:startOverride w:val="1"/>
+    </w:lvlOverride>
+    <w:lvlOverride w:ilvl="5">
+      <w:startOverride w:val="1"/>
+    </w:lvlOverride>
+    <w:lvlOverride w:ilvl="6">
+      <w:startOverride w:val="1"/>
+    </w:lvlOverride>
+    <w:lvlOverride w:ilvl="7">
+      <w:startOverride w:val="1"/>
+    </w:lvlOverride>
+    <w:lvlOverride w:ilvl="8">
+      <w:startOverride w:val="1"/>
+    </w:lvlOverride>
+  </w:num>
+  <w:num w:numId="29">
+    <w:abstractNumId w:val="3"/>
+    <w:lvlOverride w:ilvl="0">
+      <w:startOverride w:val="1"/>
+    </w:lvlOverride>
+    <w:lvlOverride w:ilvl="1">
+      <w:startOverride w:val="1"/>
+    </w:lvlOverride>
+    <w:lvlOverride w:ilvl="2">
+      <w:startOverride w:val="1"/>
+    </w:lvlOverride>
+    <w:lvlOverride w:ilvl="3">
+      <w:startOverride w:val="1"/>
+    </w:lvlOverride>
+    <w:lvlOverride w:ilvl="4">
+      <w:startOverride w:val="1"/>
+    </w:lvlOverride>
+    <w:lvlOverride w:ilvl="5">
+      <w:startOverride w:val="1"/>
+    </w:lvlOverride>
+    <w:lvlOverride w:ilvl="6">
+      <w:startOverride w:val="1"/>
+    </w:lvlOverride>
+    <w:lvlOverride w:ilvl="7">
+      <w:startOverride w:val="1"/>
+    </w:lvlOverride>
+    <w:lvlOverride w:ilvl="8">
+      <w:startOverride w:val="1"/>
+    </w:lvlOverride>
+  </w:num>
+  <w:num w:numId="30">
+    <w:abstractNumId w:val="3"/>
+    <w:lvlOverride w:ilvl="0">
+      <w:startOverride w:val="1"/>
+    </w:lvlOverride>
+    <w:lvlOverride w:ilvl="1">
+      <w:startOverride w:val="1"/>
+    </w:lvlOverride>
+    <w:lvlOverride w:ilvl="2">
+      <w:startOverride w:val="1"/>
+    </w:lvlOverride>
+    <w:lvlOverride w:ilvl="3">
+      <w:startOverride w:val="1"/>
+    </w:lvlOverride>
+    <w:lvlOverride w:ilvl="4">
+      <w:startOverride w:val="1"/>
+    </w:lvlOverride>
+    <w:lvlOverride w:ilvl="5">
+      <w:startOverride w:val="1"/>
+    </w:lvlOverride>
+    <w:lvlOverride w:ilvl="6">
+      <w:startOverride w:val="1"/>
+    </w:lvlOverride>
+    <w:lvlOverride w:ilvl="7">
+      <w:startOverride w:val="1"/>
+    </w:lvlOverride>
+    <w:lvlOverride w:ilvl="8">
+      <w:startOverride w:val="1"/>
+    </w:lvlOverride>
+  </w:num>
+  <w:num w:numId="31">
+    <w:abstractNumId w:val="3"/>
+    <w:lvlOverride w:ilvl="0">
+      <w:startOverride w:val="1"/>
+    </w:lvlOverride>
+    <w:lvlOverride w:ilvl="1">
+      <w:startOverride w:val="1"/>
+    </w:lvlOverride>
+    <w:lvlOverride w:ilvl="2">
+      <w:startOverride w:val="1"/>
+    </w:lvlOverride>
+    <w:lvlOverride w:ilvl="3">
+      <w:startOverride w:val="1"/>
+    </w:lvlOverride>
+    <w:lvlOverride w:ilvl="4">
+      <w:startOverride w:val="1"/>
+    </w:lvlOverride>
+    <w:lvlOverride w:ilvl="5">
+      <w:startOverride w:val="1"/>
+    </w:lvlOverride>
+    <w:lvlOverride w:ilvl="6">
+      <w:startOverride w:val="1"/>
+    </w:lvlOverride>
+    <w:lvlOverride w:ilvl="7">
+      <w:startOverride w:val="1"/>
+    </w:lvlOverride>
+    <w:lvlOverride w:ilvl="8">
+      <w:startOverride w:val="1"/>
+    </w:lvlOverride>
+  </w:num>
+  <w:num w:numId="32">
+    <w:abstractNumId w:val="3"/>
+    <w:lvlOverride w:ilvl="0">
+      <w:startOverride w:val="1"/>
+    </w:lvlOverride>
+    <w:lvlOverride w:ilvl="1">
+      <w:startOverride w:val="1"/>
+    </w:lvlOverride>
+    <w:lvlOverride w:ilvl="2">
+      <w:startOverride w:val="1"/>
+    </w:lvlOverride>
+    <w:lvlOverride w:ilvl="3">
+      <w:startOverride w:val="1"/>
+    </w:lvlOverride>
+    <w:lvlOverride w:ilvl="4">
+      <w:startOverride w:val="1"/>
+    </w:lvlOverride>
+    <w:lvlOverride w:ilvl="5">
+      <w:startOverride w:val="1"/>
+    </w:lvlOverride>
+    <w:lvlOverride w:ilvl="6">
+      <w:startOverride w:val="1"/>
+    </w:lvlOverride>
+    <w:lvlOverride w:ilvl="7">
+      <w:startOverride w:val="1"/>
+    </w:lvlOverride>
+    <w:lvlOverride w:ilvl="8">
+      <w:startOverride w:val="1"/>
+    </w:lvlOverride>
+  </w:num>
+  <w:num w:numId="33">
+    <w:abstractNumId w:val="5"/>
+  </w:num>
+  <w:num w:numId="34">
+    <w:abstractNumId w:val="5"/>
+    <w:lvlOverride w:ilvl="0">
+      <w:startOverride w:val="1"/>
+    </w:lvlOverride>
+  </w:num>
+  <w:num w:numId="35">
+    <w:abstractNumId w:val="5"/>
+    <w:lvlOverride w:ilvl="0">
+      <w:startOverride w:val="1"/>
+    </w:lvlOverride>
+  </w:num>
+  <w:num w:numId="36">
+    <w:abstractNumId w:val="3"/>
+    <w:lvlOverride w:ilvl="0">
+      <w:startOverride w:val="1"/>
+    </w:lvlOverride>
+    <w:lvlOverride w:ilvl="1">
+      <w:startOverride w:val="1"/>
+    </w:lvlOverride>
+    <w:lvlOverride w:ilvl="2">
+      <w:startOverride w:val="1"/>
+    </w:lvlOverride>
+    <w:lvlOverride w:ilvl="3">
+      <w:startOverride w:val="1"/>
+    </w:lvlOverride>
+    <w:lvlOverride w:ilvl="4">
+      <w:startOverride w:val="1"/>
+    </w:lvlOverride>
+    <w:lvlOverride w:ilvl="5">
+      <w:startOverride w:val="1"/>
+    </w:lvlOverride>
+    <w:lvlOverride w:ilvl="6">
+      <w:startOverride w:val="1"/>
+    </w:lvlOverride>
+    <w:lvlOverride w:ilvl="7">
+      <w:startOverride w:val="1"/>
+    </w:lvlOverride>
+    <w:lvlOverride w:ilvl="8">
+      <w:startOverride w:val="1"/>
+    </w:lvlOverride>
+  </w:num>
+  <w:num w:numId="37">
+    <w:abstractNumId w:val="5"/>
+    <w:lvlOverride w:ilvl="0">
+      <w:startOverride w:val="1"/>
+    </w:lvlOverride>
+  </w:num>
+  <w:num w:numId="38">
+    <w:abstractNumId w:val="5"/>
+    <w:lvlOverride w:ilvl="0">
+      <w:startOverride w:val="1"/>
+    </w:lvlOverride>
+  </w:num>
+  <w:num w:numId="39">
+    <w:abstractNumId w:val="5"/>
+    <w:lvlOverride w:ilvl="0">
+      <w:startOverride w:val="1"/>
+    </w:lvlOverride>
+  </w:num>
+  <w:num w:numId="40">
+    <w:abstractNumId w:val="5"/>
+    <w:lvlOverride w:ilvl="0">
       <w:startOverride w:val="1"/>
     </w:lvlOverride>
   </w:num>
@@ -7910,6 +8355,7 @@
   <w:style w:type="character" w:default="1" w:styleId="Policepardfaut">
     <w:name w:val="Default Paragraph Font"/>
     <w:uiPriority w:val="1"/>
+    <w:semiHidden/>
     <w:unhideWhenUsed/>
   </w:style>
   <w:style w:type="table" w:default="1" w:styleId="TableauNormal">
@@ -8092,8 +8538,11 @@
     <w:name w:val="Liste niveau 1"/>
     <w:basedOn w:val="Paragraphedeliste"/>
     <w:qFormat/>
-    <w:rsid w:val="003843BF"/>
+    <w:rsid w:val="006B4473"/>
     <w:pPr>
+      <w:numPr>
+        <w:numId w:val="33"/>
+      </w:numPr>
       <w:shd w:val="pct20" w:color="auto" w:fill="auto"/>
       <w:spacing w:before="80" w:line="276" w:lineRule="auto"/>
       <w:ind w:right="0"/>
@@ -8396,7 +8845,7 @@
 </file>
 
 <file path=customXml/itemProps1.xml><?xml version="1.0" encoding="utf-8"?>
-<ds:datastoreItem xmlns:ds="http://schemas.openxmlformats.org/officeDocument/2006/customXml" ds:itemID="{BEB52247-C3AA-49BD-9AE6-A2AB57E49BA6}">
+<ds:datastoreItem xmlns:ds="http://schemas.openxmlformats.org/officeDocument/2006/customXml" ds:itemID="{BD05124C-F54D-4810-930E-2F1EB4D964EB}">
   <ds:schemaRefs>
     <ds:schemaRef ds:uri="http://schemas.openxmlformats.org/officeDocument/2006/bibliography"/>
   </ds:schemaRefs>

</xml_diff>